<commit_message>
Dodani dionici i njihovi funkcijski zahtjevi
</commit_message>
<xml_diff>
--- a/Dokumentacija/BitSoftTechnologies_rev0.1.docx
+++ b/Dokumentacija/BitSoftTechnologies_rev0.1.docx
@@ -1,6 +1,6 @@
 
 <file path=word/document.xml><?xml version="1.0" encoding="utf-8"?>
-<w:document xmlns:wpc="http://schemas.microsoft.com/office/word/2010/wordprocessingCanvas" xmlns:cx="http://schemas.microsoft.com/office/drawing/2014/chartex" xmlns:cx1="http://schemas.microsoft.com/office/drawing/2015/9/8/chartex" xmlns:cx2="http://schemas.microsoft.com/office/drawing/2015/10/21/chartex" xmlns:cx3="http://schemas.microsoft.com/office/drawing/2016/5/9/chartex" xmlns:cx4="http://schemas.microsoft.com/office/drawing/2016/5/10/chartex" xmlns:cx5="http://schemas.microsoft.com/office/drawing/2016/5/11/chartex" xmlns:cx6="http://schemas.microsoft.com/office/drawing/2016/5/12/chartex" xmlns:cx7="http://schemas.microsoft.com/office/drawing/2016/5/13/chartex" xmlns:cx8="http://schemas.microsoft.com/office/drawing/2016/5/14/chartex" xmlns:mc="http://schemas.openxmlformats.org/markup-compatibility/2006" xmlns:aink="http://schemas.microsoft.com/office/drawing/2016/ink" xmlns:am3d="http://schemas.microsoft.com/office/drawing/2017/model3d" xmlns:o="urn:schemas-microsoft-com:office:office" xmlns:r="http://schemas.openxmlformats.org/officeDocument/2006/relationships" xmlns:m="http://schemas.openxmlformats.org/officeDocument/2006/math" xmlns:v="urn:schemas-microsoft-com:vml" xmlns:wp14="http://schemas.microsoft.com/office/word/2010/wordprocessingDrawing" xmlns:wp="http://schemas.openxmlformats.org/drawingml/2006/wordprocessingDrawing" xmlns:w10="urn:schemas-microsoft-com:office:word" xmlns:w="http://schemas.openxmlformats.org/wordprocessingml/2006/main" xmlns:w14="http://schemas.microsoft.com/office/word/2010/wordml" xmlns:w15="http://schemas.microsoft.com/office/word/2012/wordml" xmlns:w16cid="http://schemas.microsoft.com/office/word/2016/wordml/cid" xmlns:w16se="http://schemas.microsoft.com/office/word/2015/wordml/symex" xmlns:wpg="http://schemas.microsoft.com/office/word/2010/wordprocessingGroup" xmlns:wpi="http://schemas.microsoft.com/office/word/2010/wordprocessingInk" xmlns:wne="http://schemas.microsoft.com/office/word/2006/wordml" xmlns:wps="http://schemas.microsoft.com/office/word/2010/wordprocessingShape" mc:Ignorable="w14 w15 w16se w16cid wp14">
+<w:document xmlns:wpc="http://schemas.microsoft.com/office/word/2010/wordprocessingCanvas" xmlns:mc="http://schemas.openxmlformats.org/markup-compatibility/2006" xmlns:o="urn:schemas-microsoft-com:office:office" xmlns:r="http://schemas.openxmlformats.org/officeDocument/2006/relationships" xmlns:m="http://schemas.openxmlformats.org/officeDocument/2006/math" xmlns:v="urn:schemas-microsoft-com:vml" xmlns:wp14="http://schemas.microsoft.com/office/word/2010/wordprocessingDrawing" xmlns:wp="http://schemas.openxmlformats.org/drawingml/2006/wordprocessingDrawing" xmlns:w10="urn:schemas-microsoft-com:office:word" xmlns:w="http://schemas.openxmlformats.org/wordprocessingml/2006/main" xmlns:w14="http://schemas.microsoft.com/office/word/2010/wordml" xmlns:wpg="http://schemas.microsoft.com/office/word/2010/wordprocessingGroup" xmlns:wpi="http://schemas.microsoft.com/office/word/2010/wordprocessingInk" xmlns:wne="http://schemas.microsoft.com/office/word/2006/wordml" xmlns:wps="http://schemas.microsoft.com/office/word/2010/wordprocessingShape" mc:Ignorable="w14 wp14">
   <w:background w:color="FFFFFF"/>
   <w:body>
     <w:p>
@@ -2898,6 +2898,104 @@
             <w:tcBorders>
               <w:top w:val="single" w:sz="12" w:space="0" w:color="000000"/>
               <w:left w:val="nil"/>
+              <w:bottom w:val="single" w:sz="12" w:space="0" w:color="000000"/>
+              <w:right w:val="single" w:sz="6" w:space="0" w:color="000000"/>
+            </w:tcBorders>
+            <w:vAlign w:val="center"/>
+          </w:tcPr>
+          <w:p>
+            <w:pPr>
+              <w:pStyle w:val="Normal1"/>
+              <w:spacing w:line="360" w:lineRule="auto"/>
+            </w:pPr>
+            <w:r>
+              <w:rPr>
+                <w:rFonts w:ascii="Arial" w:eastAsia="Arial" w:hAnsi="Arial" w:cs="Arial"/>
+              </w:rPr>
+              <w:t>0.1</w:t>
+            </w:r>
+          </w:p>
+        </w:tc>
+        <w:tc>
+          <w:tcPr>
+            <w:tcW w:w="5487" w:type="dxa"/>
+            <w:tcBorders>
+              <w:top w:val="single" w:sz="12" w:space="0" w:color="000000"/>
+              <w:left w:val="nil"/>
+              <w:bottom w:val="single" w:sz="12" w:space="0" w:color="000000"/>
+              <w:right w:val="single" w:sz="6" w:space="0" w:color="000000"/>
+            </w:tcBorders>
+            <w:vAlign w:val="center"/>
+          </w:tcPr>
+          <w:p>
+            <w:pPr>
+              <w:pStyle w:val="Normal1"/>
+              <w:spacing w:line="360" w:lineRule="auto"/>
+            </w:pPr>
+            <w:r>
+              <w:rPr>
+                <w:rFonts w:ascii="Arial" w:eastAsia="Arial" w:hAnsi="Arial" w:cs="Arial"/>
+              </w:rPr>
+              <w:t>Dokumentacija spremna za popunjavanje</w:t>
+            </w:r>
+          </w:p>
+        </w:tc>
+        <w:tc>
+          <w:tcPr>
+            <w:tcW w:w="1593" w:type="dxa"/>
+            <w:tcBorders>
+              <w:top w:val="single" w:sz="12" w:space="0" w:color="000000"/>
+              <w:left w:val="single" w:sz="6" w:space="0" w:color="000000"/>
+              <w:bottom w:val="single" w:sz="12" w:space="0" w:color="000000"/>
+              <w:right w:val="single" w:sz="6" w:space="0" w:color="000000"/>
+            </w:tcBorders>
+            <w:vAlign w:val="center"/>
+          </w:tcPr>
+          <w:p>
+            <w:pPr>
+              <w:pStyle w:val="Normal1"/>
+              <w:spacing w:line="360" w:lineRule="auto"/>
+            </w:pPr>
+            <w:r>
+              <w:rPr>
+                <w:rFonts w:ascii="Arial" w:eastAsia="Arial" w:hAnsi="Arial" w:cs="Arial"/>
+              </w:rPr>
+              <w:t>Mrković</w:t>
+            </w:r>
+          </w:p>
+        </w:tc>
+        <w:tc>
+          <w:tcPr>
+            <w:tcW w:w="1484" w:type="dxa"/>
+            <w:tcBorders>
+              <w:top w:val="single" w:sz="12" w:space="0" w:color="000000"/>
+              <w:left w:val="single" w:sz="6" w:space="0" w:color="000000"/>
+              <w:bottom w:val="single" w:sz="12" w:space="0" w:color="000000"/>
+              <w:right w:val="nil"/>
+            </w:tcBorders>
+            <w:vAlign w:val="center"/>
+          </w:tcPr>
+          <w:p>
+            <w:pPr>
+              <w:pStyle w:val="Normal1"/>
+              <w:spacing w:line="360" w:lineRule="auto"/>
+            </w:pPr>
+            <w:r>
+              <w:rPr>
+                <w:rFonts w:ascii="Arial" w:eastAsia="Arial" w:hAnsi="Arial" w:cs="Arial"/>
+              </w:rPr>
+              <w:t>13.10.18.</w:t>
+            </w:r>
+          </w:p>
+        </w:tc>
+      </w:tr>
+      <w:tr>
+        <w:tc>
+          <w:tcPr>
+            <w:tcW w:w="723" w:type="dxa"/>
+            <w:tcBorders>
+              <w:top w:val="single" w:sz="12" w:space="0" w:color="000000"/>
+              <w:left w:val="nil"/>
               <w:bottom w:val="single" w:sz="6" w:space="0" w:color="000000"/>
               <w:right w:val="single" w:sz="6" w:space="0" w:color="000000"/>
             </w:tcBorders>
@@ -2907,12 +3005,15 @@
             <w:pPr>
               <w:pStyle w:val="Normal1"/>
               <w:spacing w:line="360" w:lineRule="auto"/>
+              <w:rPr>
+                <w:rFonts w:ascii="Arial" w:eastAsia="Arial" w:hAnsi="Arial" w:cs="Arial"/>
+              </w:rPr>
             </w:pPr>
             <w:r>
               <w:rPr>
                 <w:rFonts w:ascii="Arial" w:eastAsia="Arial" w:hAnsi="Arial" w:cs="Arial"/>
               </w:rPr>
-              <w:t>0.1</w:t>
+              <w:t>0.11</w:t>
             </w:r>
           </w:p>
         </w:tc>
@@ -2931,12 +3032,15 @@
             <w:pPr>
               <w:pStyle w:val="Normal1"/>
               <w:spacing w:line="360" w:lineRule="auto"/>
+              <w:rPr>
+                <w:rFonts w:ascii="Arial" w:eastAsia="Arial" w:hAnsi="Arial" w:cs="Arial"/>
+              </w:rPr>
             </w:pPr>
             <w:r>
               <w:rPr>
                 <w:rFonts w:ascii="Arial" w:eastAsia="Arial" w:hAnsi="Arial" w:cs="Arial"/>
               </w:rPr>
-              <w:t>Dokumentacija spremna za popunjavanje</w:t>
+              <w:t>Doadni dionici i njihovi funkcionalni zahtjevi</w:t>
             </w:r>
           </w:p>
         </w:tc>
@@ -2955,12 +3059,15 @@
             <w:pPr>
               <w:pStyle w:val="Normal1"/>
               <w:spacing w:line="360" w:lineRule="auto"/>
+              <w:rPr>
+                <w:rFonts w:ascii="Arial" w:eastAsia="Arial" w:hAnsi="Arial" w:cs="Arial"/>
+              </w:rPr>
             </w:pPr>
             <w:r>
               <w:rPr>
                 <w:rFonts w:ascii="Arial" w:eastAsia="Arial" w:hAnsi="Arial" w:cs="Arial"/>
               </w:rPr>
-              <w:t>Mrković</w:t>
+              <w:t>Šterbić</w:t>
             </w:r>
           </w:p>
         </w:tc>
@@ -2979,12 +3086,15 @@
             <w:pPr>
               <w:pStyle w:val="Normal1"/>
               <w:spacing w:line="360" w:lineRule="auto"/>
+              <w:rPr>
+                <w:rFonts w:ascii="Arial" w:eastAsia="Arial" w:hAnsi="Arial" w:cs="Arial"/>
+              </w:rPr>
             </w:pPr>
             <w:r>
               <w:rPr>
                 <w:rFonts w:ascii="Arial" w:eastAsia="Arial" w:hAnsi="Arial" w:cs="Arial"/>
               </w:rPr>
-              <w:t>13.10.18.</w:t>
+              <w:t>15.10.18.</w:t>
             </w:r>
           </w:p>
         </w:tc>
@@ -3462,44 +3572,24 @@
     <w:p>
       <w:pPr>
         <w:pStyle w:val="Normal1"/>
-      </w:pPr>
-    </w:p>
-    <w:p>
-      <w:pPr>
-        <w:pStyle w:val="Normal1"/>
-        <w:spacing w:line="360" w:lineRule="auto"/>
+        <w:spacing w:line="360" w:lineRule="auto"/>
+        <w:ind w:left="720"/>
         <w:jc w:val="both"/>
         <w:rPr>
-          <w:color w:val="4472C4"/>
-        </w:rPr>
-      </w:pPr>
-      <w:r>
-        <w:rPr>
-          <w:rFonts w:ascii="Arial" w:eastAsia="Arial" w:hAnsi="Arial" w:cs="Arial"/>
-          <w:i/>
-          <w:color w:val="4472C4"/>
-          <w:sz w:val="20"/>
-        </w:rPr>
-        <w:t>Funkcionalni zahtjevi su određeni samom specifikacijom sustava.</w:t>
-      </w:r>
-    </w:p>
-    <w:p>
-      <w:pPr>
-        <w:pStyle w:val="Normal1"/>
-        <w:spacing w:line="360" w:lineRule="auto"/>
-        <w:jc w:val="both"/>
-        <w:rPr>
-          <w:color w:val="4472C4"/>
-        </w:rPr>
-      </w:pPr>
-      <w:r>
-        <w:rPr>
-          <w:rFonts w:ascii="Arial" w:eastAsia="Arial" w:hAnsi="Arial" w:cs="Arial"/>
-          <w:i/>
-          <w:color w:val="4472C4"/>
-          <w:sz w:val="20"/>
-        </w:rPr>
-        <w:t>Nekoliko točaka je potrebno popuniti u ovom dijelu dokumentacije:</w:t>
+          <w:rFonts w:ascii="Arial" w:hAnsi="Arial" w:cs="Arial"/>
+          <w:b/>
+          <w:sz w:val="28"/>
+          <w:szCs w:val="28"/>
+        </w:rPr>
+      </w:pPr>
+      <w:r>
+        <w:rPr>
+          <w:rFonts w:ascii="Arial" w:hAnsi="Arial" w:cs="Arial"/>
+          <w:b/>
+          <w:sz w:val="28"/>
+          <w:szCs w:val="28"/>
+        </w:rPr>
+        <w:t>Dionici:</w:t>
       </w:r>
     </w:p>
     <w:p>
@@ -3507,23 +3597,23 @@
         <w:pStyle w:val="Normal1"/>
         <w:numPr>
           <w:ilvl w:val="0"/>
-          <w:numId w:val="2"/>
+          <w:numId w:val="9"/>
         </w:numPr>
         <w:spacing w:line="360" w:lineRule="auto"/>
-        <w:ind w:hanging="359"/>
         <w:jc w:val="both"/>
         <w:rPr>
-          <w:color w:val="4472C4"/>
-        </w:rPr>
-      </w:pPr>
-      <w:r>
-        <w:rPr>
-          <w:rFonts w:ascii="Arial" w:eastAsia="Arial" w:hAnsi="Arial" w:cs="Arial"/>
-          <w:i/>
-          <w:color w:val="4472C4"/>
-          <w:sz w:val="20"/>
-        </w:rPr>
-        <w:t>Navesti koje su dionici koji imaju interes u ovom sustavu ili su nositelji odgovornosti. To su prije svega korisnici, ali i administratori sustava, sponzori, manageri.</w:t>
+          <w:rFonts w:ascii="Arial" w:hAnsi="Arial" w:cs="Arial"/>
+          <w:b/>
+          <w:sz w:val="28"/>
+          <w:szCs w:val="28"/>
+        </w:rPr>
+      </w:pPr>
+      <w:r>
+        <w:rPr>
+          <w:rFonts w:ascii="Arial" w:hAnsi="Arial" w:cs="Arial"/>
+          <w:szCs w:val="24"/>
+        </w:rPr>
+        <w:t>Neregistrirani korisnik</w:t>
       </w:r>
     </w:p>
     <w:p>
@@ -3531,23 +3621,23 @@
         <w:pStyle w:val="Normal1"/>
         <w:numPr>
           <w:ilvl w:val="0"/>
-          <w:numId w:val="2"/>
+          <w:numId w:val="9"/>
         </w:numPr>
         <w:spacing w:line="360" w:lineRule="auto"/>
-        <w:ind w:hanging="359"/>
         <w:jc w:val="both"/>
         <w:rPr>
-          <w:color w:val="4472C4"/>
-        </w:rPr>
-      </w:pPr>
-      <w:r>
-        <w:rPr>
-          <w:rFonts w:ascii="Arial" w:eastAsia="Arial" w:hAnsi="Arial" w:cs="Arial"/>
-          <w:i/>
-          <w:color w:val="4472C4"/>
-          <w:sz w:val="20"/>
-        </w:rPr>
-        <w:t>Navesti aktore koji izravno koriste ili komuniciraju sa sustavom. Oni mogu imati inicijatorsku ulogu, tj. započinju određene procese u sustavu ili samo sudioničku ulogu, tj. obavljaju određeni posao. Za svakoga od njih treba navesti ulogu i svrhu njihovog djelovanja u sustavu.</w:t>
+          <w:rFonts w:ascii="Arial" w:hAnsi="Arial" w:cs="Arial"/>
+          <w:b/>
+          <w:sz w:val="28"/>
+          <w:szCs w:val="28"/>
+        </w:rPr>
+      </w:pPr>
+      <w:r>
+        <w:rPr>
+          <w:rFonts w:ascii="Arial" w:hAnsi="Arial" w:cs="Arial"/>
+          <w:szCs w:val="24"/>
+        </w:rPr>
+        <w:t>Klijent</w:t>
       </w:r>
     </w:p>
     <w:p>
@@ -3555,40 +3645,142 @@
         <w:pStyle w:val="Normal1"/>
         <w:numPr>
           <w:ilvl w:val="0"/>
-          <w:numId w:val="2"/>
+          <w:numId w:val="9"/>
         </w:numPr>
         <w:spacing w:line="360" w:lineRule="auto"/>
-        <w:ind w:hanging="359"/>
         <w:jc w:val="both"/>
         <w:rPr>
-          <w:color w:val="4472C4"/>
-        </w:rPr>
-      </w:pPr>
-      <w:r>
-        <w:rPr>
-          <w:rFonts w:ascii="Arial" w:eastAsia="Arial" w:hAnsi="Arial" w:cs="Arial"/>
-          <w:i/>
-          <w:color w:val="4472C4"/>
-          <w:sz w:val="20"/>
-        </w:rPr>
-        <w:t xml:space="preserve">Napraviti analizu obrazaca uporabe (engl. </w:t>
-      </w:r>
-      <w:r>
-        <w:rPr>
-          <w:rFonts w:ascii="Arial" w:eastAsia="Arial" w:hAnsi="Arial" w:cs="Arial"/>
-          <w:color w:val="4472C4"/>
-          <w:sz w:val="20"/>
-        </w:rPr>
-        <w:t>Use Cases</w:t>
-      </w:r>
-      <w:r>
-        <w:rPr>
-          <w:rFonts w:ascii="Arial" w:eastAsia="Arial" w:hAnsi="Arial" w:cs="Arial"/>
-          <w:i/>
-          <w:color w:val="4472C4"/>
-          <w:sz w:val="20"/>
-        </w:rPr>
-        <w:t>):</w:t>
+          <w:rFonts w:ascii="Arial" w:hAnsi="Arial" w:cs="Arial"/>
+          <w:b/>
+          <w:sz w:val="28"/>
+          <w:szCs w:val="28"/>
+        </w:rPr>
+      </w:pPr>
+      <w:r>
+        <w:rPr>
+          <w:rFonts w:ascii="Arial" w:hAnsi="Arial" w:cs="Arial"/>
+          <w:szCs w:val="24"/>
+        </w:rPr>
+        <w:t>Vlasnik restorana</w:t>
+      </w:r>
+    </w:p>
+    <w:p>
+      <w:pPr>
+        <w:pStyle w:val="Normal1"/>
+        <w:numPr>
+          <w:ilvl w:val="0"/>
+          <w:numId w:val="9"/>
+        </w:numPr>
+        <w:spacing w:line="360" w:lineRule="auto"/>
+        <w:jc w:val="both"/>
+        <w:rPr>
+          <w:rFonts w:ascii="Arial" w:hAnsi="Arial" w:cs="Arial"/>
+          <w:b/>
+          <w:sz w:val="28"/>
+          <w:szCs w:val="28"/>
+        </w:rPr>
+      </w:pPr>
+      <w:r>
+        <w:rPr>
+          <w:rFonts w:ascii="Arial" w:hAnsi="Arial" w:cs="Arial"/>
+          <w:szCs w:val="24"/>
+        </w:rPr>
+        <w:t>Dostavljač</w:t>
+      </w:r>
+    </w:p>
+    <w:p>
+      <w:pPr>
+        <w:pStyle w:val="Normal1"/>
+        <w:numPr>
+          <w:ilvl w:val="0"/>
+          <w:numId w:val="9"/>
+        </w:numPr>
+        <w:spacing w:line="360" w:lineRule="auto"/>
+        <w:jc w:val="both"/>
+        <w:rPr>
+          <w:rFonts w:ascii="Arial" w:hAnsi="Arial" w:cs="Arial"/>
+          <w:b/>
+          <w:sz w:val="28"/>
+          <w:szCs w:val="28"/>
+        </w:rPr>
+      </w:pPr>
+      <w:r>
+        <w:rPr>
+          <w:rFonts w:ascii="Arial" w:hAnsi="Arial" w:cs="Arial"/>
+          <w:szCs w:val="24"/>
+        </w:rPr>
+        <w:t>Dispečer</w:t>
+      </w:r>
+    </w:p>
+    <w:p>
+      <w:pPr>
+        <w:pStyle w:val="Normal1"/>
+        <w:numPr>
+          <w:ilvl w:val="0"/>
+          <w:numId w:val="9"/>
+        </w:numPr>
+        <w:spacing w:line="360" w:lineRule="auto"/>
+        <w:jc w:val="both"/>
+        <w:rPr>
+          <w:rFonts w:ascii="Arial" w:hAnsi="Arial" w:cs="Arial"/>
+          <w:b/>
+          <w:sz w:val="28"/>
+          <w:szCs w:val="28"/>
+        </w:rPr>
+      </w:pPr>
+      <w:r>
+        <w:rPr>
+          <w:rFonts w:ascii="Arial" w:hAnsi="Arial" w:cs="Arial"/>
+          <w:szCs w:val="24"/>
+        </w:rPr>
+        <w:t>Administrator</w:t>
+      </w:r>
+    </w:p>
+    <w:p>
+      <w:pPr>
+        <w:pStyle w:val="Normal1"/>
+        <w:spacing w:line="360" w:lineRule="auto"/>
+        <w:ind w:left="720"/>
+        <w:jc w:val="both"/>
+        <w:rPr>
+          <w:rFonts w:ascii="Arial" w:hAnsi="Arial" w:cs="Arial"/>
+          <w:b/>
+          <w:sz w:val="28"/>
+          <w:szCs w:val="28"/>
+        </w:rPr>
+      </w:pPr>
+      <w:r>
+        <w:rPr>
+          <w:rFonts w:ascii="Arial" w:hAnsi="Arial" w:cs="Arial"/>
+          <w:b/>
+          <w:sz w:val="28"/>
+          <w:szCs w:val="28"/>
+        </w:rPr>
+        <w:t>Aktori i njihovi funkcionalni zahtjevi:</w:t>
+      </w:r>
+    </w:p>
+    <w:p>
+      <w:pPr>
+        <w:pStyle w:val="Normal1"/>
+        <w:numPr>
+          <w:ilvl w:val="0"/>
+          <w:numId w:val="10"/>
+        </w:numPr>
+        <w:spacing w:line="360" w:lineRule="auto"/>
+        <w:jc w:val="both"/>
+        <w:rPr>
+          <w:rFonts w:ascii="Arial" w:hAnsi="Arial" w:cs="Arial"/>
+          <w:b/>
+          <w:sz w:val="28"/>
+          <w:szCs w:val="28"/>
+        </w:rPr>
+      </w:pPr>
+      <w:r>
+        <w:rPr>
+          <w:rFonts w:ascii="Arial" w:hAnsi="Arial" w:cs="Arial"/>
+          <w:szCs w:val="24"/>
+        </w:rPr>
+        <w:t>Neregistrirani korisnik, inicijator</w:t>
       </w:r>
     </w:p>
     <w:p>
@@ -3596,23 +3788,22 @@
         <w:pStyle w:val="Normal1"/>
         <w:numPr>
           <w:ilvl w:val="1"/>
-          <w:numId w:val="2"/>
+          <w:numId w:val="10"/>
         </w:numPr>
         <w:spacing w:line="360" w:lineRule="auto"/>
-        <w:ind w:hanging="359"/>
         <w:jc w:val="both"/>
         <w:rPr>
-          <w:color w:val="4472C4"/>
-        </w:rPr>
-      </w:pPr>
-      <w:r>
-        <w:rPr>
-          <w:rFonts w:ascii="Arial" w:eastAsia="Arial" w:hAnsi="Arial" w:cs="Arial"/>
-          <w:i/>
-          <w:color w:val="4472C4"/>
-          <w:sz w:val="20"/>
-        </w:rPr>
-        <w:t>Za sve obrasce koji su u planu za implementaciju napraviti detaljne opise (prema donjem predlošku).</w:t>
+          <w:rFonts w:ascii="Arial" w:hAnsi="Arial" w:cs="Arial"/>
+          <w:b/>
+          <w:szCs w:val="24"/>
+        </w:rPr>
+      </w:pPr>
+      <w:r>
+        <w:rPr>
+          <w:rFonts w:ascii="Arial" w:hAnsi="Arial" w:cs="Arial"/>
+          <w:szCs w:val="24"/>
+        </w:rPr>
+        <w:t>Može pregledati proizvode svih prijavljenih restorana (ime proizvoda, opis, cijena i slika)</w:t>
       </w:r>
     </w:p>
     <w:p>
@@ -3620,40 +3811,75 @@
         <w:pStyle w:val="Normal1"/>
         <w:numPr>
           <w:ilvl w:val="1"/>
-          <w:numId w:val="2"/>
+          <w:numId w:val="10"/>
         </w:numPr>
         <w:spacing w:line="360" w:lineRule="auto"/>
-        <w:ind w:hanging="359"/>
         <w:jc w:val="both"/>
         <w:rPr>
-          <w:color w:val="4472C4"/>
-        </w:rPr>
-      </w:pPr>
-      <w:r>
-        <w:rPr>
-          <w:rFonts w:ascii="Arial" w:eastAsia="Arial" w:hAnsi="Arial" w:cs="Arial"/>
-          <w:i/>
-          <w:color w:val="4472C4"/>
-          <w:sz w:val="20"/>
-        </w:rPr>
-        <w:t xml:space="preserve">Nacrtati dijagrame obrazaca uporabe (engl. </w:t>
-      </w:r>
-      <w:r>
-        <w:rPr>
-          <w:rFonts w:ascii="Arial" w:eastAsia="Arial" w:hAnsi="Arial" w:cs="Arial"/>
-          <w:color w:val="4472C4"/>
-          <w:sz w:val="20"/>
-        </w:rPr>
-        <w:t>Use Case Diagrams</w:t>
-      </w:r>
-      <w:r>
-        <w:rPr>
-          <w:rFonts w:ascii="Arial" w:eastAsia="Arial" w:hAnsi="Arial" w:cs="Arial"/>
-          <w:i/>
-          <w:color w:val="4472C4"/>
-          <w:sz w:val="20"/>
-        </w:rPr>
-        <w:t>).</w:t>
+          <w:rFonts w:ascii="Arial" w:hAnsi="Arial" w:cs="Arial"/>
+          <w:b/>
+          <w:sz w:val="28"/>
+          <w:szCs w:val="28"/>
+        </w:rPr>
+      </w:pPr>
+      <w:r>
+        <w:rPr>
+          <w:rFonts w:ascii="Arial" w:hAnsi="Arial" w:cs="Arial"/>
+          <w:szCs w:val="24"/>
+        </w:rPr>
+        <w:t>Može saznati općenite informacije o restoranu (</w:t>
+      </w:r>
+      <w:r>
+        <w:rPr>
+          <w:rFonts w:ascii="Arial" w:hAnsi="Arial" w:cs="Arial"/>
+          <w:szCs w:val="24"/>
+        </w:rPr>
+        <w:t>ime restorana, lokacija na karti, kontakt telefon i slika</w:t>
+      </w:r>
+      <w:r>
+        <w:rPr>
+          <w:rFonts w:ascii="Arial" w:hAnsi="Arial" w:cs="Arial"/>
+          <w:szCs w:val="24"/>
+        </w:rPr>
+        <w:t>)</w:t>
+      </w:r>
+    </w:p>
+    <w:p>
+      <w:pPr>
+        <w:pStyle w:val="Normal1"/>
+        <w:numPr>
+          <w:ilvl w:val="1"/>
+          <w:numId w:val="10"/>
+        </w:numPr>
+        <w:spacing w:line="360" w:lineRule="auto"/>
+        <w:jc w:val="both"/>
+        <w:rPr>
+          <w:rFonts w:ascii="Arial" w:hAnsi="Arial" w:cs="Arial"/>
+          <w:b/>
+          <w:sz w:val="28"/>
+          <w:szCs w:val="28"/>
+        </w:rPr>
+      </w:pPr>
+      <w:r>
+        <w:rPr>
+          <w:rFonts w:ascii="Arial" w:hAnsi="Arial" w:cs="Arial"/>
+          <w:szCs w:val="24"/>
+        </w:rPr>
+        <w:t>Može kreirati novi kor</w:t>
+      </w:r>
+      <w:r>
+        <w:rPr>
+          <w:rFonts w:ascii="Arial" w:hAnsi="Arial" w:cs="Arial"/>
+          <w:szCs w:val="24"/>
+        </w:rPr>
+        <w:t>i</w:t>
+      </w:r>
+      <w:r>
+        <w:rPr>
+          <w:rFonts w:ascii="Arial" w:hAnsi="Arial" w:cs="Arial"/>
+          <w:szCs w:val="24"/>
+        </w:rPr>
+        <w:t>snički račun</w:t>
       </w:r>
     </w:p>
     <w:p>
@@ -3661,40 +3887,632 @@
         <w:pStyle w:val="Normal1"/>
         <w:numPr>
           <w:ilvl w:val="0"/>
-          <w:numId w:val="2"/>
+          <w:numId w:val="10"/>
         </w:numPr>
         <w:spacing w:line="360" w:lineRule="auto"/>
-        <w:ind w:hanging="359"/>
         <w:jc w:val="both"/>
         <w:rPr>
-          <w:color w:val="4472C4"/>
-        </w:rPr>
-      </w:pPr>
-      <w:r>
-        <w:rPr>
-          <w:rFonts w:ascii="Arial" w:eastAsia="Arial" w:hAnsi="Arial" w:cs="Arial"/>
-          <w:i/>
-          <w:color w:val="4472C4"/>
-          <w:sz w:val="20"/>
-        </w:rPr>
-        <w:t>Nacrtati sekvencijske dijagrame za sve obrasce uporabe sustava. Uz svaki dijagram dodati odgovarajući opis.</w:t>
-      </w:r>
-    </w:p>
-    <w:p>
-      <w:pPr>
-        <w:pStyle w:val="Normal1"/>
+          <w:rFonts w:ascii="Arial" w:hAnsi="Arial" w:cs="Arial"/>
+          <w:szCs w:val="24"/>
+        </w:rPr>
+      </w:pPr>
+      <w:r>
+        <w:rPr>
+          <w:rFonts w:ascii="Arial" w:hAnsi="Arial" w:cs="Arial"/>
+          <w:szCs w:val="24"/>
+        </w:rPr>
+        <w:t>Klijent, inicijator</w:t>
+      </w:r>
+    </w:p>
+    <w:p>
+      <w:pPr>
+        <w:pStyle w:val="Normal1"/>
+        <w:numPr>
+          <w:ilvl w:val="1"/>
+          <w:numId w:val="10"/>
+        </w:numPr>
         <w:spacing w:line="360" w:lineRule="auto"/>
         <w:jc w:val="both"/>
-      </w:pPr>
-    </w:p>
-    <w:p>
-      <w:pPr>
-        <w:pStyle w:val="Normal1"/>
+        <w:rPr>
+          <w:rFonts w:ascii="Arial" w:hAnsi="Arial" w:cs="Arial"/>
+          <w:szCs w:val="24"/>
+        </w:rPr>
+      </w:pPr>
+      <w:r>
+        <w:rPr>
+          <w:rFonts w:ascii="Arial" w:hAnsi="Arial" w:cs="Arial"/>
+          <w:szCs w:val="24"/>
+        </w:rPr>
+        <w:t>Svaki korisnik koji koristi aplikaciju samo radi naručivanja hrane</w:t>
+      </w:r>
+    </w:p>
+    <w:p>
+      <w:pPr>
+        <w:pStyle w:val="Normal1"/>
+        <w:numPr>
+          <w:ilvl w:val="1"/>
+          <w:numId w:val="10"/>
+        </w:numPr>
         <w:spacing w:line="360" w:lineRule="auto"/>
         <w:jc w:val="both"/>
-      </w:pPr>
-      <w:bookmarkStart w:id="8" w:name="h.2et92p0" w:colFirst="0" w:colLast="0"/>
+        <w:rPr>
+          <w:rFonts w:ascii="Arial" w:hAnsi="Arial" w:cs="Arial"/>
+          <w:szCs w:val="24"/>
+        </w:rPr>
+      </w:pPr>
+      <w:r>
+        <w:rPr>
+          <w:rFonts w:ascii="Arial" w:hAnsi="Arial" w:cs="Arial"/>
+          <w:szCs w:val="24"/>
+        </w:rPr>
+        <w:t>Može u aplikaciji odabrati željene proizvode iz kataloga, spremiti ih u košaricu te završiti kupovinu</w:t>
+      </w:r>
+    </w:p>
+    <w:p>
+      <w:pPr>
+        <w:pStyle w:val="Normal1"/>
+        <w:numPr>
+          <w:ilvl w:val="1"/>
+          <w:numId w:val="10"/>
+        </w:numPr>
+        <w:spacing w:line="360" w:lineRule="auto"/>
+        <w:jc w:val="both"/>
+        <w:rPr>
+          <w:rFonts w:ascii="Arial" w:hAnsi="Arial" w:cs="Arial"/>
+          <w:szCs w:val="24"/>
+        </w:rPr>
+      </w:pPr>
+      <w:r>
+        <w:rPr>
+          <w:rFonts w:ascii="Arial" w:hAnsi="Arial" w:cs="Arial"/>
+          <w:szCs w:val="24"/>
+        </w:rPr>
+        <w:t>Može preko aplikacije pratiti trenutnu poziciju narudžbe</w:t>
+      </w:r>
+    </w:p>
+    <w:p>
+      <w:pPr>
+        <w:pStyle w:val="Normal1"/>
+        <w:numPr>
+          <w:ilvl w:val="1"/>
+          <w:numId w:val="10"/>
+        </w:numPr>
+        <w:spacing w:line="360" w:lineRule="auto"/>
+        <w:jc w:val="both"/>
+        <w:rPr>
+          <w:rFonts w:ascii="Arial" w:hAnsi="Arial" w:cs="Arial"/>
+          <w:szCs w:val="24"/>
+        </w:rPr>
+      </w:pPr>
+      <w:r>
+        <w:rPr>
+          <w:rFonts w:ascii="Arial" w:hAnsi="Arial" w:cs="Arial"/>
+          <w:szCs w:val="24"/>
+        </w:rPr>
+        <w:t>Može predložiti vlastiti restoran u aplikaciju</w:t>
+      </w:r>
+    </w:p>
+    <w:p>
+      <w:pPr>
+        <w:pStyle w:val="Normal1"/>
+        <w:numPr>
+          <w:ilvl w:val="0"/>
+          <w:numId w:val="11"/>
+        </w:numPr>
+        <w:spacing w:line="360" w:lineRule="auto"/>
+        <w:jc w:val="both"/>
+        <w:rPr>
+          <w:rFonts w:ascii="Arial" w:hAnsi="Arial" w:cs="Arial"/>
+          <w:szCs w:val="24"/>
+        </w:rPr>
+      </w:pPr>
+      <w:r>
+        <w:rPr>
+          <w:rFonts w:ascii="Arial" w:hAnsi="Arial" w:cs="Arial"/>
+          <w:szCs w:val="24"/>
+        </w:rPr>
+        <w:t>Vlasnik restorana</w:t>
+      </w:r>
+      <w:r>
+        <w:rPr>
+          <w:rFonts w:ascii="Arial" w:hAnsi="Arial" w:cs="Arial"/>
+          <w:szCs w:val="24"/>
+        </w:rPr>
+        <w:t>, inicijator</w:t>
+      </w:r>
+    </w:p>
+    <w:p>
+      <w:pPr>
+        <w:pStyle w:val="Normal1"/>
+        <w:numPr>
+          <w:ilvl w:val="1"/>
+          <w:numId w:val="11"/>
+        </w:numPr>
+        <w:spacing w:line="360" w:lineRule="auto"/>
+        <w:jc w:val="both"/>
+        <w:rPr>
+          <w:rFonts w:ascii="Arial" w:hAnsi="Arial" w:cs="Arial"/>
+          <w:szCs w:val="24"/>
+        </w:rPr>
+      </w:pPr>
+      <w:r>
+        <w:rPr>
+          <w:rFonts w:ascii="Arial" w:hAnsi="Arial" w:cs="Arial"/>
+          <w:szCs w:val="24"/>
+        </w:rPr>
+        <w:t>Korisnik koji ima ista prava kao i klijent samo mu</w:t>
+      </w:r>
+      <w:r>
+        <w:rPr>
+          <w:rFonts w:ascii="Arial" w:hAnsi="Arial" w:cs="Arial"/>
+          <w:szCs w:val="24"/>
+        </w:rPr>
+        <w:t xml:space="preserve"> je dodatno omogućeno upravljanj</w:t>
+      </w:r>
+      <w:r>
+        <w:rPr>
+          <w:rFonts w:ascii="Arial" w:hAnsi="Arial" w:cs="Arial"/>
+          <w:szCs w:val="24"/>
+        </w:rPr>
+        <w:t>e nad informacijama vlastitog restorana</w:t>
+      </w:r>
+    </w:p>
+    <w:p>
+      <w:pPr>
+        <w:pStyle w:val="Normal1"/>
+        <w:numPr>
+          <w:ilvl w:val="1"/>
+          <w:numId w:val="11"/>
+        </w:numPr>
+        <w:spacing w:line="360" w:lineRule="auto"/>
+        <w:jc w:val="both"/>
+        <w:rPr>
+          <w:rFonts w:ascii="Arial" w:hAnsi="Arial" w:cs="Arial"/>
+          <w:szCs w:val="24"/>
+        </w:rPr>
+      </w:pPr>
+      <w:r>
+        <w:rPr>
+          <w:rFonts w:ascii="Arial" w:hAnsi="Arial" w:cs="Arial"/>
+          <w:szCs w:val="24"/>
+        </w:rPr>
+        <w:t>Može unositi, mijenjati i brisati proizvode iz menija vlastitog restorana</w:t>
+      </w:r>
+    </w:p>
+    <w:p>
+      <w:pPr>
+        <w:pStyle w:val="Normal1"/>
+        <w:numPr>
+          <w:ilvl w:val="1"/>
+          <w:numId w:val="11"/>
+        </w:numPr>
+        <w:spacing w:line="360" w:lineRule="auto"/>
+        <w:jc w:val="both"/>
+        <w:rPr>
+          <w:rFonts w:ascii="Arial" w:hAnsi="Arial" w:cs="Arial"/>
+          <w:szCs w:val="24"/>
+        </w:rPr>
+      </w:pPr>
+      <w:r>
+        <w:rPr>
+          <w:rFonts w:ascii="Arial" w:hAnsi="Arial" w:cs="Arial"/>
+          <w:szCs w:val="24"/>
+        </w:rPr>
+        <w:t>Može pregledavati popis svih trenutno aktivnih narudžbi i narudžbi koje su se dostavile tijekom prošla 2h</w:t>
+      </w:r>
+    </w:p>
+    <w:p>
+      <w:pPr>
+        <w:pStyle w:val="Normal1"/>
+        <w:numPr>
+          <w:ilvl w:val="0"/>
+          <w:numId w:val="11"/>
+        </w:numPr>
+        <w:spacing w:line="360" w:lineRule="auto"/>
+        <w:jc w:val="both"/>
+        <w:rPr>
+          <w:rFonts w:ascii="Arial" w:hAnsi="Arial" w:cs="Arial"/>
+          <w:szCs w:val="24"/>
+        </w:rPr>
+      </w:pPr>
+      <w:r>
+        <w:rPr>
+          <w:rFonts w:ascii="Arial" w:hAnsi="Arial" w:cs="Arial"/>
+          <w:szCs w:val="24"/>
+        </w:rPr>
+        <w:lastRenderedPageBreak/>
+        <w:t>Dispečer</w:t>
+      </w:r>
+      <w:r>
+        <w:rPr>
+          <w:rFonts w:ascii="Arial" w:hAnsi="Arial" w:cs="Arial"/>
+          <w:szCs w:val="24"/>
+        </w:rPr>
+        <w:t>, inicijator</w:t>
+      </w:r>
+    </w:p>
+    <w:p>
+      <w:pPr>
+        <w:pStyle w:val="Normal1"/>
+        <w:numPr>
+          <w:ilvl w:val="1"/>
+          <w:numId w:val="11"/>
+        </w:numPr>
+        <w:spacing w:line="360" w:lineRule="auto"/>
+        <w:jc w:val="both"/>
+        <w:rPr>
+          <w:rFonts w:ascii="Arial" w:hAnsi="Arial" w:cs="Arial"/>
+          <w:szCs w:val="24"/>
+        </w:rPr>
+      </w:pPr>
+      <w:r>
+        <w:rPr>
+          <w:rFonts w:ascii="Arial" w:hAnsi="Arial" w:cs="Arial"/>
+          <w:szCs w:val="24"/>
+        </w:rPr>
+        <w:t>Korisnik čiji je zadatak rasporediti zaprimljene narudžbe slobodnim dostavljačima i odrediti redoslijed kojim će obaviti dostavu</w:t>
+      </w:r>
+    </w:p>
+    <w:p>
+      <w:pPr>
+        <w:pStyle w:val="Normal1"/>
+        <w:numPr>
+          <w:ilvl w:val="1"/>
+          <w:numId w:val="11"/>
+        </w:numPr>
+        <w:spacing w:line="360" w:lineRule="auto"/>
+        <w:jc w:val="both"/>
+        <w:rPr>
+          <w:rFonts w:ascii="Arial" w:hAnsi="Arial" w:cs="Arial"/>
+          <w:szCs w:val="24"/>
+        </w:rPr>
+      </w:pPr>
+      <w:r>
+        <w:rPr>
+          <w:rFonts w:ascii="Arial" w:hAnsi="Arial" w:cs="Arial"/>
+          <w:szCs w:val="24"/>
+        </w:rPr>
+        <w:t>Ima pristup popisu svih neraspoređenih narudžbi, popisu svih aktivnih dostavljača i njima dodijeljenih zadataka.</w:t>
+      </w:r>
+    </w:p>
+    <w:p>
+      <w:pPr>
+        <w:pStyle w:val="Normal1"/>
+        <w:numPr>
+          <w:ilvl w:val="1"/>
+          <w:numId w:val="11"/>
+        </w:numPr>
+        <w:spacing w:line="360" w:lineRule="auto"/>
+        <w:jc w:val="both"/>
+        <w:rPr>
+          <w:rFonts w:ascii="Arial" w:hAnsi="Arial" w:cs="Arial"/>
+          <w:szCs w:val="24"/>
+        </w:rPr>
+      </w:pPr>
+      <w:r>
+        <w:rPr>
+          <w:rFonts w:ascii="Arial" w:hAnsi="Arial" w:cs="Arial"/>
+          <w:szCs w:val="24"/>
+        </w:rPr>
+        <w:t>Može dostavljaču dodijeliti zadatak uzmi narudžbu, ostavi narudžbu i idi na novu lokaciju</w:t>
+      </w:r>
+    </w:p>
+    <w:p>
+      <w:pPr>
+        <w:pStyle w:val="Normal1"/>
+        <w:numPr>
+          <w:ilvl w:val="0"/>
+          <w:numId w:val="11"/>
+        </w:numPr>
+        <w:spacing w:line="360" w:lineRule="auto"/>
+        <w:jc w:val="both"/>
+        <w:rPr>
+          <w:rFonts w:ascii="Arial" w:hAnsi="Arial" w:cs="Arial"/>
+          <w:szCs w:val="24"/>
+        </w:rPr>
+      </w:pPr>
+      <w:r>
+        <w:rPr>
+          <w:rFonts w:ascii="Arial" w:hAnsi="Arial" w:cs="Arial"/>
+          <w:szCs w:val="24"/>
+        </w:rPr>
+        <w:t xml:space="preserve">Dostavljač, </w:t>
+      </w:r>
+      <w:r>
+        <w:rPr>
+          <w:rFonts w:ascii="Arial" w:hAnsi="Arial" w:cs="Arial"/>
+          <w:szCs w:val="24"/>
+        </w:rPr>
+        <w:t>sudionik</w:t>
+      </w:r>
+    </w:p>
+    <w:p>
+      <w:pPr>
+        <w:pStyle w:val="Normal1"/>
+        <w:numPr>
+          <w:ilvl w:val="1"/>
+          <w:numId w:val="11"/>
+        </w:numPr>
+        <w:spacing w:line="360" w:lineRule="auto"/>
+        <w:jc w:val="both"/>
+        <w:rPr>
+          <w:rFonts w:ascii="Arial" w:hAnsi="Arial" w:cs="Arial"/>
+          <w:szCs w:val="24"/>
+        </w:rPr>
+      </w:pPr>
+      <w:r>
+        <w:rPr>
+          <w:rFonts w:ascii="Arial" w:hAnsi="Arial" w:cs="Arial"/>
+          <w:szCs w:val="24"/>
+        </w:rPr>
+        <w:t>Korisnik čija je uloga iz</w:t>
+      </w:r>
+      <w:r>
+        <w:rPr>
+          <w:rFonts w:ascii="Arial" w:hAnsi="Arial" w:cs="Arial"/>
+          <w:szCs w:val="24"/>
+        </w:rPr>
+        <w:t>v</w:t>
+      </w:r>
+      <w:r>
+        <w:rPr>
+          <w:rFonts w:ascii="Arial" w:hAnsi="Arial" w:cs="Arial"/>
+          <w:szCs w:val="24"/>
+        </w:rPr>
+        <w:t>ršavati zadatke dodijeljene sa strane dispečera</w:t>
+      </w:r>
+    </w:p>
+    <w:p>
+      <w:pPr>
+        <w:pStyle w:val="Normal1"/>
+        <w:numPr>
+          <w:ilvl w:val="1"/>
+          <w:numId w:val="11"/>
+        </w:numPr>
+        <w:spacing w:line="360" w:lineRule="auto"/>
+        <w:jc w:val="both"/>
+        <w:rPr>
+          <w:rFonts w:ascii="Arial" w:hAnsi="Arial" w:cs="Arial"/>
+          <w:szCs w:val="24"/>
+        </w:rPr>
+      </w:pPr>
+      <w:r>
+        <w:rPr>
+          <w:rFonts w:ascii="Arial" w:hAnsi="Arial" w:cs="Arial"/>
+          <w:szCs w:val="24"/>
+        </w:rPr>
+        <w:t>Ima pristup informacijama o pozicijama, rutama i redoslijedu dodijeljenih zadataka</w:t>
+      </w:r>
+    </w:p>
+    <w:p>
+      <w:pPr>
+        <w:pStyle w:val="Normal1"/>
+        <w:numPr>
+          <w:ilvl w:val="1"/>
+          <w:numId w:val="11"/>
+        </w:numPr>
+        <w:spacing w:line="360" w:lineRule="auto"/>
+        <w:jc w:val="both"/>
+        <w:rPr>
+          <w:rFonts w:ascii="Arial" w:hAnsi="Arial" w:cs="Arial"/>
+          <w:szCs w:val="24"/>
+        </w:rPr>
+      </w:pPr>
+      <w:r>
+        <w:rPr>
+          <w:rFonts w:ascii="Arial" w:hAnsi="Arial" w:cs="Arial"/>
+          <w:szCs w:val="24"/>
+        </w:rPr>
+        <w:t>Pri izvršenju zadatka mora ga u aplikaciji označiti kao gotov</w:t>
+      </w:r>
+    </w:p>
+    <w:p>
+      <w:pPr>
+        <w:pStyle w:val="Normal1"/>
+        <w:numPr>
+          <w:ilvl w:val="0"/>
+          <w:numId w:val="11"/>
+        </w:numPr>
+        <w:spacing w:line="360" w:lineRule="auto"/>
+        <w:jc w:val="both"/>
+        <w:rPr>
+          <w:rFonts w:ascii="Arial" w:hAnsi="Arial" w:cs="Arial"/>
+          <w:szCs w:val="24"/>
+        </w:rPr>
+      </w:pPr>
+      <w:r>
+        <w:rPr>
+          <w:rFonts w:ascii="Arial" w:hAnsi="Arial" w:cs="Arial"/>
+          <w:szCs w:val="24"/>
+        </w:rPr>
+        <w:t>Administrator</w:t>
+      </w:r>
+      <w:r>
+        <w:rPr>
+          <w:rFonts w:ascii="Arial" w:hAnsi="Arial" w:cs="Arial"/>
+          <w:szCs w:val="24"/>
+        </w:rPr>
+        <w:t>, inicijator</w:t>
+      </w:r>
+    </w:p>
+    <w:p>
+      <w:pPr>
+        <w:pStyle w:val="Normal1"/>
+        <w:numPr>
+          <w:ilvl w:val="1"/>
+          <w:numId w:val="11"/>
+        </w:numPr>
+        <w:spacing w:line="360" w:lineRule="auto"/>
+        <w:jc w:val="both"/>
+        <w:rPr>
+          <w:rFonts w:ascii="Arial" w:hAnsi="Arial" w:cs="Arial"/>
+          <w:szCs w:val="24"/>
+        </w:rPr>
+      </w:pPr>
+      <w:r>
+        <w:rPr>
+          <w:rFonts w:ascii="Arial" w:hAnsi="Arial" w:cs="Arial"/>
+          <w:szCs w:val="24"/>
+        </w:rPr>
+        <w:t>Registrirani korisnik s</w:t>
+      </w:r>
+      <w:bookmarkStart w:id="8" w:name="_GoBack"/>
       <w:bookmarkEnd w:id="8"/>
+      <w:r>
+        <w:rPr>
+          <w:rFonts w:ascii="Arial" w:hAnsi="Arial" w:cs="Arial"/>
+          <w:szCs w:val="24"/>
+        </w:rPr>
+        <w:t xml:space="preserve"> najvišim ovlastima</w:t>
+      </w:r>
+    </w:p>
+    <w:p>
+      <w:pPr>
+        <w:pStyle w:val="Normal1"/>
+        <w:numPr>
+          <w:ilvl w:val="1"/>
+          <w:numId w:val="11"/>
+        </w:numPr>
+        <w:spacing w:line="360" w:lineRule="auto"/>
+        <w:jc w:val="both"/>
+        <w:rPr>
+          <w:rFonts w:ascii="Arial" w:hAnsi="Arial" w:cs="Arial"/>
+          <w:szCs w:val="24"/>
+        </w:rPr>
+      </w:pPr>
+      <w:r>
+        <w:rPr>
+          <w:rFonts w:ascii="Arial" w:hAnsi="Arial" w:cs="Arial"/>
+          <w:szCs w:val="24"/>
+        </w:rPr>
+        <w:t>Ima neograničen pristup bazi podataka</w:t>
+      </w:r>
+    </w:p>
+    <w:p>
+      <w:pPr>
+        <w:pStyle w:val="Normal1"/>
+        <w:numPr>
+          <w:ilvl w:val="1"/>
+          <w:numId w:val="11"/>
+        </w:numPr>
+        <w:spacing w:line="360" w:lineRule="auto"/>
+        <w:jc w:val="both"/>
+        <w:rPr>
+          <w:rFonts w:ascii="Arial" w:hAnsi="Arial" w:cs="Arial"/>
+          <w:szCs w:val="24"/>
+        </w:rPr>
+      </w:pPr>
+      <w:r>
+        <w:rPr>
+          <w:rFonts w:ascii="Arial" w:hAnsi="Arial" w:cs="Arial"/>
+          <w:szCs w:val="24"/>
+        </w:rPr>
+        <w:t>Korisnicima može mijenjati razinu pristupa aplikaciji</w:t>
+      </w:r>
+    </w:p>
+    <w:p>
+      <w:pPr>
+        <w:pStyle w:val="Normal1"/>
+        <w:numPr>
+          <w:ilvl w:val="1"/>
+          <w:numId w:val="11"/>
+        </w:numPr>
+        <w:spacing w:line="360" w:lineRule="auto"/>
+        <w:jc w:val="both"/>
+        <w:rPr>
+          <w:rFonts w:ascii="Arial" w:hAnsi="Arial" w:cs="Arial"/>
+          <w:szCs w:val="24"/>
+        </w:rPr>
+      </w:pPr>
+      <w:r>
+        <w:rPr>
+          <w:rFonts w:ascii="Arial" w:hAnsi="Arial" w:cs="Arial"/>
+          <w:szCs w:val="24"/>
+        </w:rPr>
+        <w:t>Može dodavati, mijenjati i brisati proizvode u katalozima restorana</w:t>
+      </w:r>
+    </w:p>
+    <w:p>
+      <w:pPr>
+        <w:pStyle w:val="Normal1"/>
+        <w:numPr>
+          <w:ilvl w:val="0"/>
+          <w:numId w:val="11"/>
+        </w:numPr>
+        <w:spacing w:line="360" w:lineRule="auto"/>
+        <w:jc w:val="both"/>
+        <w:rPr>
+          <w:rFonts w:ascii="Arial" w:hAnsi="Arial" w:cs="Arial"/>
+          <w:szCs w:val="24"/>
+        </w:rPr>
+      </w:pPr>
+      <w:r>
+        <w:rPr>
+          <w:rFonts w:ascii="Arial" w:hAnsi="Arial" w:cs="Arial"/>
+          <w:szCs w:val="24"/>
+        </w:rPr>
+        <w:t>Baza podataka</w:t>
+      </w:r>
+      <w:r>
+        <w:rPr>
+          <w:rFonts w:ascii="Arial" w:hAnsi="Arial" w:cs="Arial"/>
+          <w:szCs w:val="24"/>
+        </w:rPr>
+        <w:t>, sudionik</w:t>
+      </w:r>
+    </w:p>
+    <w:p>
+      <w:pPr>
+        <w:pStyle w:val="Normal1"/>
+        <w:numPr>
+          <w:ilvl w:val="1"/>
+          <w:numId w:val="11"/>
+        </w:numPr>
+        <w:spacing w:line="360" w:lineRule="auto"/>
+        <w:jc w:val="both"/>
+        <w:rPr>
+          <w:rFonts w:ascii="Arial" w:hAnsi="Arial" w:cs="Arial"/>
+          <w:szCs w:val="24"/>
+        </w:rPr>
+      </w:pPr>
+      <w:r>
+        <w:rPr>
+          <w:rFonts w:ascii="Arial" w:hAnsi="Arial" w:cs="Arial"/>
+          <w:szCs w:val="24"/>
+        </w:rPr>
+        <w:t>Pohranjuje podatke o svim registriranim korisnicima i njihovim ovlastima</w:t>
+      </w:r>
+    </w:p>
+    <w:p>
+      <w:pPr>
+        <w:pStyle w:val="Normal1"/>
+        <w:numPr>
+          <w:ilvl w:val="1"/>
+          <w:numId w:val="11"/>
+        </w:numPr>
+        <w:spacing w:line="360" w:lineRule="auto"/>
+        <w:jc w:val="both"/>
+        <w:rPr>
+          <w:rFonts w:ascii="Arial" w:hAnsi="Arial" w:cs="Arial"/>
+          <w:szCs w:val="24"/>
+        </w:rPr>
+      </w:pPr>
+      <w:r>
+        <w:rPr>
+          <w:rFonts w:ascii="Arial" w:hAnsi="Arial" w:cs="Arial"/>
+          <w:szCs w:val="24"/>
+        </w:rPr>
+        <w:t>Pohranjuje sve podatke o restoranima, narudžbama i rutama</w:t>
+      </w:r>
+    </w:p>
+    <w:p>
+      <w:pPr>
+        <w:pStyle w:val="Normal1"/>
+        <w:spacing w:line="360" w:lineRule="auto"/>
+        <w:jc w:val="both"/>
+      </w:pPr>
+      <w:bookmarkStart w:id="9" w:name="h.2et92p0" w:colFirst="0" w:colLast="0"/>
+      <w:bookmarkEnd w:id="9"/>
     </w:p>
     <w:p>
       <w:pPr>
@@ -3716,11 +4534,11 @@
         </w:tabs>
         <w:spacing w:line="360" w:lineRule="auto"/>
       </w:pPr>
-      <w:bookmarkStart w:id="9" w:name="_Toc431806049"/>
+      <w:bookmarkStart w:id="10" w:name="_Toc431806049"/>
       <w:r>
         <w:t>Ostali zahtjevi</w:t>
       </w:r>
-      <w:bookmarkEnd w:id="9"/>
+      <w:bookmarkEnd w:id="10"/>
     </w:p>
     <w:p>
       <w:pPr>
@@ -3809,8 +4627,8 @@
         <w:spacing w:line="360" w:lineRule="auto"/>
         <w:jc w:val="both"/>
       </w:pPr>
-      <w:bookmarkStart w:id="10" w:name="h.tyjcwt" w:colFirst="0" w:colLast="0"/>
-      <w:bookmarkEnd w:id="10"/>
+      <w:bookmarkStart w:id="11" w:name="h.tyjcwt" w:colFirst="0" w:colLast="0"/>
+      <w:bookmarkEnd w:id="11"/>
     </w:p>
     <w:p>
       <w:pPr>
@@ -3828,11 +4646,11 @@
           <w:numId w:val="3"/>
         </w:numPr>
       </w:pPr>
-      <w:bookmarkStart w:id="11" w:name="_Toc431806050"/>
+      <w:bookmarkStart w:id="12" w:name="_Toc431806050"/>
       <w:r>
         <w:t>Arhitektura i dizajn sustava</w:t>
       </w:r>
-      <w:bookmarkEnd w:id="11"/>
+      <w:bookmarkEnd w:id="12"/>
     </w:p>
     <w:p>
       <w:pPr>
@@ -4186,8 +5004,8 @@
           <w:tab w:val="left" w:pos="14656"/>
         </w:tabs>
       </w:pPr>
-      <w:bookmarkStart w:id="12" w:name="h.3dy6vkm" w:colFirst="0" w:colLast="0"/>
-      <w:bookmarkEnd w:id="12"/>
+      <w:bookmarkStart w:id="13" w:name="h.3dy6vkm" w:colFirst="0" w:colLast="0"/>
+      <w:bookmarkEnd w:id="13"/>
     </w:p>
     <w:p>
       <w:pPr>
@@ -4205,11 +5023,11 @@
           <w:numId w:val="3"/>
         </w:numPr>
       </w:pPr>
-      <w:bookmarkStart w:id="13" w:name="_Toc431806051"/>
+      <w:bookmarkStart w:id="14" w:name="_Toc431806051"/>
       <w:r>
         <w:t>Svrha, opći prioriteti i skica sustava</w:t>
       </w:r>
-      <w:bookmarkEnd w:id="13"/>
+      <w:bookmarkEnd w:id="14"/>
     </w:p>
     <w:p>
       <w:pPr>
@@ -4293,8 +5111,8 @@
         <w:pStyle w:val="Normal1"/>
         <w:spacing w:line="360" w:lineRule="auto"/>
       </w:pPr>
-      <w:bookmarkStart w:id="14" w:name="h.1t3h5sf" w:colFirst="0" w:colLast="0"/>
-      <w:bookmarkEnd w:id="14"/>
+      <w:bookmarkStart w:id="15" w:name="h.1t3h5sf" w:colFirst="0" w:colLast="0"/>
+      <w:bookmarkEnd w:id="15"/>
     </w:p>
     <w:p>
       <w:pPr>
@@ -4312,11 +5130,11 @@
           <w:numId w:val="3"/>
         </w:numPr>
       </w:pPr>
-      <w:bookmarkStart w:id="15" w:name="_Toc431806052"/>
+      <w:bookmarkStart w:id="16" w:name="_Toc431806052"/>
       <w:r>
         <w:t>Dijagram razreda s opisom</w:t>
       </w:r>
-      <w:bookmarkEnd w:id="15"/>
+      <w:bookmarkEnd w:id="16"/>
     </w:p>
     <w:p>
       <w:pPr>
@@ -4410,8 +5228,8 @@
           <w:tab w:val="left" w:pos="14656"/>
         </w:tabs>
       </w:pPr>
-      <w:bookmarkStart w:id="16" w:name="h.4d34og8" w:colFirst="0" w:colLast="0"/>
-      <w:bookmarkEnd w:id="16"/>
+      <w:bookmarkStart w:id="17" w:name="h.4d34og8" w:colFirst="0" w:colLast="0"/>
+      <w:bookmarkEnd w:id="17"/>
     </w:p>
     <w:p>
       <w:pPr>
@@ -4429,11 +5247,11 @@
           <w:numId w:val="3"/>
         </w:numPr>
       </w:pPr>
-      <w:bookmarkStart w:id="17" w:name="_Toc431806053"/>
+      <w:bookmarkStart w:id="18" w:name="_Toc431806053"/>
       <w:r>
         <w:t>Dijagram objekata</w:t>
       </w:r>
-      <w:bookmarkEnd w:id="17"/>
+      <w:bookmarkEnd w:id="18"/>
     </w:p>
     <w:p>
       <w:pPr>
@@ -4450,8 +5268,8 @@
           <w:color w:val="4472C4"/>
         </w:rPr>
       </w:pPr>
-      <w:bookmarkStart w:id="18" w:name="h.2s8eyo1" w:colFirst="0" w:colLast="0"/>
-      <w:bookmarkEnd w:id="18"/>
+      <w:bookmarkStart w:id="19" w:name="h.2s8eyo1" w:colFirst="0" w:colLast="0"/>
+      <w:bookmarkEnd w:id="19"/>
       <w:r>
         <w:rPr>
           <w:rFonts w:ascii="Arial" w:eastAsia="Arial" w:hAnsi="Arial" w:cs="Arial"/>
@@ -4478,11 +5296,11 @@
           <w:numId w:val="3"/>
         </w:numPr>
       </w:pPr>
-      <w:bookmarkStart w:id="19" w:name="_Toc431806054"/>
+      <w:bookmarkStart w:id="20" w:name="_Toc431806054"/>
       <w:r>
         <w:t>Ostali UML dijagrami</w:t>
       </w:r>
-      <w:bookmarkEnd w:id="19"/>
+      <w:bookmarkEnd w:id="20"/>
     </w:p>
     <w:p>
       <w:pPr>
@@ -4551,8 +5369,8 @@
         <w:pStyle w:val="Normal1"/>
         <w:spacing w:line="360" w:lineRule="auto"/>
       </w:pPr>
-      <w:bookmarkStart w:id="20" w:name="h.17dp8vu" w:colFirst="0" w:colLast="0"/>
-      <w:bookmarkEnd w:id="20"/>
+      <w:bookmarkStart w:id="21" w:name="h.17dp8vu" w:colFirst="0" w:colLast="0"/>
+      <w:bookmarkEnd w:id="21"/>
     </w:p>
     <w:p>
       <w:pPr>
@@ -4570,11 +5388,11 @@
           <w:numId w:val="3"/>
         </w:numPr>
       </w:pPr>
-      <w:bookmarkStart w:id="21" w:name="_Toc431806055"/>
+      <w:bookmarkStart w:id="22" w:name="_Toc431806055"/>
       <w:r>
         <w:t>Implementacija i korisničko sučelje</w:t>
       </w:r>
-      <w:bookmarkEnd w:id="21"/>
+      <w:bookmarkEnd w:id="22"/>
     </w:p>
     <w:p>
       <w:pPr>
@@ -4728,8 +5546,8 @@
         <w:spacing w:line="360" w:lineRule="auto"/>
         <w:jc w:val="both"/>
       </w:pPr>
-      <w:bookmarkStart w:id="22" w:name="h.3rdcrjn" w:colFirst="0" w:colLast="0"/>
-      <w:bookmarkEnd w:id="22"/>
+      <w:bookmarkStart w:id="23" w:name="h.3rdcrjn" w:colFirst="0" w:colLast="0"/>
+      <w:bookmarkEnd w:id="23"/>
     </w:p>
     <w:p>
       <w:pPr>
@@ -4739,11 +5557,11 @@
           <w:numId w:val="3"/>
         </w:numPr>
       </w:pPr>
-      <w:bookmarkStart w:id="23" w:name="_Toc431806056"/>
+      <w:bookmarkStart w:id="24" w:name="_Toc431806056"/>
       <w:r>
         <w:t>Dijagram razmještaja</w:t>
       </w:r>
-      <w:bookmarkEnd w:id="23"/>
+      <w:bookmarkEnd w:id="24"/>
     </w:p>
     <w:p>
       <w:pPr>
@@ -4777,8 +5595,8 @@
         <w:spacing w:line="360" w:lineRule="auto"/>
         <w:jc w:val="both"/>
       </w:pPr>
-      <w:bookmarkStart w:id="24" w:name="h.26in1rg" w:colFirst="0" w:colLast="0"/>
-      <w:bookmarkEnd w:id="24"/>
+      <w:bookmarkStart w:id="25" w:name="h.26in1rg" w:colFirst="0" w:colLast="0"/>
+      <w:bookmarkEnd w:id="25"/>
     </w:p>
     <w:p>
       <w:pPr>
@@ -4796,11 +5614,11 @@
           <w:numId w:val="3"/>
         </w:numPr>
       </w:pPr>
-      <w:bookmarkStart w:id="25" w:name="_Toc431806057"/>
+      <w:bookmarkStart w:id="26" w:name="_Toc431806057"/>
       <w:r>
         <w:t>Korištene tehnologije i alati</w:t>
       </w:r>
-      <w:bookmarkEnd w:id="25"/>
+      <w:bookmarkEnd w:id="26"/>
     </w:p>
     <w:p>
       <w:pPr>
@@ -4844,13 +5662,13 @@
           <w:numId w:val="3"/>
         </w:numPr>
       </w:pPr>
-      <w:bookmarkStart w:id="26" w:name="h.lnxbz9" w:colFirst="0" w:colLast="0"/>
-      <w:bookmarkStart w:id="27" w:name="_Toc431806058"/>
-      <w:bookmarkEnd w:id="26"/>
+      <w:bookmarkStart w:id="27" w:name="h.lnxbz9" w:colFirst="0" w:colLast="0"/>
+      <w:bookmarkStart w:id="28" w:name="_Toc431806058"/>
+      <w:bookmarkEnd w:id="27"/>
       <w:r>
         <w:t>Isječak programskog koda vezan za temeljnu funkcionalnost sustava</w:t>
       </w:r>
-      <w:bookmarkEnd w:id="27"/>
+      <w:bookmarkEnd w:id="28"/>
     </w:p>
     <w:p>
       <w:pPr>
@@ -4901,13 +5719,13 @@
           <w:numId w:val="3"/>
         </w:numPr>
       </w:pPr>
-      <w:bookmarkStart w:id="28" w:name="h.35nkun2" w:colFirst="0" w:colLast="0"/>
-      <w:bookmarkStart w:id="29" w:name="_Toc431806059"/>
-      <w:bookmarkEnd w:id="28"/>
+      <w:bookmarkStart w:id="29" w:name="h.35nkun2" w:colFirst="0" w:colLast="0"/>
+      <w:bookmarkStart w:id="30" w:name="_Toc431806059"/>
+      <w:bookmarkEnd w:id="29"/>
       <w:r>
         <w:t>Ispitivanje programskog rješenja</w:t>
       </w:r>
-      <w:bookmarkEnd w:id="29"/>
+      <w:bookmarkEnd w:id="30"/>
     </w:p>
     <w:p>
       <w:pPr>
@@ -5017,13 +5835,13 @@
           <w:numId w:val="3"/>
         </w:numPr>
       </w:pPr>
-      <w:bookmarkStart w:id="30" w:name="h.1ksv4uv" w:colFirst="0" w:colLast="0"/>
-      <w:bookmarkStart w:id="31" w:name="_Toc431806060"/>
-      <w:bookmarkEnd w:id="30"/>
+      <w:bookmarkStart w:id="31" w:name="h.1ksv4uv" w:colFirst="0" w:colLast="0"/>
+      <w:bookmarkStart w:id="32" w:name="_Toc431806060"/>
+      <w:bookmarkEnd w:id="31"/>
       <w:r>
         <w:t>Upute za instalaciju</w:t>
       </w:r>
-      <w:bookmarkEnd w:id="31"/>
+      <w:bookmarkEnd w:id="32"/>
     </w:p>
     <w:p>
       <w:pPr>
@@ -5064,13 +5882,13 @@
           <w:numId w:val="3"/>
         </w:numPr>
       </w:pPr>
-      <w:bookmarkStart w:id="32" w:name="h.44sinio" w:colFirst="0" w:colLast="0"/>
-      <w:bookmarkStart w:id="33" w:name="_Toc431806061"/>
-      <w:bookmarkEnd w:id="32"/>
+      <w:bookmarkStart w:id="33" w:name="h.44sinio" w:colFirst="0" w:colLast="0"/>
+      <w:bookmarkStart w:id="34" w:name="_Toc431806061"/>
+      <w:bookmarkEnd w:id="33"/>
       <w:r>
         <w:t>Korisničke upute</w:t>
       </w:r>
-      <w:bookmarkEnd w:id="33"/>
+      <w:bookmarkEnd w:id="34"/>
     </w:p>
     <w:p>
       <w:pPr>
@@ -5127,8 +5945,8 @@
       <w:pPr>
         <w:pStyle w:val="Normal1"/>
       </w:pPr>
-      <w:bookmarkStart w:id="34" w:name="h.2jxsxqh" w:colFirst="0" w:colLast="0"/>
-      <w:bookmarkEnd w:id="34"/>
+      <w:bookmarkStart w:id="35" w:name="h.2jxsxqh" w:colFirst="0" w:colLast="0"/>
+      <w:bookmarkEnd w:id="35"/>
     </w:p>
     <w:p>
       <w:pPr>
@@ -5146,14 +5964,14 @@
           <w:numId w:val="3"/>
         </w:numPr>
       </w:pPr>
-      <w:bookmarkStart w:id="35" w:name="_Toc431806062"/>
+      <w:bookmarkStart w:id="36" w:name="_Toc431806062"/>
       <w:r>
         <w:t>Zaključak</w:t>
       </w:r>
       <w:r>
         <w:t xml:space="preserve"> i budući rad</w:t>
       </w:r>
-      <w:bookmarkEnd w:id="35"/>
+      <w:bookmarkEnd w:id="36"/>
     </w:p>
     <w:p>
       <w:pPr>
@@ -5311,8 +6129,8 @@
       <w:pPr>
         <w:pStyle w:val="Normal1"/>
       </w:pPr>
-      <w:bookmarkStart w:id="36" w:name="h.z337ya" w:colFirst="0" w:colLast="0"/>
-      <w:bookmarkEnd w:id="36"/>
+      <w:bookmarkStart w:id="37" w:name="h.z337ya" w:colFirst="0" w:colLast="0"/>
+      <w:bookmarkEnd w:id="37"/>
     </w:p>
     <w:p>
       <w:pPr>
@@ -5330,11 +6148,11 @@
           <w:numId w:val="3"/>
         </w:numPr>
       </w:pPr>
-      <w:bookmarkStart w:id="37" w:name="_Toc431806063"/>
+      <w:bookmarkStart w:id="38" w:name="_Toc431806063"/>
       <w:r>
         <w:t>Popis literature</w:t>
       </w:r>
-      <w:bookmarkEnd w:id="37"/>
+      <w:bookmarkEnd w:id="38"/>
     </w:p>
     <w:p>
       <w:pPr>
@@ -5378,7 +6196,7 @@
         </w:rPr>
         <w:t xml:space="preserve">Oblikovanje programske potpore, FER ZEMRIS, </w:t>
       </w:r>
-      <w:hyperlink r:id="rId8">
+      <w:hyperlink r:id="rId9">
         <w:r>
           <w:rPr>
             <w:rFonts w:ascii="Arial" w:eastAsia="Arial" w:hAnsi="Arial" w:cs="Arial"/>
@@ -5388,7 +6206,7 @@
           <w:t>http://www.fer.hr/predmet/opp</w:t>
         </w:r>
       </w:hyperlink>
-      <w:hyperlink r:id="rId9"/>
+      <w:hyperlink r:id="rId10"/>
     </w:p>
     <w:p>
       <w:pPr>
@@ -5406,7 +6224,7 @@
         </w:rPr>
         <w:t xml:space="preserve">Oblikovanje programske potpore, FER ZEMRIS, </w:t>
       </w:r>
-      <w:hyperlink r:id="rId10">
+      <w:hyperlink r:id="rId11">
         <w:r>
           <w:rPr>
             <w:rFonts w:ascii="Arial" w:eastAsia="Arial" w:hAnsi="Arial" w:cs="Arial"/>
@@ -5416,7 +6234,7 @@
           <w:t>http://www.zemris.fer.hr/predmeti/opp</w:t>
         </w:r>
       </w:hyperlink>
-      <w:hyperlink r:id="rId11"/>
+      <w:hyperlink r:id="rId12"/>
     </w:p>
     <w:p>
       <w:pPr>
@@ -5468,7 +6286,7 @@
         </w:rPr>
         <w:t xml:space="preserve">Software engineering ,Rutgers University, </w:t>
       </w:r>
-      <w:hyperlink r:id="rId12">
+      <w:hyperlink r:id="rId13">
         <w:r>
           <w:rPr>
             <w:rFonts w:ascii="Arial" w:eastAsia="Arial" w:hAnsi="Arial" w:cs="Arial"/>
@@ -5478,7 +6296,7 @@
           <w:t>http://www.ece.rutgers.edu/~marsic/Teaching/SE</w:t>
         </w:r>
       </w:hyperlink>
-      <w:hyperlink r:id="rId13"/>
+      <w:hyperlink r:id="rId14"/>
     </w:p>
     <w:p>
       <w:pPr>
@@ -5496,7 +6314,7 @@
         </w:rPr>
         <w:t xml:space="preserve">I. Marsic, „Software engineering book“, Department of Electrical and Computer Engineering, Rutgers University, </w:t>
       </w:r>
-      <w:hyperlink r:id="rId14">
+      <w:hyperlink r:id="rId15">
         <w:r>
           <w:rPr>
             <w:rFonts w:ascii="Arial" w:eastAsia="Arial" w:hAnsi="Arial" w:cs="Arial"/>
@@ -5506,7 +6324,7 @@
           <w:t>http://www.ece.rutgers.edu/~marsic/books/SE</w:t>
         </w:r>
       </w:hyperlink>
-      <w:hyperlink r:id="rId15"/>
+      <w:hyperlink r:id="rId16"/>
     </w:p>
     <w:p>
       <w:pPr>
@@ -5524,7 +6342,7 @@
         </w:rPr>
         <w:t xml:space="preserve">Concepts:  Requirements, </w:t>
       </w:r>
-      <w:hyperlink r:id="rId16">
+      <w:hyperlink r:id="rId17">
         <w:r>
           <w:rPr>
             <w:rFonts w:ascii="Arial" w:eastAsia="Arial" w:hAnsi="Arial" w:cs="Arial"/>
@@ -5534,7 +6352,7 @@
           <w:t>http://www.upedu.org/upedu/process/gcncpt/co_req.htm</w:t>
         </w:r>
       </w:hyperlink>
-      <w:hyperlink r:id="rId17"/>
+      <w:hyperlink r:id="rId18"/>
     </w:p>
     <w:p>
       <w:pPr>
@@ -5552,7 +6370,7 @@
         </w:rPr>
         <w:t xml:space="preserve">UML 2 Class Diagram Guidelines, </w:t>
       </w:r>
-      <w:hyperlink r:id="rId18">
+      <w:hyperlink r:id="rId19">
         <w:r>
           <w:rPr>
             <w:rFonts w:ascii="Arial" w:eastAsia="Arial" w:hAnsi="Arial" w:cs="Arial"/>
@@ -5562,7 +6380,7 @@
           <w:t>http://www.agilemodeling.com/style/classDiagram.htm</w:t>
         </w:r>
       </w:hyperlink>
-      <w:hyperlink r:id="rId19"/>
+      <w:hyperlink r:id="rId20"/>
     </w:p>
     <w:p>
       <w:pPr>
@@ -5580,7 +6398,7 @@
         </w:rPr>
         <w:t xml:space="preserve">Domain Class Diagram Modeling Standards and Guidelines, </w:t>
       </w:r>
-      <w:hyperlink r:id="rId20">
+      <w:hyperlink r:id="rId21">
         <w:r>
           <w:rPr>
             <w:rFonts w:ascii="Arial" w:eastAsia="Arial" w:hAnsi="Arial" w:cs="Arial"/>
@@ -5590,7 +6408,7 @@
           <w:t>http://www.bced.gov.bc.ca/imb/downloads/classdiagramstandards.pdf</w:t>
         </w:r>
       </w:hyperlink>
-      <w:hyperlink r:id="rId21"/>
+      <w:hyperlink r:id="rId22"/>
     </w:p>
     <w:p>
       <w:pPr>
@@ -5602,8 +6420,8 @@
         <w:spacing w:line="360" w:lineRule="auto"/>
         <w:ind w:hanging="360"/>
       </w:pPr>
-      <w:bookmarkStart w:id="38" w:name="h.3j2qqm3" w:colFirst="0" w:colLast="0"/>
-      <w:bookmarkEnd w:id="38"/>
+      <w:bookmarkStart w:id="39" w:name="h.3j2qqm3" w:colFirst="0" w:colLast="0"/>
+      <w:bookmarkEnd w:id="39"/>
       <w:r>
         <w:rPr>
           <w:rFonts w:ascii="Arial" w:eastAsia="Arial" w:hAnsi="Arial" w:cs="Arial"/>
@@ -5616,7 +6434,7 @@
         </w:rPr>
         <w:t xml:space="preserve">stah Community, </w:t>
       </w:r>
-      <w:hyperlink r:id="rId22" w:history="1">
+      <w:hyperlink r:id="rId23" w:history="1">
         <w:r>
           <w:rPr>
             <w:rStyle w:val="Hyperlink"/>
@@ -5625,7 +6443,7 @@
           <w:t>http://astah.net/editions/community/</w:t>
         </w:r>
       </w:hyperlink>
-      <w:hyperlink r:id="rId23"/>
+      <w:hyperlink r:id="rId24"/>
     </w:p>
     <w:p>
       <w:pPr>
@@ -5639,7 +6457,7 @@
       <w:r>
         <w:br w:type="page"/>
       </w:r>
-      <w:bookmarkStart w:id="39" w:name="_Toc431806064"/>
+      <w:bookmarkStart w:id="40" w:name="_Toc431806064"/>
       <w:r>
         <w:lastRenderedPageBreak/>
         <w:t xml:space="preserve">Dodatak A: </w:t>
@@ -5656,7 +6474,7 @@
       <w:r>
         <w:t>)</w:t>
       </w:r>
-      <w:bookmarkEnd w:id="39"/>
+      <w:bookmarkEnd w:id="40"/>
     </w:p>
     <w:p>
       <w:pPr>
@@ -5733,11 +6551,11 @@
         <w:spacing w:line="360" w:lineRule="auto"/>
         <w:ind w:left="360" w:firstLine="0"/>
       </w:pPr>
-      <w:bookmarkStart w:id="40" w:name="_Toc431806065"/>
+      <w:bookmarkStart w:id="41" w:name="_Toc431806065"/>
       <w:r>
         <w:t>Dodatak B: Dnevnik sastajanja</w:t>
       </w:r>
-      <w:bookmarkEnd w:id="40"/>
+      <w:bookmarkEnd w:id="41"/>
     </w:p>
     <w:p>
       <w:pPr>
@@ -5788,7 +6606,7 @@
       <w:r>
         <w:br w:type="page"/>
       </w:r>
-      <w:bookmarkStart w:id="41" w:name="_Toc431806066"/>
+      <w:bookmarkStart w:id="42" w:name="_Toc431806066"/>
       <w:r>
         <w:lastRenderedPageBreak/>
         <w:t xml:space="preserve">Dodatak C: Prikaz </w:t>
@@ -5796,7 +6614,7 @@
       <w:r>
         <w:t>aktivnosti grupe</w:t>
       </w:r>
-      <w:bookmarkEnd w:id="41"/>
+      <w:bookmarkEnd w:id="42"/>
     </w:p>
     <w:p>
       <w:pPr>
@@ -9691,7 +10509,7 @@
             <o:lock v:ext="edit" aspectratio="t"/>
           </v:shapetype>
           <v:shape id="_x0000_i1025" type="#_x0000_t75" style="width:453pt;height:98.25pt">
-            <v:imagedata r:id="rId24" o:title="awesome-graphs-3"/>
+            <v:imagedata r:id="rId25" o:title="awesome-graphs-3"/>
           </v:shape>
         </w:pict>
       </w:r>
@@ -9709,11 +10527,11 @@
         <w:pStyle w:val="Heading1"/>
         <w:ind w:left="360" w:firstLine="0"/>
       </w:pPr>
-      <w:bookmarkStart w:id="42" w:name="_Toc431806067"/>
+      <w:bookmarkStart w:id="43" w:name="_Toc431806067"/>
       <w:r>
         <w:t>Dodatak D: Plan rada / Pregled rada i stanje ostvarenja</w:t>
       </w:r>
-      <w:bookmarkEnd w:id="42"/>
+      <w:bookmarkEnd w:id="43"/>
     </w:p>
     <w:p>
       <w:pPr>
@@ -9804,12 +10622,10 @@
         <w:spacing w:line="360" w:lineRule="auto"/>
         <w:jc w:val="both"/>
       </w:pPr>
-      <w:bookmarkStart w:id="43" w:name="_GoBack"/>
-      <w:bookmarkEnd w:id="43"/>
     </w:p>
     <w:sectPr>
-      <w:headerReference w:type="default" r:id="rId25"/>
-      <w:footerReference w:type="default" r:id="rId26"/>
+      <w:headerReference w:type="default" r:id="rId26"/>
+      <w:footerReference w:type="default" r:id="rId27"/>
       <w:pgSz w:w="11905" w:h="16837"/>
       <w:pgMar w:top="1417" w:right="1417" w:bottom="1417" w:left="1417" w:header="720" w:footer="720" w:gutter="0"/>
       <w:cols w:space="720"/>
@@ -9819,7 +10635,7 @@
 </file>
 
 <file path=word/endnotes.xml><?xml version="1.0" encoding="utf-8"?>
-<w:endnotes xmlns:wpc="http://schemas.microsoft.com/office/word/2010/wordprocessingCanvas" xmlns:cx="http://schemas.microsoft.com/office/drawing/2014/chartex" xmlns:cx1="http://schemas.microsoft.com/office/drawing/2015/9/8/chartex" xmlns:cx2="http://schemas.microsoft.com/office/drawing/2015/10/21/chartex" xmlns:cx3="http://schemas.microsoft.com/office/drawing/2016/5/9/chartex" xmlns:cx4="http://schemas.microsoft.com/office/drawing/2016/5/10/chartex" xmlns:cx5="http://schemas.microsoft.com/office/drawing/2016/5/11/chartex" xmlns:cx6="http://schemas.microsoft.com/office/drawing/2016/5/12/chartex" xmlns:cx7="http://schemas.microsoft.com/office/drawing/2016/5/13/chartex" xmlns:cx8="http://schemas.microsoft.com/office/drawing/2016/5/14/chartex" xmlns:mc="http://schemas.openxmlformats.org/markup-compatibility/2006" xmlns:aink="http://schemas.microsoft.com/office/drawing/2016/ink" xmlns:am3d="http://schemas.microsoft.com/office/drawing/2017/model3d" xmlns:o="urn:schemas-microsoft-com:office:office" xmlns:r="http://schemas.openxmlformats.org/officeDocument/2006/relationships" xmlns:m="http://schemas.openxmlformats.org/officeDocument/2006/math" xmlns:v="urn:schemas-microsoft-com:vml" xmlns:wp14="http://schemas.microsoft.com/office/word/2010/wordprocessingDrawing" xmlns:wp="http://schemas.openxmlformats.org/drawingml/2006/wordprocessingDrawing" xmlns:w10="urn:schemas-microsoft-com:office:word" xmlns:w="http://schemas.openxmlformats.org/wordprocessingml/2006/main" xmlns:w14="http://schemas.microsoft.com/office/word/2010/wordml" xmlns:w15="http://schemas.microsoft.com/office/word/2012/wordml" xmlns:w16cid="http://schemas.microsoft.com/office/word/2016/wordml/cid" xmlns:w16se="http://schemas.microsoft.com/office/word/2015/wordml/symex" xmlns:wpg="http://schemas.microsoft.com/office/word/2010/wordprocessingGroup" xmlns:wpi="http://schemas.microsoft.com/office/word/2010/wordprocessingInk" xmlns:wne="http://schemas.microsoft.com/office/word/2006/wordml" xmlns:wps="http://schemas.microsoft.com/office/word/2010/wordprocessingShape" mc:Ignorable="w14 w15 w16se w16cid wp14">
+<w:endnotes xmlns:wpc="http://schemas.microsoft.com/office/word/2010/wordprocessingCanvas" xmlns:mc="http://schemas.openxmlformats.org/markup-compatibility/2006" xmlns:o="urn:schemas-microsoft-com:office:office" xmlns:r="http://schemas.openxmlformats.org/officeDocument/2006/relationships" xmlns:m="http://schemas.openxmlformats.org/officeDocument/2006/math" xmlns:v="urn:schemas-microsoft-com:vml" xmlns:wp14="http://schemas.microsoft.com/office/word/2010/wordprocessingDrawing" xmlns:wp="http://schemas.openxmlformats.org/drawingml/2006/wordprocessingDrawing" xmlns:w10="urn:schemas-microsoft-com:office:word" xmlns:w="http://schemas.openxmlformats.org/wordprocessingml/2006/main" xmlns:w14="http://schemas.microsoft.com/office/word/2010/wordml" xmlns:wpg="http://schemas.microsoft.com/office/word/2010/wordprocessingGroup" xmlns:wpi="http://schemas.microsoft.com/office/word/2010/wordprocessingInk" xmlns:wne="http://schemas.microsoft.com/office/word/2006/wordml" xmlns:wps="http://schemas.microsoft.com/office/word/2010/wordprocessingShape" mc:Ignorable="w14 wp14">
   <w:endnote w:type="separator" w:id="-1">
     <w:p>
       <w:r>
@@ -9838,7 +10654,7 @@
 </file>
 
 <file path=word/footer1.xml><?xml version="1.0" encoding="utf-8"?>
-<w:ftr xmlns:wpc="http://schemas.microsoft.com/office/word/2010/wordprocessingCanvas" xmlns:cx="http://schemas.microsoft.com/office/drawing/2014/chartex" xmlns:cx1="http://schemas.microsoft.com/office/drawing/2015/9/8/chartex" xmlns:cx2="http://schemas.microsoft.com/office/drawing/2015/10/21/chartex" xmlns:cx3="http://schemas.microsoft.com/office/drawing/2016/5/9/chartex" xmlns:cx4="http://schemas.microsoft.com/office/drawing/2016/5/10/chartex" xmlns:cx5="http://schemas.microsoft.com/office/drawing/2016/5/11/chartex" xmlns:cx6="http://schemas.microsoft.com/office/drawing/2016/5/12/chartex" xmlns:cx7="http://schemas.microsoft.com/office/drawing/2016/5/13/chartex" xmlns:cx8="http://schemas.microsoft.com/office/drawing/2016/5/14/chartex" xmlns:mc="http://schemas.openxmlformats.org/markup-compatibility/2006" xmlns:aink="http://schemas.microsoft.com/office/drawing/2016/ink" xmlns:am3d="http://schemas.microsoft.com/office/drawing/2017/model3d" xmlns:o="urn:schemas-microsoft-com:office:office" xmlns:r="http://schemas.openxmlformats.org/officeDocument/2006/relationships" xmlns:m="http://schemas.openxmlformats.org/officeDocument/2006/math" xmlns:v="urn:schemas-microsoft-com:vml" xmlns:wp14="http://schemas.microsoft.com/office/word/2010/wordprocessingDrawing" xmlns:wp="http://schemas.openxmlformats.org/drawingml/2006/wordprocessingDrawing" xmlns:w10="urn:schemas-microsoft-com:office:word" xmlns:w="http://schemas.openxmlformats.org/wordprocessingml/2006/main" xmlns:w14="http://schemas.microsoft.com/office/word/2010/wordml" xmlns:w15="http://schemas.microsoft.com/office/word/2012/wordml" xmlns:w16cid="http://schemas.microsoft.com/office/word/2016/wordml/cid" xmlns:w16se="http://schemas.microsoft.com/office/word/2015/wordml/symex" xmlns:wpg="http://schemas.microsoft.com/office/word/2010/wordprocessingGroup" xmlns:wpi="http://schemas.microsoft.com/office/word/2010/wordprocessingInk" xmlns:wne="http://schemas.microsoft.com/office/word/2006/wordml" xmlns:wps="http://schemas.microsoft.com/office/word/2010/wordprocessingShape" mc:Ignorable="w14 w15 w16se w16cid wp14">
+<w:ftr xmlns:wpc="http://schemas.microsoft.com/office/word/2010/wordprocessingCanvas" xmlns:mc="http://schemas.openxmlformats.org/markup-compatibility/2006" xmlns:o="urn:schemas-microsoft-com:office:office" xmlns:r="http://schemas.openxmlformats.org/officeDocument/2006/relationships" xmlns:m="http://schemas.openxmlformats.org/officeDocument/2006/math" xmlns:v="urn:schemas-microsoft-com:vml" xmlns:wp14="http://schemas.microsoft.com/office/word/2010/wordprocessingDrawing" xmlns:wp="http://schemas.openxmlformats.org/drawingml/2006/wordprocessingDrawing" xmlns:w10="urn:schemas-microsoft-com:office:word" xmlns:w="http://schemas.openxmlformats.org/wordprocessingml/2006/main" xmlns:w14="http://schemas.microsoft.com/office/word/2010/wordml" xmlns:wpg="http://schemas.microsoft.com/office/word/2010/wordprocessingGroup" xmlns:wpi="http://schemas.microsoft.com/office/word/2010/wordprocessingInk" xmlns:wne="http://schemas.microsoft.com/office/word/2006/wordml" xmlns:wps="http://schemas.microsoft.com/office/word/2010/wordprocessingShape" mc:Ignorable="w14 wp14">
   <w:p>
     <w:pPr>
       <w:pStyle w:val="Normal1"/>
@@ -9883,7 +10699,7 @@
       <w:rPr>
         <w:noProof/>
       </w:rPr>
-      <w:t>26</w:t>
+      <w:t>7</w:t>
     </w:r>
     <w:r>
       <w:fldChar w:fldCharType="end"/>
@@ -9948,7 +10764,7 @@
         <w:noProof/>
         <w:sz w:val="20"/>
       </w:rPr>
-      <w:t>13. listopada 2018.</w:t>
+      <w:t>15. listopad 2018.</w:t>
     </w:r>
     <w:r>
       <w:rPr>
@@ -10001,7 +10817,7 @@
 </file>
 
 <file path=word/footnotes.xml><?xml version="1.0" encoding="utf-8"?>
-<w:footnotes xmlns:wpc="http://schemas.microsoft.com/office/word/2010/wordprocessingCanvas" xmlns:cx="http://schemas.microsoft.com/office/drawing/2014/chartex" xmlns:cx1="http://schemas.microsoft.com/office/drawing/2015/9/8/chartex" xmlns:cx2="http://schemas.microsoft.com/office/drawing/2015/10/21/chartex" xmlns:cx3="http://schemas.microsoft.com/office/drawing/2016/5/9/chartex" xmlns:cx4="http://schemas.microsoft.com/office/drawing/2016/5/10/chartex" xmlns:cx5="http://schemas.microsoft.com/office/drawing/2016/5/11/chartex" xmlns:cx6="http://schemas.microsoft.com/office/drawing/2016/5/12/chartex" xmlns:cx7="http://schemas.microsoft.com/office/drawing/2016/5/13/chartex" xmlns:cx8="http://schemas.microsoft.com/office/drawing/2016/5/14/chartex" xmlns:mc="http://schemas.openxmlformats.org/markup-compatibility/2006" xmlns:aink="http://schemas.microsoft.com/office/drawing/2016/ink" xmlns:am3d="http://schemas.microsoft.com/office/drawing/2017/model3d" xmlns:o="urn:schemas-microsoft-com:office:office" xmlns:r="http://schemas.openxmlformats.org/officeDocument/2006/relationships" xmlns:m="http://schemas.openxmlformats.org/officeDocument/2006/math" xmlns:v="urn:schemas-microsoft-com:vml" xmlns:wp14="http://schemas.microsoft.com/office/word/2010/wordprocessingDrawing" xmlns:wp="http://schemas.openxmlformats.org/drawingml/2006/wordprocessingDrawing" xmlns:w10="urn:schemas-microsoft-com:office:word" xmlns:w="http://schemas.openxmlformats.org/wordprocessingml/2006/main" xmlns:w14="http://schemas.microsoft.com/office/word/2010/wordml" xmlns:w15="http://schemas.microsoft.com/office/word/2012/wordml" xmlns:w16cid="http://schemas.microsoft.com/office/word/2016/wordml/cid" xmlns:w16se="http://schemas.microsoft.com/office/word/2015/wordml/symex" xmlns:wpg="http://schemas.microsoft.com/office/word/2010/wordprocessingGroup" xmlns:wpi="http://schemas.microsoft.com/office/word/2010/wordprocessingInk" xmlns:wne="http://schemas.microsoft.com/office/word/2006/wordml" xmlns:wps="http://schemas.microsoft.com/office/word/2010/wordprocessingShape" mc:Ignorable="w14 w15 w16se w16cid wp14">
+<w:footnotes xmlns:wpc="http://schemas.microsoft.com/office/word/2010/wordprocessingCanvas" xmlns:mc="http://schemas.openxmlformats.org/markup-compatibility/2006" xmlns:o="urn:schemas-microsoft-com:office:office" xmlns:r="http://schemas.openxmlformats.org/officeDocument/2006/relationships" xmlns:m="http://schemas.openxmlformats.org/officeDocument/2006/math" xmlns:v="urn:schemas-microsoft-com:vml" xmlns:wp14="http://schemas.microsoft.com/office/word/2010/wordprocessingDrawing" xmlns:wp="http://schemas.openxmlformats.org/drawingml/2006/wordprocessingDrawing" xmlns:w10="urn:schemas-microsoft-com:office:word" xmlns:w="http://schemas.openxmlformats.org/wordprocessingml/2006/main" xmlns:w14="http://schemas.microsoft.com/office/word/2010/wordml" xmlns:wpg="http://schemas.microsoft.com/office/word/2010/wordprocessingGroup" xmlns:wpi="http://schemas.microsoft.com/office/word/2010/wordprocessingInk" xmlns:wne="http://schemas.microsoft.com/office/word/2006/wordml" xmlns:wps="http://schemas.microsoft.com/office/word/2010/wordprocessingShape" mc:Ignorable="w14 wp14">
   <w:footnote w:type="separator" w:id="-1">
     <w:p>
       <w:r>
@@ -10020,7 +10836,7 @@
 </file>
 
 <file path=word/header1.xml><?xml version="1.0" encoding="utf-8"?>
-<w:hdr xmlns:wpc="http://schemas.microsoft.com/office/word/2010/wordprocessingCanvas" xmlns:cx="http://schemas.microsoft.com/office/drawing/2014/chartex" xmlns:cx1="http://schemas.microsoft.com/office/drawing/2015/9/8/chartex" xmlns:cx2="http://schemas.microsoft.com/office/drawing/2015/10/21/chartex" xmlns:cx3="http://schemas.microsoft.com/office/drawing/2016/5/9/chartex" xmlns:cx4="http://schemas.microsoft.com/office/drawing/2016/5/10/chartex" xmlns:cx5="http://schemas.microsoft.com/office/drawing/2016/5/11/chartex" xmlns:cx6="http://schemas.microsoft.com/office/drawing/2016/5/12/chartex" xmlns:cx7="http://schemas.microsoft.com/office/drawing/2016/5/13/chartex" xmlns:cx8="http://schemas.microsoft.com/office/drawing/2016/5/14/chartex" xmlns:mc="http://schemas.openxmlformats.org/markup-compatibility/2006" xmlns:aink="http://schemas.microsoft.com/office/drawing/2016/ink" xmlns:am3d="http://schemas.microsoft.com/office/drawing/2017/model3d" xmlns:o="urn:schemas-microsoft-com:office:office" xmlns:r="http://schemas.openxmlformats.org/officeDocument/2006/relationships" xmlns:m="http://schemas.openxmlformats.org/officeDocument/2006/math" xmlns:v="urn:schemas-microsoft-com:vml" xmlns:wp14="http://schemas.microsoft.com/office/word/2010/wordprocessingDrawing" xmlns:wp="http://schemas.openxmlformats.org/drawingml/2006/wordprocessingDrawing" xmlns:w10="urn:schemas-microsoft-com:office:word" xmlns:w="http://schemas.openxmlformats.org/wordprocessingml/2006/main" xmlns:w14="http://schemas.microsoft.com/office/word/2010/wordml" xmlns:w15="http://schemas.microsoft.com/office/word/2012/wordml" xmlns:w16cid="http://schemas.microsoft.com/office/word/2016/wordml/cid" xmlns:w16se="http://schemas.microsoft.com/office/word/2015/wordml/symex" xmlns:wpg="http://schemas.microsoft.com/office/word/2010/wordprocessingGroup" xmlns:wpi="http://schemas.microsoft.com/office/word/2010/wordprocessingInk" xmlns:wne="http://schemas.microsoft.com/office/word/2006/wordml" xmlns:wps="http://schemas.microsoft.com/office/word/2010/wordprocessingShape" mc:Ignorable="w14 w15 w16se w16cid wp14">
+<w:hdr xmlns:wpc="http://schemas.microsoft.com/office/word/2010/wordprocessingCanvas" xmlns:mc="http://schemas.openxmlformats.org/markup-compatibility/2006" xmlns:o="urn:schemas-microsoft-com:office:office" xmlns:r="http://schemas.openxmlformats.org/officeDocument/2006/relationships" xmlns:m="http://schemas.openxmlformats.org/officeDocument/2006/math" xmlns:v="urn:schemas-microsoft-com:vml" xmlns:wp14="http://schemas.microsoft.com/office/word/2010/wordprocessingDrawing" xmlns:wp="http://schemas.openxmlformats.org/drawingml/2006/wordprocessingDrawing" xmlns:w10="urn:schemas-microsoft-com:office:word" xmlns:w="http://schemas.openxmlformats.org/wordprocessingml/2006/main" xmlns:w14="http://schemas.microsoft.com/office/word/2010/wordml" xmlns:wpg="http://schemas.microsoft.com/office/word/2010/wordprocessingGroup" xmlns:wpi="http://schemas.microsoft.com/office/word/2010/wordprocessingInk" xmlns:wne="http://schemas.microsoft.com/office/word/2006/wordml" xmlns:wps="http://schemas.microsoft.com/office/word/2010/wordprocessingShape" mc:Ignorable="w14 wp14">
   <w:p>
     <w:pPr>
       <w:pStyle w:val="Normal1"/>
@@ -10086,8 +10902,8 @@
 </file>
 
 <file path=word/numbering.xml><?xml version="1.0" encoding="utf-8"?>
-<w:numbering xmlns:wpc="http://schemas.microsoft.com/office/word/2010/wordprocessingCanvas" xmlns:cx="http://schemas.microsoft.com/office/drawing/2014/chartex" xmlns:cx1="http://schemas.microsoft.com/office/drawing/2015/9/8/chartex" xmlns:cx2="http://schemas.microsoft.com/office/drawing/2015/10/21/chartex" xmlns:cx3="http://schemas.microsoft.com/office/drawing/2016/5/9/chartex" xmlns:cx4="http://schemas.microsoft.com/office/drawing/2016/5/10/chartex" xmlns:cx5="http://schemas.microsoft.com/office/drawing/2016/5/11/chartex" xmlns:cx6="http://schemas.microsoft.com/office/drawing/2016/5/12/chartex" xmlns:cx7="http://schemas.microsoft.com/office/drawing/2016/5/13/chartex" xmlns:cx8="http://schemas.microsoft.com/office/drawing/2016/5/14/chartex" xmlns:mc="http://schemas.openxmlformats.org/markup-compatibility/2006" xmlns:aink="http://schemas.microsoft.com/office/drawing/2016/ink" xmlns:am3d="http://schemas.microsoft.com/office/drawing/2017/model3d" xmlns:o="urn:schemas-microsoft-com:office:office" xmlns:r="http://schemas.openxmlformats.org/officeDocument/2006/relationships" xmlns:m="http://schemas.openxmlformats.org/officeDocument/2006/math" xmlns:v="urn:schemas-microsoft-com:vml" xmlns:wp14="http://schemas.microsoft.com/office/word/2010/wordprocessingDrawing" xmlns:wp="http://schemas.openxmlformats.org/drawingml/2006/wordprocessingDrawing" xmlns:w10="urn:schemas-microsoft-com:office:word" xmlns:w="http://schemas.openxmlformats.org/wordprocessingml/2006/main" xmlns:w14="http://schemas.microsoft.com/office/word/2010/wordml" xmlns:w15="http://schemas.microsoft.com/office/word/2012/wordml" xmlns:w16cid="http://schemas.microsoft.com/office/word/2016/wordml/cid" xmlns:w16se="http://schemas.microsoft.com/office/word/2015/wordml/symex" xmlns:wpg="http://schemas.microsoft.com/office/word/2010/wordprocessingGroup" xmlns:wpi="http://schemas.microsoft.com/office/word/2010/wordprocessingInk" xmlns:wne="http://schemas.microsoft.com/office/word/2006/wordml" xmlns:wps="http://schemas.microsoft.com/office/word/2010/wordprocessingShape" mc:Ignorable="w14 w15 w16se w16cid wp14">
-  <w:abstractNum w:abstractNumId="0" w15:restartNumberingAfterBreak="0">
+<w:numbering xmlns:wpc="http://schemas.microsoft.com/office/word/2010/wordprocessingCanvas" xmlns:mc="http://schemas.openxmlformats.org/markup-compatibility/2006" xmlns:o="urn:schemas-microsoft-com:office:office" xmlns:r="http://schemas.openxmlformats.org/officeDocument/2006/relationships" xmlns:m="http://schemas.openxmlformats.org/officeDocument/2006/math" xmlns:v="urn:schemas-microsoft-com:vml" xmlns:wp14="http://schemas.microsoft.com/office/word/2010/wordprocessingDrawing" xmlns:wp="http://schemas.openxmlformats.org/drawingml/2006/wordprocessingDrawing" xmlns:w10="urn:schemas-microsoft-com:office:word" xmlns:w="http://schemas.openxmlformats.org/wordprocessingml/2006/main" xmlns:w14="http://schemas.microsoft.com/office/word/2010/wordml" xmlns:wpg="http://schemas.microsoft.com/office/word/2010/wordprocessingGroup" xmlns:wpi="http://schemas.microsoft.com/office/word/2010/wordprocessingInk" xmlns:wne="http://schemas.microsoft.com/office/word/2006/wordml" xmlns:wps="http://schemas.microsoft.com/office/word/2010/wordprocessingShape" mc:Ignorable="w14 wp14">
+  <w:abstractNum w:abstractNumId="0">
     <w:nsid w:val="029E1ED6"/>
     <w:multiLevelType w:val="multilevel"/>
     <w:tmpl w:val="AE044CAA"/>
@@ -10202,7 +11018,7 @@
       </w:rPr>
     </w:lvl>
   </w:abstractNum>
-  <w:abstractNum w:abstractNumId="1" w15:restartNumberingAfterBreak="0">
+  <w:abstractNum w:abstractNumId="1">
     <w:nsid w:val="0B612C69"/>
     <w:multiLevelType w:val="hybridMultilevel"/>
     <w:tmpl w:val="D49E3DB8"/>
@@ -10315,7 +11131,120 @@
       </w:rPr>
     </w:lvl>
   </w:abstractNum>
-  <w:abstractNum w:abstractNumId="2" w15:restartNumberingAfterBreak="0">
+  <w:abstractNum w:abstractNumId="2">
+    <w:nsid w:val="22A55490"/>
+    <w:multiLevelType w:val="hybridMultilevel"/>
+    <w:tmpl w:val="90467644"/>
+    <w:lvl w:ilvl="0" w:tplc="04090001">
+      <w:start w:val="1"/>
+      <w:numFmt w:val="bullet"/>
+      <w:lvlText w:val=""/>
+      <w:lvlJc w:val="left"/>
+      <w:pPr>
+        <w:ind w:left="2160" w:hanging="360"/>
+      </w:pPr>
+      <w:rPr>
+        <w:rFonts w:ascii="Symbol" w:hAnsi="Symbol" w:hint="default"/>
+      </w:rPr>
+    </w:lvl>
+    <w:lvl w:ilvl="1" w:tplc="04090003">
+      <w:start w:val="1"/>
+      <w:numFmt w:val="bullet"/>
+      <w:lvlText w:val="o"/>
+      <w:lvlJc w:val="left"/>
+      <w:pPr>
+        <w:ind w:left="2880" w:hanging="360"/>
+      </w:pPr>
+      <w:rPr>
+        <w:rFonts w:ascii="Courier New" w:hAnsi="Courier New" w:cs="Courier New" w:hint="default"/>
+      </w:rPr>
+    </w:lvl>
+    <w:lvl w:ilvl="2" w:tplc="04090005" w:tentative="1">
+      <w:start w:val="1"/>
+      <w:numFmt w:val="bullet"/>
+      <w:lvlText w:val=""/>
+      <w:lvlJc w:val="left"/>
+      <w:pPr>
+        <w:ind w:left="3600" w:hanging="360"/>
+      </w:pPr>
+      <w:rPr>
+        <w:rFonts w:ascii="Wingdings" w:hAnsi="Wingdings" w:hint="default"/>
+      </w:rPr>
+    </w:lvl>
+    <w:lvl w:ilvl="3" w:tplc="04090001" w:tentative="1">
+      <w:start w:val="1"/>
+      <w:numFmt w:val="bullet"/>
+      <w:lvlText w:val=""/>
+      <w:lvlJc w:val="left"/>
+      <w:pPr>
+        <w:ind w:left="4320" w:hanging="360"/>
+      </w:pPr>
+      <w:rPr>
+        <w:rFonts w:ascii="Symbol" w:hAnsi="Symbol" w:hint="default"/>
+      </w:rPr>
+    </w:lvl>
+    <w:lvl w:ilvl="4" w:tplc="04090003" w:tentative="1">
+      <w:start w:val="1"/>
+      <w:numFmt w:val="bullet"/>
+      <w:lvlText w:val="o"/>
+      <w:lvlJc w:val="left"/>
+      <w:pPr>
+        <w:ind w:left="5040" w:hanging="360"/>
+      </w:pPr>
+      <w:rPr>
+        <w:rFonts w:ascii="Courier New" w:hAnsi="Courier New" w:cs="Courier New" w:hint="default"/>
+      </w:rPr>
+    </w:lvl>
+    <w:lvl w:ilvl="5" w:tplc="04090005" w:tentative="1">
+      <w:start w:val="1"/>
+      <w:numFmt w:val="bullet"/>
+      <w:lvlText w:val=""/>
+      <w:lvlJc w:val="left"/>
+      <w:pPr>
+        <w:ind w:left="5760" w:hanging="360"/>
+      </w:pPr>
+      <w:rPr>
+        <w:rFonts w:ascii="Wingdings" w:hAnsi="Wingdings" w:hint="default"/>
+      </w:rPr>
+    </w:lvl>
+    <w:lvl w:ilvl="6" w:tplc="04090001" w:tentative="1">
+      <w:start w:val="1"/>
+      <w:numFmt w:val="bullet"/>
+      <w:lvlText w:val=""/>
+      <w:lvlJc w:val="left"/>
+      <w:pPr>
+        <w:ind w:left="6480" w:hanging="360"/>
+      </w:pPr>
+      <w:rPr>
+        <w:rFonts w:ascii="Symbol" w:hAnsi="Symbol" w:hint="default"/>
+      </w:rPr>
+    </w:lvl>
+    <w:lvl w:ilvl="7" w:tplc="04090003" w:tentative="1">
+      <w:start w:val="1"/>
+      <w:numFmt w:val="bullet"/>
+      <w:lvlText w:val="o"/>
+      <w:lvlJc w:val="left"/>
+      <w:pPr>
+        <w:ind w:left="7200" w:hanging="360"/>
+      </w:pPr>
+      <w:rPr>
+        <w:rFonts w:ascii="Courier New" w:hAnsi="Courier New" w:cs="Courier New" w:hint="default"/>
+      </w:rPr>
+    </w:lvl>
+    <w:lvl w:ilvl="8" w:tplc="04090005" w:tentative="1">
+      <w:start w:val="1"/>
+      <w:numFmt w:val="bullet"/>
+      <w:lvlText w:val=""/>
+      <w:lvlJc w:val="left"/>
+      <w:pPr>
+        <w:ind w:left="7920" w:hanging="360"/>
+      </w:pPr>
+      <w:rPr>
+        <w:rFonts w:ascii="Wingdings" w:hAnsi="Wingdings" w:hint="default"/>
+      </w:rPr>
+    </w:lvl>
+  </w:abstractNum>
+  <w:abstractNum w:abstractNumId="3">
     <w:nsid w:val="27E81904"/>
     <w:multiLevelType w:val="hybridMultilevel"/>
     <w:tmpl w:val="A290E744"/>
@@ -10428,7 +11357,7 @@
       </w:rPr>
     </w:lvl>
   </w:abstractNum>
-  <w:abstractNum w:abstractNumId="3" w15:restartNumberingAfterBreak="0">
+  <w:abstractNum w:abstractNumId="4">
     <w:nsid w:val="3E405F03"/>
     <w:multiLevelType w:val="multilevel"/>
     <w:tmpl w:val="6B1C7624"/>
@@ -10550,7 +11479,7 @@
       </w:rPr>
     </w:lvl>
   </w:abstractNum>
-  <w:abstractNum w:abstractNumId="4" w15:restartNumberingAfterBreak="0">
+  <w:abstractNum w:abstractNumId="5">
     <w:nsid w:val="57A34F60"/>
     <w:multiLevelType w:val="multilevel"/>
     <w:tmpl w:val="D1FC2BCA"/>
@@ -10663,7 +11592,120 @@
       </w:rPr>
     </w:lvl>
   </w:abstractNum>
-  <w:abstractNum w:abstractNumId="5" w15:restartNumberingAfterBreak="0">
+  <w:abstractNum w:abstractNumId="6">
+    <w:nsid w:val="5C7F3D41"/>
+    <w:multiLevelType w:val="hybridMultilevel"/>
+    <w:tmpl w:val="2CEE1730"/>
+    <w:lvl w:ilvl="0" w:tplc="04090001">
+      <w:start w:val="1"/>
+      <w:numFmt w:val="bullet"/>
+      <w:lvlText w:val=""/>
+      <w:lvlJc w:val="left"/>
+      <w:pPr>
+        <w:ind w:left="2160" w:hanging="360"/>
+      </w:pPr>
+      <w:rPr>
+        <w:rFonts w:ascii="Symbol" w:hAnsi="Symbol" w:hint="default"/>
+      </w:rPr>
+    </w:lvl>
+    <w:lvl w:ilvl="1" w:tplc="04090003" w:tentative="1">
+      <w:start w:val="1"/>
+      <w:numFmt w:val="bullet"/>
+      <w:lvlText w:val="o"/>
+      <w:lvlJc w:val="left"/>
+      <w:pPr>
+        <w:ind w:left="2880" w:hanging="360"/>
+      </w:pPr>
+      <w:rPr>
+        <w:rFonts w:ascii="Courier New" w:hAnsi="Courier New" w:cs="Courier New" w:hint="default"/>
+      </w:rPr>
+    </w:lvl>
+    <w:lvl w:ilvl="2" w:tplc="04090005" w:tentative="1">
+      <w:start w:val="1"/>
+      <w:numFmt w:val="bullet"/>
+      <w:lvlText w:val=""/>
+      <w:lvlJc w:val="left"/>
+      <w:pPr>
+        <w:ind w:left="3600" w:hanging="360"/>
+      </w:pPr>
+      <w:rPr>
+        <w:rFonts w:ascii="Wingdings" w:hAnsi="Wingdings" w:hint="default"/>
+      </w:rPr>
+    </w:lvl>
+    <w:lvl w:ilvl="3" w:tplc="04090001" w:tentative="1">
+      <w:start w:val="1"/>
+      <w:numFmt w:val="bullet"/>
+      <w:lvlText w:val=""/>
+      <w:lvlJc w:val="left"/>
+      <w:pPr>
+        <w:ind w:left="4320" w:hanging="360"/>
+      </w:pPr>
+      <w:rPr>
+        <w:rFonts w:ascii="Symbol" w:hAnsi="Symbol" w:hint="default"/>
+      </w:rPr>
+    </w:lvl>
+    <w:lvl w:ilvl="4" w:tplc="04090003" w:tentative="1">
+      <w:start w:val="1"/>
+      <w:numFmt w:val="bullet"/>
+      <w:lvlText w:val="o"/>
+      <w:lvlJc w:val="left"/>
+      <w:pPr>
+        <w:ind w:left="5040" w:hanging="360"/>
+      </w:pPr>
+      <w:rPr>
+        <w:rFonts w:ascii="Courier New" w:hAnsi="Courier New" w:cs="Courier New" w:hint="default"/>
+      </w:rPr>
+    </w:lvl>
+    <w:lvl w:ilvl="5" w:tplc="04090005" w:tentative="1">
+      <w:start w:val="1"/>
+      <w:numFmt w:val="bullet"/>
+      <w:lvlText w:val=""/>
+      <w:lvlJc w:val="left"/>
+      <w:pPr>
+        <w:ind w:left="5760" w:hanging="360"/>
+      </w:pPr>
+      <w:rPr>
+        <w:rFonts w:ascii="Wingdings" w:hAnsi="Wingdings" w:hint="default"/>
+      </w:rPr>
+    </w:lvl>
+    <w:lvl w:ilvl="6" w:tplc="04090001" w:tentative="1">
+      <w:start w:val="1"/>
+      <w:numFmt w:val="bullet"/>
+      <w:lvlText w:val=""/>
+      <w:lvlJc w:val="left"/>
+      <w:pPr>
+        <w:ind w:left="6480" w:hanging="360"/>
+      </w:pPr>
+      <w:rPr>
+        <w:rFonts w:ascii="Symbol" w:hAnsi="Symbol" w:hint="default"/>
+      </w:rPr>
+    </w:lvl>
+    <w:lvl w:ilvl="7" w:tplc="04090003" w:tentative="1">
+      <w:start w:val="1"/>
+      <w:numFmt w:val="bullet"/>
+      <w:lvlText w:val="o"/>
+      <w:lvlJc w:val="left"/>
+      <w:pPr>
+        <w:ind w:left="7200" w:hanging="360"/>
+      </w:pPr>
+      <w:rPr>
+        <w:rFonts w:ascii="Courier New" w:hAnsi="Courier New" w:cs="Courier New" w:hint="default"/>
+      </w:rPr>
+    </w:lvl>
+    <w:lvl w:ilvl="8" w:tplc="04090005" w:tentative="1">
+      <w:start w:val="1"/>
+      <w:numFmt w:val="bullet"/>
+      <w:lvlText w:val=""/>
+      <w:lvlJc w:val="left"/>
+      <w:pPr>
+        <w:ind w:left="7920" w:hanging="360"/>
+      </w:pPr>
+      <w:rPr>
+        <w:rFonts w:ascii="Wingdings" w:hAnsi="Wingdings" w:hint="default"/>
+      </w:rPr>
+    </w:lvl>
+  </w:abstractNum>
+  <w:abstractNum w:abstractNumId="7">
     <w:nsid w:val="691762BA"/>
     <w:multiLevelType w:val="multilevel"/>
     <w:tmpl w:val="D1FC2BCA"/>
@@ -10776,7 +11818,7 @@
       </w:rPr>
     </w:lvl>
   </w:abstractNum>
-  <w:abstractNum w:abstractNumId="6" w15:restartNumberingAfterBreak="0">
+  <w:abstractNum w:abstractNumId="8">
     <w:nsid w:val="692F77D1"/>
     <w:multiLevelType w:val="hybridMultilevel"/>
     <w:tmpl w:val="CED4290E"/>
@@ -10889,7 +11931,7 @@
       </w:rPr>
     </w:lvl>
   </w:abstractNum>
-  <w:abstractNum w:abstractNumId="7" w15:restartNumberingAfterBreak="0">
+  <w:abstractNum w:abstractNumId="9">
     <w:nsid w:val="6BA972FD"/>
     <w:multiLevelType w:val="hybridMultilevel"/>
     <w:tmpl w:val="5B265730"/>
@@ -11002,420 +12044,304 @@
       </w:rPr>
     </w:lvl>
   </w:abstractNum>
+  <w:abstractNum w:abstractNumId="10">
+    <w:nsid w:val="7B5406C5"/>
+    <w:multiLevelType w:val="hybridMultilevel"/>
+    <w:tmpl w:val="A3D6C07C"/>
+    <w:lvl w:ilvl="0" w:tplc="04090001">
+      <w:start w:val="1"/>
+      <w:numFmt w:val="bullet"/>
+      <w:lvlText w:val=""/>
+      <w:lvlJc w:val="left"/>
+      <w:pPr>
+        <w:ind w:left="2160" w:hanging="360"/>
+      </w:pPr>
+      <w:rPr>
+        <w:rFonts w:ascii="Symbol" w:hAnsi="Symbol" w:hint="default"/>
+      </w:rPr>
+    </w:lvl>
+    <w:lvl w:ilvl="1" w:tplc="04090003">
+      <w:start w:val="1"/>
+      <w:numFmt w:val="bullet"/>
+      <w:lvlText w:val="o"/>
+      <w:lvlJc w:val="left"/>
+      <w:pPr>
+        <w:ind w:left="2880" w:hanging="360"/>
+      </w:pPr>
+      <w:rPr>
+        <w:rFonts w:ascii="Courier New" w:hAnsi="Courier New" w:cs="Courier New" w:hint="default"/>
+      </w:rPr>
+    </w:lvl>
+    <w:lvl w:ilvl="2" w:tplc="04090005" w:tentative="1">
+      <w:start w:val="1"/>
+      <w:numFmt w:val="bullet"/>
+      <w:lvlText w:val=""/>
+      <w:lvlJc w:val="left"/>
+      <w:pPr>
+        <w:ind w:left="3600" w:hanging="360"/>
+      </w:pPr>
+      <w:rPr>
+        <w:rFonts w:ascii="Wingdings" w:hAnsi="Wingdings" w:hint="default"/>
+      </w:rPr>
+    </w:lvl>
+    <w:lvl w:ilvl="3" w:tplc="04090001" w:tentative="1">
+      <w:start w:val="1"/>
+      <w:numFmt w:val="bullet"/>
+      <w:lvlText w:val=""/>
+      <w:lvlJc w:val="left"/>
+      <w:pPr>
+        <w:ind w:left="4320" w:hanging="360"/>
+      </w:pPr>
+      <w:rPr>
+        <w:rFonts w:ascii="Symbol" w:hAnsi="Symbol" w:hint="default"/>
+      </w:rPr>
+    </w:lvl>
+    <w:lvl w:ilvl="4" w:tplc="04090003" w:tentative="1">
+      <w:start w:val="1"/>
+      <w:numFmt w:val="bullet"/>
+      <w:lvlText w:val="o"/>
+      <w:lvlJc w:val="left"/>
+      <w:pPr>
+        <w:ind w:left="5040" w:hanging="360"/>
+      </w:pPr>
+      <w:rPr>
+        <w:rFonts w:ascii="Courier New" w:hAnsi="Courier New" w:cs="Courier New" w:hint="default"/>
+      </w:rPr>
+    </w:lvl>
+    <w:lvl w:ilvl="5" w:tplc="04090005" w:tentative="1">
+      <w:start w:val="1"/>
+      <w:numFmt w:val="bullet"/>
+      <w:lvlText w:val=""/>
+      <w:lvlJc w:val="left"/>
+      <w:pPr>
+        <w:ind w:left="5760" w:hanging="360"/>
+      </w:pPr>
+      <w:rPr>
+        <w:rFonts w:ascii="Wingdings" w:hAnsi="Wingdings" w:hint="default"/>
+      </w:rPr>
+    </w:lvl>
+    <w:lvl w:ilvl="6" w:tplc="04090001" w:tentative="1">
+      <w:start w:val="1"/>
+      <w:numFmt w:val="bullet"/>
+      <w:lvlText w:val=""/>
+      <w:lvlJc w:val="left"/>
+      <w:pPr>
+        <w:ind w:left="6480" w:hanging="360"/>
+      </w:pPr>
+      <w:rPr>
+        <w:rFonts w:ascii="Symbol" w:hAnsi="Symbol" w:hint="default"/>
+      </w:rPr>
+    </w:lvl>
+    <w:lvl w:ilvl="7" w:tplc="04090003" w:tentative="1">
+      <w:start w:val="1"/>
+      <w:numFmt w:val="bullet"/>
+      <w:lvlText w:val="o"/>
+      <w:lvlJc w:val="left"/>
+      <w:pPr>
+        <w:ind w:left="7200" w:hanging="360"/>
+      </w:pPr>
+      <w:rPr>
+        <w:rFonts w:ascii="Courier New" w:hAnsi="Courier New" w:cs="Courier New" w:hint="default"/>
+      </w:rPr>
+    </w:lvl>
+    <w:lvl w:ilvl="8" w:tplc="04090005" w:tentative="1">
+      <w:start w:val="1"/>
+      <w:numFmt w:val="bullet"/>
+      <w:lvlText w:val=""/>
+      <w:lvlJc w:val="left"/>
+      <w:pPr>
+        <w:ind w:left="7920" w:hanging="360"/>
+      </w:pPr>
+      <w:rPr>
+        <w:rFonts w:ascii="Wingdings" w:hAnsi="Wingdings" w:hint="default"/>
+      </w:rPr>
+    </w:lvl>
+  </w:abstractNum>
   <w:num w:numId="1">
     <w:abstractNumId w:val="0"/>
   </w:num>
   <w:num w:numId="2">
-    <w:abstractNumId w:val="3"/>
+    <w:abstractNumId w:val="4"/>
   </w:num>
   <w:num w:numId="3">
-    <w:abstractNumId w:val="4"/>
+    <w:abstractNumId w:val="5"/>
   </w:num>
   <w:num w:numId="4">
-    <w:abstractNumId w:val="5"/>
+    <w:abstractNumId w:val="7"/>
   </w:num>
   <w:num w:numId="5">
     <w:abstractNumId w:val="1"/>
   </w:num>
   <w:num w:numId="6">
+    <w:abstractNumId w:val="3"/>
+  </w:num>
+  <w:num w:numId="7">
+    <w:abstractNumId w:val="9"/>
+  </w:num>
+  <w:num w:numId="8">
+    <w:abstractNumId w:val="8"/>
+  </w:num>
+  <w:num w:numId="9">
+    <w:abstractNumId w:val="6"/>
+  </w:num>
+  <w:num w:numId="10">
     <w:abstractNumId w:val="2"/>
   </w:num>
-  <w:num w:numId="7">
-    <w:abstractNumId w:val="7"/>
-  </w:num>
-  <w:num w:numId="8">
-    <w:abstractNumId w:val="6"/>
+  <w:num w:numId="11">
+    <w:abstractNumId w:val="10"/>
   </w:num>
 </w:numbering>
 </file>
 
 <file path=word/styles.xml><?xml version="1.0" encoding="utf-8"?>
-<w:styles xmlns:mc="http://schemas.openxmlformats.org/markup-compatibility/2006" xmlns:r="http://schemas.openxmlformats.org/officeDocument/2006/relationships" xmlns:w="http://schemas.openxmlformats.org/wordprocessingml/2006/main" xmlns:w14="http://schemas.microsoft.com/office/word/2010/wordml" xmlns:w15="http://schemas.microsoft.com/office/word/2012/wordml" xmlns:w16cid="http://schemas.microsoft.com/office/word/2016/wordml/cid" xmlns:w16se="http://schemas.microsoft.com/office/word/2015/wordml/symex" mc:Ignorable="w14 w15 w16se w16cid">
+<w:styles xmlns:mc="http://schemas.openxmlformats.org/markup-compatibility/2006" xmlns:r="http://schemas.openxmlformats.org/officeDocument/2006/relationships" xmlns:w="http://schemas.openxmlformats.org/wordprocessingml/2006/main" xmlns:w14="http://schemas.microsoft.com/office/word/2010/wordml" mc:Ignorable="w14">
   <w:docDefaults>
     <w:rPrDefault>
       <w:rPr>
         <w:rFonts w:ascii="Times New Roman" w:eastAsia="Times New Roman" w:hAnsi="Times New Roman" w:cs="Times New Roman"/>
-        <w:lang w:val="hr-HR" w:eastAsia="hr-HR" w:bidi="ar-SA"/>
+        <w:lang w:val="en-US" w:eastAsia="en-US" w:bidi="ar-SA"/>
       </w:rPr>
     </w:rPrDefault>
     <w:pPrDefault/>
   </w:docDefaults>
-  <w:latentStyles w:defLockedState="0" w:defUIPriority="99" w:defSemiHidden="0" w:defUnhideWhenUsed="0" w:defQFormat="0" w:count="375">
-    <w:lsdException w:name="Normal" w:uiPriority="0" w:qFormat="1"/>
-    <w:lsdException w:name="heading 1" w:uiPriority="9" w:qFormat="1"/>
-    <w:lsdException w:name="heading 2" w:semiHidden="1" w:uiPriority="9" w:unhideWhenUsed="1" w:qFormat="1"/>
-    <w:lsdException w:name="heading 3" w:semiHidden="1" w:uiPriority="9" w:unhideWhenUsed="1" w:qFormat="1"/>
-    <w:lsdException w:name="heading 4" w:semiHidden="1" w:uiPriority="9" w:unhideWhenUsed="1" w:qFormat="1"/>
-    <w:lsdException w:name="heading 5" w:semiHidden="1" w:uiPriority="9" w:unhideWhenUsed="1" w:qFormat="1"/>
-    <w:lsdException w:name="heading 6" w:semiHidden="1" w:uiPriority="9" w:unhideWhenUsed="1" w:qFormat="1"/>
-    <w:lsdException w:name="heading 7" w:semiHidden="1" w:uiPriority="9" w:unhideWhenUsed="1" w:qFormat="1"/>
-    <w:lsdException w:name="heading 8" w:semiHidden="1" w:uiPriority="9" w:unhideWhenUsed="1" w:qFormat="1"/>
-    <w:lsdException w:name="heading 9" w:semiHidden="1" w:uiPriority="9" w:unhideWhenUsed="1" w:qFormat="1"/>
-    <w:lsdException w:name="index 1" w:semiHidden="1" w:unhideWhenUsed="1"/>
-    <w:lsdException w:name="index 2" w:semiHidden="1" w:unhideWhenUsed="1"/>
-    <w:lsdException w:name="index 3" w:semiHidden="1" w:unhideWhenUsed="1"/>
-    <w:lsdException w:name="index 4" w:semiHidden="1" w:unhideWhenUsed="1"/>
-    <w:lsdException w:name="index 5" w:semiHidden="1" w:unhideWhenUsed="1"/>
-    <w:lsdException w:name="index 6" w:semiHidden="1" w:unhideWhenUsed="1"/>
-    <w:lsdException w:name="index 7" w:semiHidden="1" w:unhideWhenUsed="1"/>
-    <w:lsdException w:name="index 8" w:semiHidden="1" w:unhideWhenUsed="1"/>
-    <w:lsdException w:name="index 9" w:semiHidden="1" w:unhideWhenUsed="1"/>
-    <w:lsdException w:name="toc 1" w:semiHidden="1" w:uiPriority="39" w:unhideWhenUsed="1"/>
-    <w:lsdException w:name="toc 2" w:semiHidden="1" w:uiPriority="39" w:unhideWhenUsed="1"/>
-    <w:lsdException w:name="toc 3" w:semiHidden="1" w:uiPriority="39" w:unhideWhenUsed="1"/>
-    <w:lsdException w:name="toc 4" w:semiHidden="1" w:uiPriority="39" w:unhideWhenUsed="1"/>
-    <w:lsdException w:name="toc 5" w:semiHidden="1" w:uiPriority="39" w:unhideWhenUsed="1"/>
-    <w:lsdException w:name="toc 6" w:semiHidden="1" w:uiPriority="39" w:unhideWhenUsed="1"/>
-    <w:lsdException w:name="toc 7" w:semiHidden="1" w:uiPriority="39" w:unhideWhenUsed="1"/>
-    <w:lsdException w:name="toc 8" w:semiHidden="1" w:uiPriority="39" w:unhideWhenUsed="1"/>
-    <w:lsdException w:name="toc 9" w:semiHidden="1" w:uiPriority="39" w:unhideWhenUsed="1"/>
-    <w:lsdException w:name="Normal Indent" w:semiHidden="1" w:unhideWhenUsed="1"/>
-    <w:lsdException w:name="footnote text" w:semiHidden="1" w:unhideWhenUsed="1"/>
-    <w:lsdException w:name="annotation text" w:semiHidden="1" w:unhideWhenUsed="1"/>
-    <w:lsdException w:name="header" w:semiHidden="1" w:unhideWhenUsed="1"/>
-    <w:lsdException w:name="footer" w:semiHidden="1" w:unhideWhenUsed="1"/>
-    <w:lsdException w:name="index heading" w:semiHidden="1" w:unhideWhenUsed="1"/>
-    <w:lsdException w:name="caption" w:semiHidden="1" w:uiPriority="35" w:unhideWhenUsed="1" w:qFormat="1"/>
-    <w:lsdException w:name="table of figures" w:semiHidden="1" w:unhideWhenUsed="1"/>
-    <w:lsdException w:name="envelope address" w:semiHidden="1" w:unhideWhenUsed="1"/>
-    <w:lsdException w:name="envelope return" w:semiHidden="1" w:unhideWhenUsed="1"/>
-    <w:lsdException w:name="footnote reference" w:semiHidden="1" w:unhideWhenUsed="1"/>
-    <w:lsdException w:name="annotation reference" w:semiHidden="1" w:unhideWhenUsed="1"/>
-    <w:lsdException w:name="line number" w:semiHidden="1" w:unhideWhenUsed="1"/>
-    <w:lsdException w:name="page number" w:semiHidden="1" w:unhideWhenUsed="1"/>
-    <w:lsdException w:name="endnote reference" w:semiHidden="1" w:unhideWhenUsed="1"/>
-    <w:lsdException w:name="endnote text" w:semiHidden="1" w:unhideWhenUsed="1"/>
-    <w:lsdException w:name="table of authorities" w:semiHidden="1" w:unhideWhenUsed="1"/>
-    <w:lsdException w:name="macro" w:semiHidden="1" w:unhideWhenUsed="1"/>
-    <w:lsdException w:name="toa heading" w:semiHidden="1" w:unhideWhenUsed="1"/>
-    <w:lsdException w:name="List" w:semiHidden="1" w:unhideWhenUsed="1"/>
-    <w:lsdException w:name="List Bullet" w:semiHidden="1" w:unhideWhenUsed="1"/>
-    <w:lsdException w:name="List Number" w:semiHidden="1" w:unhideWhenUsed="1"/>
-    <w:lsdException w:name="List 2" w:semiHidden="1" w:unhideWhenUsed="1"/>
-    <w:lsdException w:name="List 3" w:semiHidden="1" w:unhideWhenUsed="1"/>
-    <w:lsdException w:name="List 4" w:semiHidden="1" w:unhideWhenUsed="1"/>
-    <w:lsdException w:name="List 5" w:semiHidden="1" w:unhideWhenUsed="1"/>
-    <w:lsdException w:name="List Bullet 2" w:semiHidden="1" w:unhideWhenUsed="1"/>
-    <w:lsdException w:name="List Bullet 3" w:semiHidden="1" w:unhideWhenUsed="1"/>
-    <w:lsdException w:name="List Bullet 4" w:semiHidden="1" w:unhideWhenUsed="1"/>
-    <w:lsdException w:name="List Bullet 5" w:semiHidden="1" w:unhideWhenUsed="1"/>
-    <w:lsdException w:name="List Number 2" w:semiHidden="1" w:unhideWhenUsed="1"/>
-    <w:lsdException w:name="List Number 3" w:semiHidden="1" w:unhideWhenUsed="1"/>
-    <w:lsdException w:name="List Number 4" w:semiHidden="1" w:unhideWhenUsed="1"/>
-    <w:lsdException w:name="List Number 5" w:semiHidden="1" w:unhideWhenUsed="1"/>
-    <w:lsdException w:name="Title" w:uiPriority="10" w:qFormat="1"/>
-    <w:lsdException w:name="Closing" w:semiHidden="1" w:unhideWhenUsed="1"/>
-    <w:lsdException w:name="Signature" w:semiHidden="1" w:unhideWhenUsed="1"/>
-    <w:lsdException w:name="Default Paragraph Font" w:semiHidden="1" w:uiPriority="1" w:unhideWhenUsed="1"/>
-    <w:lsdException w:name="Body Text" w:semiHidden="1" w:unhideWhenUsed="1"/>
-    <w:lsdException w:name="Body Text Indent" w:semiHidden="1" w:unhideWhenUsed="1"/>
-    <w:lsdException w:name="List Continue" w:semiHidden="1" w:unhideWhenUsed="1"/>
-    <w:lsdException w:name="List Continue 2" w:semiHidden="1" w:unhideWhenUsed="1"/>
-    <w:lsdException w:name="List Continue 3" w:semiHidden="1" w:unhideWhenUsed="1"/>
-    <w:lsdException w:name="List Continue 4" w:semiHidden="1" w:unhideWhenUsed="1"/>
-    <w:lsdException w:name="List Continue 5" w:semiHidden="1" w:unhideWhenUsed="1"/>
-    <w:lsdException w:name="Message Header" w:semiHidden="1" w:unhideWhenUsed="1"/>
-    <w:lsdException w:name="Subtitle" w:uiPriority="11" w:qFormat="1"/>
-    <w:lsdException w:name="Salutation" w:semiHidden="1" w:unhideWhenUsed="1"/>
-    <w:lsdException w:name="Date" w:semiHidden="1" w:unhideWhenUsed="1"/>
-    <w:lsdException w:name="Body Text First Indent" w:semiHidden="1" w:unhideWhenUsed="1"/>
-    <w:lsdException w:name="Body Text First Indent 2" w:semiHidden="1" w:unhideWhenUsed="1"/>
-    <w:lsdException w:name="Note Heading" w:semiHidden="1" w:unhideWhenUsed="1"/>
-    <w:lsdException w:name="Body Text 2" w:semiHidden="1" w:unhideWhenUsed="1"/>
-    <w:lsdException w:name="Body Text 3" w:semiHidden="1" w:unhideWhenUsed="1"/>
-    <w:lsdException w:name="Body Text Indent 2" w:semiHidden="1" w:unhideWhenUsed="1"/>
-    <w:lsdException w:name="Body Text Indent 3" w:semiHidden="1" w:unhideWhenUsed="1"/>
-    <w:lsdException w:name="Block Text" w:semiHidden="1" w:unhideWhenUsed="1"/>
-    <w:lsdException w:name="Hyperlink" w:semiHidden="1" w:unhideWhenUsed="1"/>
-    <w:lsdException w:name="FollowedHyperlink" w:semiHidden="1" w:unhideWhenUsed="1"/>
-    <w:lsdException w:name="Strong" w:uiPriority="22" w:qFormat="1"/>
-    <w:lsdException w:name="Emphasis" w:uiPriority="20" w:qFormat="1"/>
-    <w:lsdException w:name="Document Map" w:semiHidden="1" w:unhideWhenUsed="1"/>
-    <w:lsdException w:name="Plain Text" w:semiHidden="1" w:unhideWhenUsed="1"/>
-    <w:lsdException w:name="E-mail Signature" w:semiHidden="1" w:unhideWhenUsed="1"/>
-    <w:lsdException w:name="HTML Top of Form" w:semiHidden="1" w:unhideWhenUsed="1"/>
-    <w:lsdException w:name="HTML Bottom of Form" w:semiHidden="1" w:unhideWhenUsed="1"/>
-    <w:lsdException w:name="Normal (Web)" w:semiHidden="1" w:unhideWhenUsed="1"/>
-    <w:lsdException w:name="HTML Acronym" w:semiHidden="1" w:unhideWhenUsed="1"/>
-    <w:lsdException w:name="HTML Address" w:semiHidden="1" w:unhideWhenUsed="1"/>
-    <w:lsdException w:name="HTML Cite" w:semiHidden="1" w:unhideWhenUsed="1"/>
-    <w:lsdException w:name="HTML Code" w:semiHidden="1" w:unhideWhenUsed="1"/>
-    <w:lsdException w:name="HTML Definition" w:semiHidden="1" w:unhideWhenUsed="1"/>
-    <w:lsdException w:name="HTML Keyboard" w:semiHidden="1" w:unhideWhenUsed="1"/>
-    <w:lsdException w:name="HTML Preformatted" w:semiHidden="1" w:unhideWhenUsed="1"/>
-    <w:lsdException w:name="HTML Sample" w:semiHidden="1" w:unhideWhenUsed="1"/>
-    <w:lsdException w:name="HTML Typewriter" w:semiHidden="1" w:unhideWhenUsed="1"/>
-    <w:lsdException w:name="HTML Variable" w:semiHidden="1" w:unhideWhenUsed="1"/>
-    <w:lsdException w:name="Normal Table" w:semiHidden="1" w:unhideWhenUsed="1"/>
-    <w:lsdException w:name="annotation subject" w:semiHidden="1" w:unhideWhenUsed="1"/>
-    <w:lsdException w:name="No List" w:semiHidden="1" w:unhideWhenUsed="1"/>
-    <w:lsdException w:name="Outline List 1" w:semiHidden="1" w:unhideWhenUsed="1"/>
-    <w:lsdException w:name="Outline List 2" w:semiHidden="1" w:unhideWhenUsed="1"/>
-    <w:lsdException w:name="Outline List 3" w:semiHidden="1" w:unhideWhenUsed="1"/>
-    <w:lsdException w:name="Table Simple 1" w:semiHidden="1" w:unhideWhenUsed="1"/>
-    <w:lsdException w:name="Table Simple 2" w:semiHidden="1" w:unhideWhenUsed="1"/>
-    <w:lsdException w:name="Table Simple 3" w:semiHidden="1" w:unhideWhenUsed="1"/>
-    <w:lsdException w:name="Table Classic 1" w:semiHidden="1" w:unhideWhenUsed="1"/>
-    <w:lsdException w:name="Table Classic 2" w:semiHidden="1" w:unhideWhenUsed="1"/>
-    <w:lsdException w:name="Table Classic 3" w:semiHidden="1" w:unhideWhenUsed="1"/>
-    <w:lsdException w:name="Table Classic 4" w:semiHidden="1" w:unhideWhenUsed="1"/>
-    <w:lsdException w:name="Table Colorful 1" w:semiHidden="1" w:unhideWhenUsed="1"/>
-    <w:lsdException w:name="Table Colorful 2" w:semiHidden="1" w:unhideWhenUsed="1"/>
-    <w:lsdException w:name="Table Colorful 3" w:semiHidden="1" w:unhideWhenUsed="1"/>
-    <w:lsdException w:name="Table Columns 1" w:semiHidden="1" w:unhideWhenUsed="1"/>
-    <w:lsdException w:name="Table Columns 2" w:semiHidden="1" w:unhideWhenUsed="1"/>
-    <w:lsdException w:name="Table Columns 3" w:semiHidden="1" w:unhideWhenUsed="1"/>
-    <w:lsdException w:name="Table Columns 4" w:semiHidden="1" w:unhideWhenUsed="1"/>
-    <w:lsdException w:name="Table Columns 5" w:semiHidden="1" w:unhideWhenUsed="1"/>
-    <w:lsdException w:name="Table Grid 1" w:semiHidden="1" w:unhideWhenUsed="1"/>
-    <w:lsdException w:name="Table Grid 2" w:semiHidden="1" w:unhideWhenUsed="1"/>
-    <w:lsdException w:name="Table Grid 3" w:semiHidden="1" w:unhideWhenUsed="1"/>
-    <w:lsdException w:name="Table Grid 4" w:semiHidden="1" w:unhideWhenUsed="1"/>
-    <w:lsdException w:name="Table Grid 5" w:semiHidden="1" w:unhideWhenUsed="1"/>
-    <w:lsdException w:name="Table Grid 6" w:semiHidden="1" w:unhideWhenUsed="1"/>
-    <w:lsdException w:name="Table Grid 7" w:semiHidden="1" w:unhideWhenUsed="1"/>
-    <w:lsdException w:name="Table Grid 8" w:semiHidden="1" w:unhideWhenUsed="1"/>
-    <w:lsdException w:name="Table List 1" w:semiHidden="1" w:unhideWhenUsed="1"/>
-    <w:lsdException w:name="Table List 2" w:semiHidden="1" w:unhideWhenUsed="1"/>
-    <w:lsdException w:name="Table List 3" w:semiHidden="1" w:unhideWhenUsed="1"/>
-    <w:lsdException w:name="Table List 4" w:semiHidden="1" w:unhideWhenUsed="1"/>
-    <w:lsdException w:name="Table List 5" w:semiHidden="1" w:unhideWhenUsed="1"/>
-    <w:lsdException w:name="Table List 6" w:semiHidden="1" w:unhideWhenUsed="1"/>
-    <w:lsdException w:name="Table List 7" w:semiHidden="1" w:unhideWhenUsed="1"/>
-    <w:lsdException w:name="Table List 8" w:semiHidden="1" w:unhideWhenUsed="1"/>
-    <w:lsdException w:name="Table 3D effects 1" w:semiHidden="1" w:unhideWhenUsed="1"/>
-    <w:lsdException w:name="Table 3D effects 2" w:semiHidden="1" w:unhideWhenUsed="1"/>
-    <w:lsdException w:name="Table 3D effects 3" w:semiHidden="1" w:unhideWhenUsed="1"/>
-    <w:lsdException w:name="Table Contemporary" w:semiHidden="1" w:unhideWhenUsed="1"/>
-    <w:lsdException w:name="Table Elegant" w:semiHidden="1" w:unhideWhenUsed="1"/>
-    <w:lsdException w:name="Table Professional" w:semiHidden="1" w:unhideWhenUsed="1"/>
-    <w:lsdException w:name="Table Subtle 1" w:semiHidden="1" w:unhideWhenUsed="1"/>
-    <w:lsdException w:name="Table Subtle 2" w:semiHidden="1" w:unhideWhenUsed="1"/>
-    <w:lsdException w:name="Table Web 1" w:semiHidden="1" w:unhideWhenUsed="1"/>
-    <w:lsdException w:name="Table Web 2" w:semiHidden="1" w:unhideWhenUsed="1"/>
-    <w:lsdException w:name="Table Web 3" w:semiHidden="1" w:unhideWhenUsed="1"/>
-    <w:lsdException w:name="Balloon Text" w:semiHidden="1" w:unhideWhenUsed="1"/>
-    <w:lsdException w:name="Table Grid" w:uiPriority="59"/>
-    <w:lsdException w:name="Table Theme" w:semiHidden="1" w:unhideWhenUsed="1"/>
-    <w:lsdException w:name="Placeholder Text" w:semiHidden="1"/>
-    <w:lsdException w:name="No Spacing" w:uiPriority="1" w:qFormat="1"/>
-    <w:lsdException w:name="Light Shading" w:uiPriority="60"/>
-    <w:lsdException w:name="Light List" w:uiPriority="61"/>
-    <w:lsdException w:name="Light Grid" w:uiPriority="62"/>
-    <w:lsdException w:name="Medium Shading 1" w:uiPriority="63"/>
-    <w:lsdException w:name="Medium Shading 2" w:uiPriority="64"/>
-    <w:lsdException w:name="Medium List 1" w:uiPriority="65"/>
-    <w:lsdException w:name="Medium List 2" w:uiPriority="66"/>
-    <w:lsdException w:name="Medium Grid 1" w:uiPriority="67"/>
-    <w:lsdException w:name="Medium Grid 2" w:uiPriority="68"/>
-    <w:lsdException w:name="Medium Grid 3" w:uiPriority="69"/>
-    <w:lsdException w:name="Dark List" w:uiPriority="70"/>
-    <w:lsdException w:name="Colorful Shading" w:uiPriority="71"/>
-    <w:lsdException w:name="Colorful List" w:uiPriority="72"/>
-    <w:lsdException w:name="Colorful Grid" w:uiPriority="73"/>
-    <w:lsdException w:name="Light Shading Accent 1" w:uiPriority="60"/>
-    <w:lsdException w:name="Light List Accent 1" w:uiPriority="61"/>
-    <w:lsdException w:name="Light Grid Accent 1" w:uiPriority="62"/>
-    <w:lsdException w:name="Medium Shading 1 Accent 1" w:uiPriority="63"/>
-    <w:lsdException w:name="Medium Shading 2 Accent 1" w:uiPriority="64"/>
-    <w:lsdException w:name="Medium List 1 Accent 1" w:uiPriority="65"/>
-    <w:lsdException w:name="Revision" w:semiHidden="1"/>
-    <w:lsdException w:name="List Paragraph" w:uiPriority="34" w:qFormat="1"/>
-    <w:lsdException w:name="Quote" w:uiPriority="29" w:qFormat="1"/>
-    <w:lsdException w:name="Intense Quote" w:uiPriority="30" w:qFormat="1"/>
-    <w:lsdException w:name="Medium List 2 Accent 1" w:uiPriority="66"/>
-    <w:lsdException w:name="Medium Grid 1 Accent 1" w:uiPriority="67"/>
-    <w:lsdException w:name="Medium Grid 2 Accent 1" w:uiPriority="68"/>
-    <w:lsdException w:name="Medium Grid 3 Accent 1" w:uiPriority="69"/>
-    <w:lsdException w:name="Dark List Accent 1" w:uiPriority="70"/>
-    <w:lsdException w:name="Colorful Shading Accent 1" w:uiPriority="71"/>
-    <w:lsdException w:name="Colorful List Accent 1" w:uiPriority="72"/>
-    <w:lsdException w:name="Colorful Grid Accent 1" w:uiPriority="73"/>
-    <w:lsdException w:name="Light Shading Accent 2" w:uiPriority="60"/>
-    <w:lsdException w:name="Light List Accent 2" w:uiPriority="61"/>
-    <w:lsdException w:name="Light Grid Accent 2" w:uiPriority="62"/>
-    <w:lsdException w:name="Medium Shading 1 Accent 2" w:uiPriority="63"/>
-    <w:lsdException w:name="Medium Shading 2 Accent 2" w:uiPriority="64"/>
-    <w:lsdException w:name="Medium List 1 Accent 2" w:uiPriority="65"/>
-    <w:lsdException w:name="Medium List 2 Accent 2" w:uiPriority="66"/>
-    <w:lsdException w:name="Medium Grid 1 Accent 2" w:uiPriority="67"/>
-    <w:lsdException w:name="Medium Grid 2 Accent 2" w:uiPriority="68"/>
-    <w:lsdException w:name="Medium Grid 3 Accent 2" w:uiPriority="69"/>
-    <w:lsdException w:name="Dark List Accent 2" w:uiPriority="70"/>
-    <w:lsdException w:name="Colorful Shading Accent 2" w:uiPriority="71"/>
-    <w:lsdException w:name="Colorful List Accent 2" w:uiPriority="72"/>
-    <w:lsdException w:name="Colorful Grid Accent 2" w:uiPriority="73"/>
-    <w:lsdException w:name="Light Shading Accent 3" w:uiPriority="60"/>
-    <w:lsdException w:name="Light List Accent 3" w:uiPriority="61"/>
-    <w:lsdException w:name="Light Grid Accent 3" w:uiPriority="62"/>
-    <w:lsdException w:name="Medium Shading 1 Accent 3" w:uiPriority="63"/>
-    <w:lsdException w:name="Medium Shading 2 Accent 3" w:uiPriority="64"/>
-    <w:lsdException w:name="Medium List 1 Accent 3" w:uiPriority="65"/>
-    <w:lsdException w:name="Medium List 2 Accent 3" w:uiPriority="66"/>
-    <w:lsdException w:name="Medium Grid 1 Accent 3" w:uiPriority="67"/>
-    <w:lsdException w:name="Medium Grid 2 Accent 3" w:uiPriority="68"/>
-    <w:lsdException w:name="Medium Grid 3 Accent 3" w:uiPriority="69"/>
-    <w:lsdException w:name="Dark List Accent 3" w:uiPriority="70"/>
-    <w:lsdException w:name="Colorful Shading Accent 3" w:uiPriority="71"/>
-    <w:lsdException w:name="Colorful List Accent 3" w:uiPriority="72"/>
-    <w:lsdException w:name="Colorful Grid Accent 3" w:uiPriority="73"/>
-    <w:lsdException w:name="Light Shading Accent 4" w:uiPriority="60"/>
-    <w:lsdException w:name="Light List Accent 4" w:uiPriority="61"/>
-    <w:lsdException w:name="Light Grid Accent 4" w:uiPriority="62"/>
-    <w:lsdException w:name="Medium Shading 1 Accent 4" w:uiPriority="63"/>
-    <w:lsdException w:name="Medium Shading 2 Accent 4" w:uiPriority="64"/>
-    <w:lsdException w:name="Medium List 1 Accent 4" w:uiPriority="65"/>
-    <w:lsdException w:name="Medium List 2 Accent 4" w:uiPriority="66"/>
-    <w:lsdException w:name="Medium Grid 1 Accent 4" w:uiPriority="67"/>
-    <w:lsdException w:name="Medium Grid 2 Accent 4" w:uiPriority="68"/>
-    <w:lsdException w:name="Medium Grid 3 Accent 4" w:uiPriority="69"/>
-    <w:lsdException w:name="Dark List Accent 4" w:uiPriority="70"/>
-    <w:lsdException w:name="Colorful Shading Accent 4" w:uiPriority="71"/>
-    <w:lsdException w:name="Colorful List Accent 4" w:uiPriority="72"/>
-    <w:lsdException w:name="Colorful Grid Accent 4" w:uiPriority="73"/>
-    <w:lsdException w:name="Light Shading Accent 5" w:uiPriority="60"/>
-    <w:lsdException w:name="Light List Accent 5" w:uiPriority="61"/>
-    <w:lsdException w:name="Light Grid Accent 5" w:uiPriority="62"/>
-    <w:lsdException w:name="Medium Shading 1 Accent 5" w:uiPriority="63"/>
-    <w:lsdException w:name="Medium Shading 2 Accent 5" w:uiPriority="64"/>
-    <w:lsdException w:name="Medium List 1 Accent 5" w:uiPriority="65"/>
-    <w:lsdException w:name="Medium List 2 Accent 5" w:uiPriority="66"/>
-    <w:lsdException w:name="Medium Grid 1 Accent 5" w:uiPriority="67"/>
-    <w:lsdException w:name="Medium Grid 2 Accent 5" w:uiPriority="68"/>
-    <w:lsdException w:name="Medium Grid 3 Accent 5" w:uiPriority="69"/>
-    <w:lsdException w:name="Dark List Accent 5" w:uiPriority="70"/>
-    <w:lsdException w:name="Colorful Shading Accent 5" w:uiPriority="71"/>
-    <w:lsdException w:name="Colorful List Accent 5" w:uiPriority="72"/>
-    <w:lsdException w:name="Colorful Grid Accent 5" w:uiPriority="73"/>
-    <w:lsdException w:name="Light Shading Accent 6" w:uiPriority="60"/>
-    <w:lsdException w:name="Light List Accent 6" w:uiPriority="61"/>
-    <w:lsdException w:name="Light Grid Accent 6" w:uiPriority="62"/>
-    <w:lsdException w:name="Medium Shading 1 Accent 6" w:uiPriority="63"/>
-    <w:lsdException w:name="Medium Shading 2 Accent 6" w:uiPriority="64"/>
-    <w:lsdException w:name="Medium List 1 Accent 6" w:uiPriority="65"/>
-    <w:lsdException w:name="Medium List 2 Accent 6" w:uiPriority="66"/>
-    <w:lsdException w:name="Medium Grid 1 Accent 6" w:uiPriority="67"/>
-    <w:lsdException w:name="Medium Grid 2 Accent 6" w:uiPriority="68"/>
-    <w:lsdException w:name="Medium Grid 3 Accent 6" w:uiPriority="69"/>
-    <w:lsdException w:name="Dark List Accent 6" w:uiPriority="70"/>
-    <w:lsdException w:name="Colorful Shading Accent 6" w:uiPriority="71"/>
-    <w:lsdException w:name="Colorful List Accent 6" w:uiPriority="72"/>
-    <w:lsdException w:name="Colorful Grid Accent 6" w:uiPriority="73"/>
-    <w:lsdException w:name="Subtle Emphasis" w:uiPriority="19" w:qFormat="1"/>
-    <w:lsdException w:name="Intense Emphasis" w:uiPriority="21" w:qFormat="1"/>
-    <w:lsdException w:name="Subtle Reference" w:uiPriority="31" w:qFormat="1"/>
-    <w:lsdException w:name="Intense Reference" w:uiPriority="32" w:qFormat="1"/>
-    <w:lsdException w:name="Book Title" w:uiPriority="33" w:qFormat="1"/>
-    <w:lsdException w:name="Bibliography" w:semiHidden="1" w:uiPriority="37" w:unhideWhenUsed="1"/>
-    <w:lsdException w:name="TOC Heading" w:semiHidden="1" w:uiPriority="39" w:unhideWhenUsed="1" w:qFormat="1"/>
-    <w:lsdException w:name="Plain Table 1" w:uiPriority="41"/>
-    <w:lsdException w:name="Plain Table 2" w:uiPriority="42"/>
-    <w:lsdException w:name="Plain Table 3" w:uiPriority="43"/>
-    <w:lsdException w:name="Plain Table 4" w:uiPriority="44"/>
-    <w:lsdException w:name="Plain Table 5" w:uiPriority="45"/>
-    <w:lsdException w:name="Grid Table Light" w:uiPriority="40"/>
-    <w:lsdException w:name="Grid Table 1 Light" w:uiPriority="46"/>
-    <w:lsdException w:name="Grid Table 2" w:uiPriority="47"/>
-    <w:lsdException w:name="Grid Table 3" w:uiPriority="48"/>
-    <w:lsdException w:name="Grid Table 4" w:uiPriority="49"/>
-    <w:lsdException w:name="Grid Table 5 Dark" w:uiPriority="50"/>
-    <w:lsdException w:name="Grid Table 6 Colorful" w:uiPriority="51"/>
-    <w:lsdException w:name="Grid Table 7 Colorful" w:uiPriority="52"/>
-    <w:lsdException w:name="Grid Table 1 Light Accent 1" w:uiPriority="46"/>
-    <w:lsdException w:name="Grid Table 2 Accent 1" w:uiPriority="47"/>
-    <w:lsdException w:name="Grid Table 3 Accent 1" w:uiPriority="48"/>
-    <w:lsdException w:name="Grid Table 4 Accent 1" w:uiPriority="49"/>
-    <w:lsdException w:name="Grid Table 5 Dark Accent 1" w:uiPriority="50"/>
-    <w:lsdException w:name="Grid Table 6 Colorful Accent 1" w:uiPriority="51"/>
-    <w:lsdException w:name="Grid Table 7 Colorful Accent 1" w:uiPriority="52"/>
-    <w:lsdException w:name="Grid Table 1 Light Accent 2" w:uiPriority="46"/>
-    <w:lsdException w:name="Grid Table 2 Accent 2" w:uiPriority="47"/>
-    <w:lsdException w:name="Grid Table 3 Accent 2" w:uiPriority="48"/>
-    <w:lsdException w:name="Grid Table 4 Accent 2" w:uiPriority="49"/>
-    <w:lsdException w:name="Grid Table 5 Dark Accent 2" w:uiPriority="50"/>
-    <w:lsdException w:name="Grid Table 6 Colorful Accent 2" w:uiPriority="51"/>
-    <w:lsdException w:name="Grid Table 7 Colorful Accent 2" w:uiPriority="52"/>
-    <w:lsdException w:name="Grid Table 1 Light Accent 3" w:uiPriority="46"/>
-    <w:lsdException w:name="Grid Table 2 Accent 3" w:uiPriority="47"/>
-    <w:lsdException w:name="Grid Table 3 Accent 3" w:uiPriority="48"/>
-    <w:lsdException w:name="Grid Table 4 Accent 3" w:uiPriority="49"/>
-    <w:lsdException w:name="Grid Table 5 Dark Accent 3" w:uiPriority="50"/>
-    <w:lsdException w:name="Grid Table 6 Colorful Accent 3" w:uiPriority="51"/>
-    <w:lsdException w:name="Grid Table 7 Colorful Accent 3" w:uiPriority="52"/>
-    <w:lsdException w:name="Grid Table 1 Light Accent 4" w:uiPriority="46"/>
-    <w:lsdException w:name="Grid Table 2 Accent 4" w:uiPriority="47"/>
-    <w:lsdException w:name="Grid Table 3 Accent 4" w:uiPriority="48"/>
-    <w:lsdException w:name="Grid Table 4 Accent 4" w:uiPriority="49"/>
-    <w:lsdException w:name="Grid Table 5 Dark Accent 4" w:uiPriority="50"/>
-    <w:lsdException w:name="Grid Table 6 Colorful Accent 4" w:uiPriority="51"/>
-    <w:lsdException w:name="Grid Table 7 Colorful Accent 4" w:uiPriority="52"/>
-    <w:lsdException w:name="Grid Table 1 Light Accent 5" w:uiPriority="46"/>
-    <w:lsdException w:name="Grid Table 2 Accent 5" w:uiPriority="47"/>
-    <w:lsdException w:name="Grid Table 3 Accent 5" w:uiPriority="48"/>
-    <w:lsdException w:name="Grid Table 4 Accent 5" w:uiPriority="49"/>
-    <w:lsdException w:name="Grid Table 5 Dark Accent 5" w:uiPriority="50"/>
-    <w:lsdException w:name="Grid Table 6 Colorful Accent 5" w:uiPriority="51"/>
-    <w:lsdException w:name="Grid Table 7 Colorful Accent 5" w:uiPriority="52"/>
-    <w:lsdException w:name="Grid Table 1 Light Accent 6" w:uiPriority="46"/>
-    <w:lsdException w:name="Grid Table 2 Accent 6" w:uiPriority="47"/>
-    <w:lsdException w:name="Grid Table 3 Accent 6" w:uiPriority="48"/>
-    <w:lsdException w:name="Grid Table 4 Accent 6" w:uiPriority="49"/>
-    <w:lsdException w:name="Grid Table 5 Dark Accent 6" w:uiPriority="50"/>
-    <w:lsdException w:name="Grid Table 6 Colorful Accent 6" w:uiPriority="51"/>
-    <w:lsdException w:name="Grid Table 7 Colorful Accent 6" w:uiPriority="52"/>
-    <w:lsdException w:name="List Table 1 Light" w:uiPriority="46"/>
-    <w:lsdException w:name="List Table 2" w:uiPriority="47"/>
-    <w:lsdException w:name="List Table 3" w:uiPriority="48"/>
-    <w:lsdException w:name="List Table 4" w:uiPriority="49"/>
-    <w:lsdException w:name="List Table 5 Dark" w:uiPriority="50"/>
-    <w:lsdException w:name="List Table 6 Colorful" w:uiPriority="51"/>
-    <w:lsdException w:name="List Table 7 Colorful" w:uiPriority="52"/>
-    <w:lsdException w:name="List Table 1 Light Accent 1" w:uiPriority="46"/>
-    <w:lsdException w:name="List Table 2 Accent 1" w:uiPriority="47"/>
-    <w:lsdException w:name="List Table 3 Accent 1" w:uiPriority="48"/>
-    <w:lsdException w:name="List Table 4 Accent 1" w:uiPriority="49"/>
-    <w:lsdException w:name="List Table 5 Dark Accent 1" w:uiPriority="50"/>
-    <w:lsdException w:name="List Table 6 Colorful Accent 1" w:uiPriority="51"/>
-    <w:lsdException w:name="List Table 7 Colorful Accent 1" w:uiPriority="52"/>
-    <w:lsdException w:name="List Table 1 Light Accent 2" w:uiPriority="46"/>
-    <w:lsdException w:name="List Table 2 Accent 2" w:uiPriority="47"/>
-    <w:lsdException w:name="List Table 3 Accent 2" w:uiPriority="48"/>
-    <w:lsdException w:name="List Table 4 Accent 2" w:uiPriority="49"/>
-    <w:lsdException w:name="List Table 5 Dark Accent 2" w:uiPriority="50"/>
-    <w:lsdException w:name="List Table 6 Colorful Accent 2" w:uiPriority="51"/>
-    <w:lsdException w:name="List Table 7 Colorful Accent 2" w:uiPriority="52"/>
-    <w:lsdException w:name="List Table 1 Light Accent 3" w:uiPriority="46"/>
-    <w:lsdException w:name="List Table 2 Accent 3" w:uiPriority="47"/>
-    <w:lsdException w:name="List Table 3 Accent 3" w:uiPriority="48"/>
-    <w:lsdException w:name="List Table 4 Accent 3" w:uiPriority="49"/>
-    <w:lsdException w:name="List Table 5 Dark Accent 3" w:uiPriority="50"/>
-    <w:lsdException w:name="List Table 6 Colorful Accent 3" w:uiPriority="51"/>
-    <w:lsdException w:name="List Table 7 Colorful Accent 3" w:uiPriority="52"/>
-    <w:lsdException w:name="List Table 1 Light Accent 4" w:uiPriority="46"/>
-    <w:lsdException w:name="List Table 2 Accent 4" w:uiPriority="47"/>
-    <w:lsdException w:name="List Table 3 Accent 4" w:uiPriority="48"/>
-    <w:lsdException w:name="List Table 4 Accent 4" w:uiPriority="49"/>
-    <w:lsdException w:name="List Table 5 Dark Accent 4" w:uiPriority="50"/>
-    <w:lsdException w:name="List Table 6 Colorful Accent 4" w:uiPriority="51"/>
-    <w:lsdException w:name="List Table 7 Colorful Accent 4" w:uiPriority="52"/>
-    <w:lsdException w:name="List Table 1 Light Accent 5" w:uiPriority="46"/>
-    <w:lsdException w:name="List Table 2 Accent 5" w:uiPriority="47"/>
-    <w:lsdException w:name="List Table 3 Accent 5" w:uiPriority="48"/>
-    <w:lsdException w:name="List Table 4 Accent 5" w:uiPriority="49"/>
-    <w:lsdException w:name="List Table 5 Dark Accent 5" w:uiPriority="50"/>
-    <w:lsdException w:name="List Table 6 Colorful Accent 5" w:uiPriority="51"/>
-    <w:lsdException w:name="List Table 7 Colorful Accent 5" w:uiPriority="52"/>
-    <w:lsdException w:name="List Table 1 Light Accent 6" w:uiPriority="46"/>
-    <w:lsdException w:name="List Table 2 Accent 6" w:uiPriority="47"/>
-    <w:lsdException w:name="List Table 3 Accent 6" w:uiPriority="48"/>
-    <w:lsdException w:name="List Table 4 Accent 6" w:uiPriority="49"/>
-    <w:lsdException w:name="List Table 5 Dark Accent 6" w:uiPriority="50"/>
-    <w:lsdException w:name="List Table 6 Colorful Accent 6" w:uiPriority="51"/>
-    <w:lsdException w:name="List Table 7 Colorful Accent 6" w:uiPriority="52"/>
-    <w:lsdException w:name="Mention" w:semiHidden="1" w:unhideWhenUsed="1"/>
-    <w:lsdException w:name="Smart Hyperlink" w:semiHidden="1" w:unhideWhenUsed="1"/>
-    <w:lsdException w:name="Hashtag" w:semiHidden="1" w:unhideWhenUsed="1"/>
-    <w:lsdException w:name="Unresolved Mention" w:semiHidden="1" w:unhideWhenUsed="1"/>
+  <w:latentStyles w:defLockedState="0" w:defUIPriority="99" w:defSemiHidden="1" w:defUnhideWhenUsed="1" w:defQFormat="0" w:count="267">
+    <w:lsdException w:name="Normal" w:semiHidden="0" w:uiPriority="0" w:unhideWhenUsed="0" w:qFormat="1"/>
+    <w:lsdException w:name="heading 1" w:semiHidden="0" w:uiPriority="9" w:unhideWhenUsed="0" w:qFormat="1"/>
+    <w:lsdException w:name="heading 2" w:uiPriority="9" w:qFormat="1"/>
+    <w:lsdException w:name="heading 3" w:uiPriority="9" w:qFormat="1"/>
+    <w:lsdException w:name="heading 4" w:uiPriority="9" w:qFormat="1"/>
+    <w:lsdException w:name="heading 5" w:uiPriority="9" w:qFormat="1"/>
+    <w:lsdException w:name="heading 6" w:uiPriority="9" w:qFormat="1"/>
+    <w:lsdException w:name="heading 7" w:uiPriority="9" w:qFormat="1"/>
+    <w:lsdException w:name="heading 8" w:uiPriority="9" w:qFormat="1"/>
+    <w:lsdException w:name="heading 9" w:uiPriority="9" w:qFormat="1"/>
+    <w:lsdException w:name="toc 1" w:uiPriority="39"/>
+    <w:lsdException w:name="toc 2" w:uiPriority="39"/>
+    <w:lsdException w:name="toc 3" w:uiPriority="39"/>
+    <w:lsdException w:name="toc 4" w:uiPriority="39"/>
+    <w:lsdException w:name="toc 5" w:uiPriority="39"/>
+    <w:lsdException w:name="toc 6" w:uiPriority="39"/>
+    <w:lsdException w:name="toc 7" w:uiPriority="39"/>
+    <w:lsdException w:name="toc 8" w:uiPriority="39"/>
+    <w:lsdException w:name="toc 9" w:uiPriority="39"/>
+    <w:lsdException w:name="caption" w:uiPriority="35" w:qFormat="1"/>
+    <w:lsdException w:name="Title" w:semiHidden="0" w:uiPriority="10" w:unhideWhenUsed="0" w:qFormat="1"/>
+    <w:lsdException w:name="Default Paragraph Font" w:uiPriority="1"/>
+    <w:lsdException w:name="Subtitle" w:semiHidden="0" w:uiPriority="11" w:unhideWhenUsed="0" w:qFormat="1"/>
+    <w:lsdException w:name="Strong" w:semiHidden="0" w:uiPriority="22" w:unhideWhenUsed="0" w:qFormat="1"/>
+    <w:lsdException w:name="Emphasis" w:semiHidden="0" w:uiPriority="20" w:unhideWhenUsed="0" w:qFormat="1"/>
+    <w:lsdException w:name="Table Grid" w:semiHidden="0" w:uiPriority="59" w:unhideWhenUsed="0"/>
+    <w:lsdException w:name="Placeholder Text" w:unhideWhenUsed="0"/>
+    <w:lsdException w:name="No Spacing" w:semiHidden="0" w:uiPriority="1" w:unhideWhenUsed="0" w:qFormat="1"/>
+    <w:lsdException w:name="Light Shading" w:semiHidden="0" w:uiPriority="60" w:unhideWhenUsed="0"/>
+    <w:lsdException w:name="Light List" w:semiHidden="0" w:uiPriority="61" w:unhideWhenUsed="0"/>
+    <w:lsdException w:name="Light Grid" w:semiHidden="0" w:uiPriority="62" w:unhideWhenUsed="0"/>
+    <w:lsdException w:name="Medium Shading 1" w:semiHidden="0" w:uiPriority="63" w:unhideWhenUsed="0"/>
+    <w:lsdException w:name="Medium Shading 2" w:semiHidden="0" w:uiPriority="64" w:unhideWhenUsed="0"/>
+    <w:lsdException w:name="Medium List 1" w:semiHidden="0" w:uiPriority="65" w:unhideWhenUsed="0"/>
+    <w:lsdException w:name="Medium List 2" w:semiHidden="0" w:uiPriority="66" w:unhideWhenUsed="0"/>
+    <w:lsdException w:name="Medium Grid 1" w:semiHidden="0" w:uiPriority="67" w:unhideWhenUsed="0"/>
+    <w:lsdException w:name="Medium Grid 2" w:semiHidden="0" w:uiPriority="68" w:unhideWhenUsed="0"/>
+    <w:lsdException w:name="Medium Grid 3" w:semiHidden="0" w:uiPriority="69" w:unhideWhenUsed="0"/>
+    <w:lsdException w:name="Dark List" w:semiHidden="0" w:uiPriority="70" w:unhideWhenUsed="0"/>
+    <w:lsdException w:name="Colorful Shading" w:semiHidden="0" w:uiPriority="71" w:unhideWhenUsed="0"/>
+    <w:lsdException w:name="Colorful List" w:semiHidden="0" w:uiPriority="72" w:unhideWhenUsed="0"/>
+    <w:lsdException w:name="Colorful Grid" w:semiHidden="0" w:uiPriority="73" w:unhideWhenUsed="0"/>
+    <w:lsdException w:name="Light Shading Accent 1" w:semiHidden="0" w:uiPriority="60" w:unhideWhenUsed="0"/>
+    <w:lsdException w:name="Light List Accent 1" w:semiHidden="0" w:uiPriority="61" w:unhideWhenUsed="0"/>
+    <w:lsdException w:name="Light Grid Accent 1" w:semiHidden="0" w:uiPriority="62" w:unhideWhenUsed="0"/>
+    <w:lsdException w:name="Medium Shading 1 Accent 1" w:semiHidden="0" w:uiPriority="63" w:unhideWhenUsed="0"/>
+    <w:lsdException w:name="Medium Shading 2 Accent 1" w:semiHidden="0" w:uiPriority="64" w:unhideWhenUsed="0"/>
+    <w:lsdException w:name="Medium List 1 Accent 1" w:semiHidden="0" w:uiPriority="65" w:unhideWhenUsed="0"/>
+    <w:lsdException w:name="Revision" w:unhideWhenUsed="0"/>
+    <w:lsdException w:name="List Paragraph" w:semiHidden="0" w:uiPriority="34" w:unhideWhenUsed="0" w:qFormat="1"/>
+    <w:lsdException w:name="Quote" w:semiHidden="0" w:uiPriority="29" w:unhideWhenUsed="0" w:qFormat="1"/>
+    <w:lsdException w:name="Intense Quote" w:semiHidden="0" w:uiPriority="30" w:unhideWhenUsed="0" w:qFormat="1"/>
+    <w:lsdException w:name="Medium List 2 Accent 1" w:semiHidden="0" w:uiPriority="66" w:unhideWhenUsed="0"/>
+    <w:lsdException w:name="Medium Grid 1 Accent 1" w:semiHidden="0" w:uiPriority="67" w:unhideWhenUsed="0"/>
+    <w:lsdException w:name="Medium Grid 2 Accent 1" w:semiHidden="0" w:uiPriority="68" w:unhideWhenUsed="0"/>
+    <w:lsdException w:name="Medium Grid 3 Accent 1" w:semiHidden="0" w:uiPriority="69" w:unhideWhenUsed="0"/>
+    <w:lsdException w:name="Dark List Accent 1" w:semiHidden="0" w:uiPriority="70" w:unhideWhenUsed="0"/>
+    <w:lsdException w:name="Colorful Shading Accent 1" w:semiHidden="0" w:uiPriority="71" w:unhideWhenUsed="0"/>
+    <w:lsdException w:name="Colorful List Accent 1" w:semiHidden="0" w:uiPriority="72" w:unhideWhenUsed="0"/>
+    <w:lsdException w:name="Colorful Grid Accent 1" w:semiHidden="0" w:uiPriority="73" w:unhideWhenUsed="0"/>
+    <w:lsdException w:name="Light Shading Accent 2" w:semiHidden="0" w:uiPriority="60" w:unhideWhenUsed="0"/>
+    <w:lsdException w:name="Light List Accent 2" w:semiHidden="0" w:uiPriority="61" w:unhideWhenUsed="0"/>
+    <w:lsdException w:name="Light Grid Accent 2" w:semiHidden="0" w:uiPriority="62" w:unhideWhenUsed="0"/>
+    <w:lsdException w:name="Medium Shading 1 Accent 2" w:semiHidden="0" w:uiPriority="63" w:unhideWhenUsed="0"/>
+    <w:lsdException w:name="Medium Shading 2 Accent 2" w:semiHidden="0" w:uiPriority="64" w:unhideWhenUsed="0"/>
+    <w:lsdException w:name="Medium List 1 Accent 2" w:semiHidden="0" w:uiPriority="65" w:unhideWhenUsed="0"/>
+    <w:lsdException w:name="Medium List 2 Accent 2" w:semiHidden="0" w:uiPriority="66" w:unhideWhenUsed="0"/>
+    <w:lsdException w:name="Medium Grid 1 Accent 2" w:semiHidden="0" w:uiPriority="67" w:unhideWhenUsed="0"/>
+    <w:lsdException w:name="Medium Grid 2 Accent 2" w:semiHidden="0" w:uiPriority="68" w:unhideWhenUsed="0"/>
+    <w:lsdException w:name="Medium Grid 3 Accent 2" w:semiHidden="0" w:uiPriority="69" w:unhideWhenUsed="0"/>
+    <w:lsdException w:name="Dark List Accent 2" w:semiHidden="0" w:uiPriority="70" w:unhideWhenUsed="0"/>
+    <w:lsdException w:name="Colorful Shading Accent 2" w:semiHidden="0" w:uiPriority="71" w:unhideWhenUsed="0"/>
+    <w:lsdException w:name="Colorful List Accent 2" w:semiHidden="0" w:uiPriority="72" w:unhideWhenUsed="0"/>
+    <w:lsdException w:name="Colorful Grid Accent 2" w:semiHidden="0" w:uiPriority="73" w:unhideWhenUsed="0"/>
+    <w:lsdException w:name="Light Shading Accent 3" w:semiHidden="0" w:uiPriority="60" w:unhideWhenUsed="0"/>
+    <w:lsdException w:name="Light List Accent 3" w:semiHidden="0" w:uiPriority="61" w:unhideWhenUsed="0"/>
+    <w:lsdException w:name="Light Grid Accent 3" w:semiHidden="0" w:uiPriority="62" w:unhideWhenUsed="0"/>
+    <w:lsdException w:name="Medium Shading 1 Accent 3" w:semiHidden="0" w:uiPriority="63" w:unhideWhenUsed="0"/>
+    <w:lsdException w:name="Medium Shading 2 Accent 3" w:semiHidden="0" w:uiPriority="64" w:unhideWhenUsed="0"/>
+    <w:lsdException w:name="Medium List 1 Accent 3" w:semiHidden="0" w:uiPriority="65" w:unhideWhenUsed="0"/>
+    <w:lsdException w:name="Medium List 2 Accent 3" w:semiHidden="0" w:uiPriority="66" w:unhideWhenUsed="0"/>
+    <w:lsdException w:name="Medium Grid 1 Accent 3" w:semiHidden="0" w:uiPriority="67" w:unhideWhenUsed="0"/>
+    <w:lsdException w:name="Medium Grid 2 Accent 3" w:semiHidden="0" w:uiPriority="68" w:unhideWhenUsed="0"/>
+    <w:lsdException w:name="Medium Grid 3 Accent 3" w:semiHidden="0" w:uiPriority="69" w:unhideWhenUsed="0"/>
+    <w:lsdException w:name="Dark List Accent 3" w:semiHidden="0" w:uiPriority="70" w:unhideWhenUsed="0"/>
+    <w:lsdException w:name="Colorful Shading Accent 3" w:semiHidden="0" w:uiPriority="71" w:unhideWhenUsed="0"/>
+    <w:lsdException w:name="Colorful List Accent 3" w:semiHidden="0" w:uiPriority="72" w:unhideWhenUsed="0"/>
+    <w:lsdException w:name="Colorful Grid Accent 3" w:semiHidden="0" w:uiPriority="73" w:unhideWhenUsed="0"/>
+    <w:lsdException w:name="Light Shading Accent 4" w:semiHidden="0" w:uiPriority="60" w:unhideWhenUsed="0"/>
+    <w:lsdException w:name="Light List Accent 4" w:semiHidden="0" w:uiPriority="61" w:unhideWhenUsed="0"/>
+    <w:lsdException w:name="Light Grid Accent 4" w:semiHidden="0" w:uiPriority="62" w:unhideWhenUsed="0"/>
+    <w:lsdException w:name="Medium Shading 1 Accent 4" w:semiHidden="0" w:uiPriority="63" w:unhideWhenUsed="0"/>
+    <w:lsdException w:name="Medium Shading 2 Accent 4" w:semiHidden="0" w:uiPriority="64" w:unhideWhenUsed="0"/>
+    <w:lsdException w:name="Medium List 1 Accent 4" w:semiHidden="0" w:uiPriority="65" w:unhideWhenUsed="0"/>
+    <w:lsdException w:name="Medium List 2 Accent 4" w:semiHidden="0" w:uiPriority="66" w:unhideWhenUsed="0"/>
+    <w:lsdException w:name="Medium Grid 1 Accent 4" w:semiHidden="0" w:uiPriority="67" w:unhideWhenUsed="0"/>
+    <w:lsdException w:name="Medium Grid 2 Accent 4" w:semiHidden="0" w:uiPriority="68" w:unhideWhenUsed="0"/>
+    <w:lsdException w:name="Medium Grid 3 Accent 4" w:semiHidden="0" w:uiPriority="69" w:unhideWhenUsed="0"/>
+    <w:lsdException w:name="Dark List Accent 4" w:semiHidden="0" w:uiPriority="70" w:unhideWhenUsed="0"/>
+    <w:lsdException w:name="Colorful Shading Accent 4" w:semiHidden="0" w:uiPriority="71" w:unhideWhenUsed="0"/>
+    <w:lsdException w:name="Colorful List Accent 4" w:semiHidden="0" w:uiPriority="72" w:unhideWhenUsed="0"/>
+    <w:lsdException w:name="Colorful Grid Accent 4" w:semiHidden="0" w:uiPriority="73" w:unhideWhenUsed="0"/>
+    <w:lsdException w:name="Light Shading Accent 5" w:semiHidden="0" w:uiPriority="60" w:unhideWhenUsed="0"/>
+    <w:lsdException w:name="Light List Accent 5" w:semiHidden="0" w:uiPriority="61" w:unhideWhenUsed="0"/>
+    <w:lsdException w:name="Light Grid Accent 5" w:semiHidden="0" w:uiPriority="62" w:unhideWhenUsed="0"/>
+    <w:lsdException w:name="Medium Shading 1 Accent 5" w:semiHidden="0" w:uiPriority="63" w:unhideWhenUsed="0"/>
+    <w:lsdException w:name="Medium Shading 2 Accent 5" w:semiHidden="0" w:uiPriority="64" w:unhideWhenUsed="0"/>
+    <w:lsdException w:name="Medium List 1 Accent 5" w:semiHidden="0" w:uiPriority="65" w:unhideWhenUsed="0"/>
+    <w:lsdException w:name="Medium List 2 Accent 5" w:semiHidden="0" w:uiPriority="66" w:unhideWhenUsed="0"/>
+    <w:lsdException w:name="Medium Grid 1 Accent 5" w:semiHidden="0" w:uiPriority="67" w:unhideWhenUsed="0"/>
+    <w:lsdException w:name="Medium Grid 2 Accent 5" w:semiHidden="0" w:uiPriority="68" w:unhideWhenUsed="0"/>
+    <w:lsdException w:name="Medium Grid 3 Accent 5" w:semiHidden="0" w:uiPriority="69" w:unhideWhenUsed="0"/>
+    <w:lsdException w:name="Dark List Accent 5" w:semiHidden="0" w:uiPriority="70" w:unhideWhenUsed="0"/>
+    <w:lsdException w:name="Colorful Shading Accent 5" w:semiHidden="0" w:uiPriority="71" w:unhideWhenUsed="0"/>
+    <w:lsdException w:name="Colorful List Accent 5" w:semiHidden="0" w:uiPriority="72" w:unhideWhenUsed="0"/>
+    <w:lsdException w:name="Colorful Grid Accent 5" w:semiHidden="0" w:uiPriority="73" w:unhideWhenUsed="0"/>
+    <w:lsdException w:name="Light Shading Accent 6" w:semiHidden="0" w:uiPriority="60" w:unhideWhenUsed="0"/>
+    <w:lsdException w:name="Light List Accent 6" w:semiHidden="0" w:uiPriority="61" w:unhideWhenUsed="0"/>
+    <w:lsdException w:name="Light Grid Accent 6" w:semiHidden="0" w:uiPriority="62" w:unhideWhenUsed="0"/>
+    <w:lsdException w:name="Medium Shading 1 Accent 6" w:semiHidden="0" w:uiPriority="63" w:unhideWhenUsed="0"/>
+    <w:lsdException w:name="Medium Shading 2 Accent 6" w:semiHidden="0" w:uiPriority="64" w:unhideWhenUsed="0"/>
+    <w:lsdException w:name="Medium List 1 Accent 6" w:semiHidden="0" w:uiPriority="65" w:unhideWhenUsed="0"/>
+    <w:lsdException w:name="Medium List 2 Accent 6" w:semiHidden="0" w:uiPriority="66" w:unhideWhenUsed="0"/>
+    <w:lsdException w:name="Medium Grid 1 Accent 6" w:semiHidden="0" w:uiPriority="67" w:unhideWhenUsed="0"/>
+    <w:lsdException w:name="Medium Grid 2 Accent 6" w:semiHidden="0" w:uiPriority="68" w:unhideWhenUsed="0"/>
+    <w:lsdException w:name="Medium Grid 3 Accent 6" w:semiHidden="0" w:uiPriority="69" w:unhideWhenUsed="0"/>
+    <w:lsdException w:name="Dark List Accent 6" w:semiHidden="0" w:uiPriority="70" w:unhideWhenUsed="0"/>
+    <w:lsdException w:name="Colorful Shading Accent 6" w:semiHidden="0" w:uiPriority="71" w:unhideWhenUsed="0"/>
+    <w:lsdException w:name="Colorful List Accent 6" w:semiHidden="0" w:uiPriority="72" w:unhideWhenUsed="0"/>
+    <w:lsdException w:name="Colorful Grid Accent 6" w:semiHidden="0" w:uiPriority="73" w:unhideWhenUsed="0"/>
+    <w:lsdException w:name="Subtle Emphasis" w:semiHidden="0" w:uiPriority="19" w:unhideWhenUsed="0" w:qFormat="1"/>
+    <w:lsdException w:name="Intense Emphasis" w:semiHidden="0" w:uiPriority="21" w:unhideWhenUsed="0" w:qFormat="1"/>
+    <w:lsdException w:name="Subtle Reference" w:semiHidden="0" w:uiPriority="31" w:unhideWhenUsed="0" w:qFormat="1"/>
+    <w:lsdException w:name="Intense Reference" w:semiHidden="0" w:uiPriority="32" w:unhideWhenUsed="0" w:qFormat="1"/>
+    <w:lsdException w:name="Book Title" w:semiHidden="0" w:uiPriority="33" w:unhideWhenUsed="0" w:qFormat="1"/>
+    <w:lsdException w:name="Bibliography" w:uiPriority="37"/>
+    <w:lsdException w:name="TOC Heading" w:uiPriority="39" w:qFormat="1"/>
   </w:latentStyles>
   <w:style w:type="paragraph" w:default="1" w:styleId="Normal">
     <w:name w:val="Normal"/>
@@ -11424,6 +12350,7 @@
     <w:rPr>
       <w:color w:val="000000"/>
       <w:sz w:val="24"/>
+      <w:lang w:val="hr-HR" w:eastAsia="hr-HR"/>
     </w:rPr>
   </w:style>
   <w:style w:type="paragraph" w:styleId="Heading1">
@@ -11566,6 +12493,7 @@
     <w:rPr>
       <w:color w:val="000000"/>
       <w:sz w:val="24"/>
+      <w:lang w:val="hr-HR" w:eastAsia="hr-HR"/>
     </w:rPr>
   </w:style>
   <w:style w:type="paragraph" w:styleId="Title">
@@ -11608,6 +12536,13 @@
     <w:tblPr>
       <w:tblStyleRowBandSize w:val="1"/>
       <w:tblStyleColBandSize w:val="1"/>
+      <w:tblInd w:w="0" w:type="dxa"/>
+      <w:tblCellMar>
+        <w:top w:w="0" w:type="dxa"/>
+        <w:left w:w="108" w:type="dxa"/>
+        <w:bottom w:w="0" w:type="dxa"/>
+        <w:right w:w="108" w:type="dxa"/>
+      </w:tblCellMar>
     </w:tblPr>
   </w:style>
   <w:style w:type="paragraph" w:styleId="DocumentMap">
@@ -11692,6 +12627,7 @@
     <w:uiPriority w:val="59"/>
     <w:rsid w:val="00D75D2C"/>
     <w:tblPr>
+      <w:tblInd w:w="0" w:type="dxa"/>
       <w:tblBorders>
         <w:top w:val="single" w:sz="4" w:space="0" w:color="auto"/>
         <w:left w:val="single" w:sz="4" w:space="0" w:color="auto"/>
@@ -11700,9 +12636,15 @@
         <w:insideH w:val="single" w:sz="4" w:space="0" w:color="auto"/>
         <w:insideV w:val="single" w:sz="4" w:space="0" w:color="auto"/>
       </w:tblBorders>
+      <w:tblCellMar>
+        <w:top w:w="0" w:type="dxa"/>
+        <w:left w:w="108" w:type="dxa"/>
+        <w:bottom w:w="0" w:type="dxa"/>
+        <w:right w:w="108" w:type="dxa"/>
+      </w:tblCellMar>
     </w:tblPr>
   </w:style>
-  <w:style w:type="table" w:styleId="PlainTable1">
+  <w:style w:type="table" w:customStyle="1" w:styleId="PlainTable1">
     <w:name w:val="Plain Table 1"/>
     <w:basedOn w:val="TableNormal"/>
     <w:uiPriority w:val="41"/>
@@ -11710,6 +12652,7 @@
     <w:tblPr>
       <w:tblStyleRowBandSize w:val="1"/>
       <w:tblStyleColBandSize w:val="1"/>
+      <w:tblInd w:w="0" w:type="dxa"/>
       <w:tblBorders>
         <w:top w:val="single" w:sz="4" w:space="0" w:color="BFBFBF"/>
         <w:left w:val="single" w:sz="4" w:space="0" w:color="BFBFBF"/>
@@ -11718,6 +12661,12 @@
         <w:insideH w:val="single" w:sz="4" w:space="0" w:color="BFBFBF"/>
         <w:insideV w:val="single" w:sz="4" w:space="0" w:color="BFBFBF"/>
       </w:tblBorders>
+      <w:tblCellMar>
+        <w:top w:w="0" w:type="dxa"/>
+        <w:left w:w="108" w:type="dxa"/>
+        <w:bottom w:w="0" w:type="dxa"/>
+        <w:right w:w="108" w:type="dxa"/>
+      </w:tblCellMar>
     </w:tblPr>
     <w:tblStylePr w:type="firstRow">
       <w:rPr>
@@ -11762,12 +12711,13 @@
       </w:tcPr>
     </w:tblStylePr>
   </w:style>
-  <w:style w:type="table" w:styleId="TableGridLight">
+  <w:style w:type="table" w:customStyle="1" w:styleId="GridTableLight">
     <w:name w:val="Grid Table Light"/>
     <w:basedOn w:val="TableNormal"/>
     <w:uiPriority w:val="40"/>
     <w:rsid w:val="00D75D2C"/>
     <w:tblPr>
+      <w:tblInd w:w="0" w:type="dxa"/>
       <w:tblBorders>
         <w:top w:val="single" w:sz="4" w:space="0" w:color="BFBFBF"/>
         <w:left w:val="single" w:sz="4" w:space="0" w:color="BFBFBF"/>
@@ -11776,9 +12726,15 @@
         <w:insideH w:val="single" w:sz="4" w:space="0" w:color="BFBFBF"/>
         <w:insideV w:val="single" w:sz="4" w:space="0" w:color="BFBFBF"/>
       </w:tblBorders>
+      <w:tblCellMar>
+        <w:top w:w="0" w:type="dxa"/>
+        <w:left w:w="108" w:type="dxa"/>
+        <w:bottom w:w="0" w:type="dxa"/>
+        <w:right w:w="108" w:type="dxa"/>
+      </w:tblCellMar>
     </w:tblPr>
   </w:style>
-  <w:style w:type="table" w:styleId="PlainTable2">
+  <w:style w:type="table" w:customStyle="1" w:styleId="PlainTable2">
     <w:name w:val="Plain Table 2"/>
     <w:basedOn w:val="TableNormal"/>
     <w:uiPriority w:val="42"/>
@@ -11786,10 +12742,17 @@
     <w:tblPr>
       <w:tblStyleRowBandSize w:val="1"/>
       <w:tblStyleColBandSize w:val="1"/>
+      <w:tblInd w:w="0" w:type="dxa"/>
       <w:tblBorders>
         <w:top w:val="single" w:sz="4" w:space="0" w:color="7F7F7F"/>
         <w:bottom w:val="single" w:sz="4" w:space="0" w:color="7F7F7F"/>
       </w:tblBorders>
+      <w:tblCellMar>
+        <w:top w:w="0" w:type="dxa"/>
+        <w:left w:w="108" w:type="dxa"/>
+        <w:bottom w:w="0" w:type="dxa"/>
+        <w:right w:w="108" w:type="dxa"/>
+      </w:tblCellMar>
     </w:tblPr>
     <w:tblStylePr w:type="firstRow">
       <w:rPr>
@@ -11855,7 +12818,7 @@
       </w:tcPr>
     </w:tblStylePr>
   </w:style>
-  <w:style w:type="table" w:styleId="PlainTable3">
+  <w:style w:type="table" w:customStyle="1" w:styleId="PlainTable3">
     <w:name w:val="Plain Table 3"/>
     <w:basedOn w:val="TableNormal"/>
     <w:uiPriority w:val="43"/>
@@ -11863,6 +12826,13 @@
     <w:tblPr>
       <w:tblStyleRowBandSize w:val="1"/>
       <w:tblStyleColBandSize w:val="1"/>
+      <w:tblInd w:w="0" w:type="dxa"/>
+      <w:tblCellMar>
+        <w:top w:w="0" w:type="dxa"/>
+        <w:left w:w="108" w:type="dxa"/>
+        <w:bottom w:w="0" w:type="dxa"/>
+        <w:right w:w="108" w:type="dxa"/>
+      </w:tblCellMar>
     </w:tblPr>
     <w:tblStylePr w:type="firstRow">
       <w:rPr>
@@ -11945,7 +12915,7 @@
       </w:tcPr>
     </w:tblStylePr>
   </w:style>
-  <w:style w:type="table" w:styleId="PlainTable4">
+  <w:style w:type="table" w:customStyle="1" w:styleId="PlainTable4">
     <w:name w:val="Plain Table 4"/>
     <w:basedOn w:val="TableNormal"/>
     <w:uiPriority w:val="44"/>
@@ -11953,6 +12923,13 @@
     <w:tblPr>
       <w:tblStyleRowBandSize w:val="1"/>
       <w:tblStyleColBandSize w:val="1"/>
+      <w:tblInd w:w="0" w:type="dxa"/>
+      <w:tblCellMar>
+        <w:top w:w="0" w:type="dxa"/>
+        <w:left w:w="108" w:type="dxa"/>
+        <w:bottom w:w="0" w:type="dxa"/>
+        <w:right w:w="108" w:type="dxa"/>
+      </w:tblCellMar>
     </w:tblPr>
     <w:tblStylePr w:type="firstRow">
       <w:rPr>
@@ -11991,7 +12968,7 @@
       </w:tcPr>
     </w:tblStylePr>
   </w:style>
-  <w:style w:type="table" w:styleId="PlainTable5">
+  <w:style w:type="table" w:customStyle="1" w:styleId="PlainTable5">
     <w:name w:val="Plain Table 5"/>
     <w:basedOn w:val="TableNormal"/>
     <w:uiPriority w:val="45"/>
@@ -11999,6 +12976,13 @@
     <w:tblPr>
       <w:tblStyleRowBandSize w:val="1"/>
       <w:tblStyleColBandSize w:val="1"/>
+      <w:tblInd w:w="0" w:type="dxa"/>
+      <w:tblCellMar>
+        <w:top w:w="0" w:type="dxa"/>
+        <w:left w:w="108" w:type="dxa"/>
+        <w:bottom w:w="0" w:type="dxa"/>
+        <w:right w:w="108" w:type="dxa"/>
+      </w:tblCellMar>
     </w:tblPr>
     <w:tblStylePr w:type="firstRow">
       <w:rPr>
@@ -12108,7 +13092,7 @@
       </w:tcPr>
     </w:tblStylePr>
   </w:style>
-  <w:style w:type="table" w:styleId="ListTable3-Accent6">
+  <w:style w:type="table" w:customStyle="1" w:styleId="ListTable3Accent6">
     <w:name w:val="List Table 3 Accent 6"/>
     <w:basedOn w:val="TableNormal"/>
     <w:uiPriority w:val="48"/>
@@ -12116,12 +13100,19 @@
     <w:tblPr>
       <w:tblStyleRowBandSize w:val="1"/>
       <w:tblStyleColBandSize w:val="1"/>
+      <w:tblInd w:w="0" w:type="dxa"/>
       <w:tblBorders>
         <w:top w:val="single" w:sz="4" w:space="0" w:color="70AD47"/>
         <w:left w:val="single" w:sz="4" w:space="0" w:color="70AD47"/>
         <w:bottom w:val="single" w:sz="4" w:space="0" w:color="70AD47"/>
         <w:right w:val="single" w:sz="4" w:space="0" w:color="70AD47"/>
       </w:tblBorders>
+      <w:tblCellMar>
+        <w:top w:w="0" w:type="dxa"/>
+        <w:left w:w="108" w:type="dxa"/>
+        <w:bottom w:w="0" w:type="dxa"/>
+        <w:right w:w="108" w:type="dxa"/>
+      </w:tblCellMar>
     </w:tblPr>
     <w:tblStylePr w:type="firstRow">
       <w:rPr>
@@ -12229,7 +13220,7 @@
       </w:tcPr>
     </w:tblStylePr>
   </w:style>
-  <w:style w:type="table" w:styleId="GridTable2-Accent3">
+  <w:style w:type="table" w:customStyle="1" w:styleId="GridTable2Accent3">
     <w:name w:val="Grid Table 2 Accent 3"/>
     <w:basedOn w:val="TableNormal"/>
     <w:uiPriority w:val="47"/>
@@ -12237,12 +13228,19 @@
     <w:tblPr>
       <w:tblStyleRowBandSize w:val="1"/>
       <w:tblStyleColBandSize w:val="1"/>
+      <w:tblInd w:w="0" w:type="dxa"/>
       <w:tblBorders>
         <w:top w:val="single" w:sz="2" w:space="0" w:color="C9C9C9"/>
         <w:bottom w:val="single" w:sz="2" w:space="0" w:color="C9C9C9"/>
         <w:insideH w:val="single" w:sz="2" w:space="0" w:color="C9C9C9"/>
         <w:insideV w:val="single" w:sz="2" w:space="0" w:color="C9C9C9"/>
       </w:tblBorders>
+      <w:tblCellMar>
+        <w:top w:w="0" w:type="dxa"/>
+        <w:left w:w="108" w:type="dxa"/>
+        <w:bottom w:w="0" w:type="dxa"/>
+        <w:right w:w="108" w:type="dxa"/>
+      </w:tblCellMar>
     </w:tblPr>
     <w:tblStylePr w:type="firstRow">
       <w:rPr>
@@ -12356,6 +13354,196 @@
 </w:styles>
 </file>
 
+<file path=word/stylesWithEffects.xml><?xml version="1.0" encoding="utf-8"?>
+<w:styles xmlns:wpc="http://schemas.microsoft.com/office/word/2010/wordprocessingCanvas" xmlns:mc="http://schemas.openxmlformats.org/markup-compatibility/2006" xmlns:o="urn:schemas-microsoft-com:office:office" xmlns:r="http://schemas.openxmlformats.org/officeDocument/2006/relationships" xmlns:m="http://schemas.openxmlformats.org/officeDocument/2006/math" xmlns:v="urn:schemas-microsoft-com:vml" xmlns:wp14="http://schemas.microsoft.com/office/word/2010/wordprocessingDrawing" xmlns:wp="http://schemas.openxmlformats.org/drawingml/2006/wordprocessingDrawing" xmlns:w10="urn:schemas-microsoft-com:office:word" xmlns:w="http://schemas.openxmlformats.org/wordprocessingml/2006/main" xmlns:w14="http://schemas.microsoft.com/office/word/2010/wordml" xmlns:wpg="http://schemas.microsoft.com/office/word/2010/wordprocessingGroup" xmlns:wpi="http://schemas.microsoft.com/office/word/2010/wordprocessingInk" xmlns:wne="http://schemas.microsoft.com/office/word/2006/wordml" xmlns:wps="http://schemas.microsoft.com/office/word/2010/wordprocessingShape" mc:Ignorable="w14 wp14">
+  <w:docDefaults>
+    <w:rPrDefault>
+      <w:rPr>
+        <w:rFonts w:asciiTheme="minorHAnsi" w:eastAsiaTheme="minorEastAsia" w:hAnsiTheme="minorHAnsi" w:cstheme="minorBidi"/>
+        <w:sz w:val="22"/>
+        <w:szCs w:val="22"/>
+        <w:lang w:val="en-US" w:eastAsia="en-US" w:bidi="ar-SA"/>
+      </w:rPr>
+    </w:rPrDefault>
+    <w:pPrDefault>
+      <w:pPr>
+        <w:spacing w:after="200" w:line="276" w:lineRule="auto"/>
+      </w:pPr>
+    </w:pPrDefault>
+  </w:docDefaults>
+  <w:latentStyles w:defLockedState="0" w:defUIPriority="99" w:defSemiHidden="1" w:defUnhideWhenUsed="1" w:defQFormat="0" w:count="267">
+    <w:lsdException w:name="Normal" w:semiHidden="0" w:uiPriority="0" w:unhideWhenUsed="0" w:qFormat="1"/>
+    <w:lsdException w:name="heading 1" w:semiHidden="0" w:uiPriority="9" w:unhideWhenUsed="0" w:qFormat="1"/>
+    <w:lsdException w:name="heading 2" w:uiPriority="9" w:qFormat="1"/>
+    <w:lsdException w:name="heading 3" w:uiPriority="9" w:qFormat="1"/>
+    <w:lsdException w:name="heading 4" w:uiPriority="9" w:qFormat="1"/>
+    <w:lsdException w:name="heading 5" w:uiPriority="9" w:qFormat="1"/>
+    <w:lsdException w:name="heading 6" w:uiPriority="9" w:qFormat="1"/>
+    <w:lsdException w:name="heading 7" w:uiPriority="9" w:qFormat="1"/>
+    <w:lsdException w:name="heading 8" w:uiPriority="9" w:qFormat="1"/>
+    <w:lsdException w:name="heading 9" w:uiPriority="9" w:qFormat="1"/>
+    <w:lsdException w:name="toc 1" w:uiPriority="39"/>
+    <w:lsdException w:name="toc 2" w:uiPriority="39"/>
+    <w:lsdException w:name="toc 3" w:uiPriority="39"/>
+    <w:lsdException w:name="toc 4" w:uiPriority="39"/>
+    <w:lsdException w:name="toc 5" w:uiPriority="39"/>
+    <w:lsdException w:name="toc 6" w:uiPriority="39"/>
+    <w:lsdException w:name="toc 7" w:uiPriority="39"/>
+    <w:lsdException w:name="toc 8" w:uiPriority="39"/>
+    <w:lsdException w:name="toc 9" w:uiPriority="39"/>
+    <w:lsdException w:name="caption" w:uiPriority="35" w:qFormat="1"/>
+    <w:lsdException w:name="Title" w:semiHidden="0" w:uiPriority="10" w:unhideWhenUsed="0" w:qFormat="1"/>
+    <w:lsdException w:name="Default Paragraph Font" w:uiPriority="1"/>
+    <w:lsdException w:name="Subtitle" w:semiHidden="0" w:uiPriority="11" w:unhideWhenUsed="0" w:qFormat="1"/>
+    <w:lsdException w:name="Strong" w:semiHidden="0" w:uiPriority="22" w:unhideWhenUsed="0" w:qFormat="1"/>
+    <w:lsdException w:name="Emphasis" w:semiHidden="0" w:uiPriority="20" w:unhideWhenUsed="0" w:qFormat="1"/>
+    <w:lsdException w:name="Table Grid" w:semiHidden="0" w:uiPriority="59" w:unhideWhenUsed="0"/>
+    <w:lsdException w:name="Placeholder Text" w:unhideWhenUsed="0"/>
+    <w:lsdException w:name="No Spacing" w:semiHidden="0" w:uiPriority="1" w:unhideWhenUsed="0" w:qFormat="1"/>
+    <w:lsdException w:name="Light Shading" w:semiHidden="0" w:uiPriority="60" w:unhideWhenUsed="0"/>
+    <w:lsdException w:name="Light List" w:semiHidden="0" w:uiPriority="61" w:unhideWhenUsed="0"/>
+    <w:lsdException w:name="Light Grid" w:semiHidden="0" w:uiPriority="62" w:unhideWhenUsed="0"/>
+    <w:lsdException w:name="Medium Shading 1" w:semiHidden="0" w:uiPriority="63" w:unhideWhenUsed="0"/>
+    <w:lsdException w:name="Medium Shading 2" w:semiHidden="0" w:uiPriority="64" w:unhideWhenUsed="0"/>
+    <w:lsdException w:name="Medium List 1" w:semiHidden="0" w:uiPriority="65" w:unhideWhenUsed="0"/>
+    <w:lsdException w:name="Medium List 2" w:semiHidden="0" w:uiPriority="66" w:unhideWhenUsed="0"/>
+    <w:lsdException w:name="Medium Grid 1" w:semiHidden="0" w:uiPriority="67" w:unhideWhenUsed="0"/>
+    <w:lsdException w:name="Medium Grid 2" w:semiHidden="0" w:uiPriority="68" w:unhideWhenUsed="0"/>
+    <w:lsdException w:name="Medium Grid 3" w:semiHidden="0" w:uiPriority="69" w:unhideWhenUsed="0"/>
+    <w:lsdException w:name="Dark List" w:semiHidden="0" w:uiPriority="70" w:unhideWhenUsed="0"/>
+    <w:lsdException w:name="Colorful Shading" w:semiHidden="0" w:uiPriority="71" w:unhideWhenUsed="0"/>
+    <w:lsdException w:name="Colorful List" w:semiHidden="0" w:uiPriority="72" w:unhideWhenUsed="0"/>
+    <w:lsdException w:name="Colorful Grid" w:semiHidden="0" w:uiPriority="73" w:unhideWhenUsed="0"/>
+    <w:lsdException w:name="Light Shading Accent 1" w:semiHidden="0" w:uiPriority="60" w:unhideWhenUsed="0"/>
+    <w:lsdException w:name="Light List Accent 1" w:semiHidden="0" w:uiPriority="61" w:unhideWhenUsed="0"/>
+    <w:lsdException w:name="Light Grid Accent 1" w:semiHidden="0" w:uiPriority="62" w:unhideWhenUsed="0"/>
+    <w:lsdException w:name="Medium Shading 1 Accent 1" w:semiHidden="0" w:uiPriority="63" w:unhideWhenUsed="0"/>
+    <w:lsdException w:name="Medium Shading 2 Accent 1" w:semiHidden="0" w:uiPriority="64" w:unhideWhenUsed="0"/>
+    <w:lsdException w:name="Medium List 1 Accent 1" w:semiHidden="0" w:uiPriority="65" w:unhideWhenUsed="0"/>
+    <w:lsdException w:name="Revision" w:unhideWhenUsed="0"/>
+    <w:lsdException w:name="List Paragraph" w:semiHidden="0" w:uiPriority="34" w:unhideWhenUsed="0" w:qFormat="1"/>
+    <w:lsdException w:name="Quote" w:semiHidden="0" w:uiPriority="29" w:unhideWhenUsed="0" w:qFormat="1"/>
+    <w:lsdException w:name="Intense Quote" w:semiHidden="0" w:uiPriority="30" w:unhideWhenUsed="0" w:qFormat="1"/>
+    <w:lsdException w:name="Medium List 2 Accent 1" w:semiHidden="0" w:uiPriority="66" w:unhideWhenUsed="0"/>
+    <w:lsdException w:name="Medium Grid 1 Accent 1" w:semiHidden="0" w:uiPriority="67" w:unhideWhenUsed="0"/>
+    <w:lsdException w:name="Medium Grid 2 Accent 1" w:semiHidden="0" w:uiPriority="68" w:unhideWhenUsed="0"/>
+    <w:lsdException w:name="Medium Grid 3 Accent 1" w:semiHidden="0" w:uiPriority="69" w:unhideWhenUsed="0"/>
+    <w:lsdException w:name="Dark List Accent 1" w:semiHidden="0" w:uiPriority="70" w:unhideWhenUsed="0"/>
+    <w:lsdException w:name="Colorful Shading Accent 1" w:semiHidden="0" w:uiPriority="71" w:unhideWhenUsed="0"/>
+    <w:lsdException w:name="Colorful List Accent 1" w:semiHidden="0" w:uiPriority="72" w:unhideWhenUsed="0"/>
+    <w:lsdException w:name="Colorful Grid Accent 1" w:semiHidden="0" w:uiPriority="73" w:unhideWhenUsed="0"/>
+    <w:lsdException w:name="Light Shading Accent 2" w:semiHidden="0" w:uiPriority="60" w:unhideWhenUsed="0"/>
+    <w:lsdException w:name="Light List Accent 2" w:semiHidden="0" w:uiPriority="61" w:unhideWhenUsed="0"/>
+    <w:lsdException w:name="Light Grid Accent 2" w:semiHidden="0" w:uiPriority="62" w:unhideWhenUsed="0"/>
+    <w:lsdException w:name="Medium Shading 1 Accent 2" w:semiHidden="0" w:uiPriority="63" w:unhideWhenUsed="0"/>
+    <w:lsdException w:name="Medium Shading 2 Accent 2" w:semiHidden="0" w:uiPriority="64" w:unhideWhenUsed="0"/>
+    <w:lsdException w:name="Medium List 1 Accent 2" w:semiHidden="0" w:uiPriority="65" w:unhideWhenUsed="0"/>
+    <w:lsdException w:name="Medium List 2 Accent 2" w:semiHidden="0" w:uiPriority="66" w:unhideWhenUsed="0"/>
+    <w:lsdException w:name="Medium Grid 1 Accent 2" w:semiHidden="0" w:uiPriority="67" w:unhideWhenUsed="0"/>
+    <w:lsdException w:name="Medium Grid 2 Accent 2" w:semiHidden="0" w:uiPriority="68" w:unhideWhenUsed="0"/>
+    <w:lsdException w:name="Medium Grid 3 Accent 2" w:semiHidden="0" w:uiPriority="69" w:unhideWhenUsed="0"/>
+    <w:lsdException w:name="Dark List Accent 2" w:semiHidden="0" w:uiPriority="70" w:unhideWhenUsed="0"/>
+    <w:lsdException w:name="Colorful Shading Accent 2" w:semiHidden="0" w:uiPriority="71" w:unhideWhenUsed="0"/>
+    <w:lsdException w:name="Colorful List Accent 2" w:semiHidden="0" w:uiPriority="72" w:unhideWhenUsed="0"/>
+    <w:lsdException w:name="Colorful Grid Accent 2" w:semiHidden="0" w:uiPriority="73" w:unhideWhenUsed="0"/>
+    <w:lsdException w:name="Light Shading Accent 3" w:semiHidden="0" w:uiPriority="60" w:unhideWhenUsed="0"/>
+    <w:lsdException w:name="Light List Accent 3" w:semiHidden="0" w:uiPriority="61" w:unhideWhenUsed="0"/>
+    <w:lsdException w:name="Light Grid Accent 3" w:semiHidden="0" w:uiPriority="62" w:unhideWhenUsed="0"/>
+    <w:lsdException w:name="Medium Shading 1 Accent 3" w:semiHidden="0" w:uiPriority="63" w:unhideWhenUsed="0"/>
+    <w:lsdException w:name="Medium Shading 2 Accent 3" w:semiHidden="0" w:uiPriority="64" w:unhideWhenUsed="0"/>
+    <w:lsdException w:name="Medium List 1 Accent 3" w:semiHidden="0" w:uiPriority="65" w:unhideWhenUsed="0"/>
+    <w:lsdException w:name="Medium List 2 Accent 3" w:semiHidden="0" w:uiPriority="66" w:unhideWhenUsed="0"/>
+    <w:lsdException w:name="Medium Grid 1 Accent 3" w:semiHidden="0" w:uiPriority="67" w:unhideWhenUsed="0"/>
+    <w:lsdException w:name="Medium Grid 2 Accent 3" w:semiHidden="0" w:uiPriority="68" w:unhideWhenUsed="0"/>
+    <w:lsdException w:name="Medium Grid 3 Accent 3" w:semiHidden="0" w:uiPriority="69" w:unhideWhenUsed="0"/>
+    <w:lsdException w:name="Dark List Accent 3" w:semiHidden="0" w:uiPriority="70" w:unhideWhenUsed="0"/>
+    <w:lsdException w:name="Colorful Shading Accent 3" w:semiHidden="0" w:uiPriority="71" w:unhideWhenUsed="0"/>
+    <w:lsdException w:name="Colorful List Accent 3" w:semiHidden="0" w:uiPriority="72" w:unhideWhenUsed="0"/>
+    <w:lsdException w:name="Colorful Grid Accent 3" w:semiHidden="0" w:uiPriority="73" w:unhideWhenUsed="0"/>
+    <w:lsdException w:name="Light Shading Accent 4" w:semiHidden="0" w:uiPriority="60" w:unhideWhenUsed="0"/>
+    <w:lsdException w:name="Light List Accent 4" w:semiHidden="0" w:uiPriority="61" w:unhideWhenUsed="0"/>
+    <w:lsdException w:name="Light Grid Accent 4" w:semiHidden="0" w:uiPriority="62" w:unhideWhenUsed="0"/>
+    <w:lsdException w:name="Medium Shading 1 Accent 4" w:semiHidden="0" w:uiPriority="63" w:unhideWhenUsed="0"/>
+    <w:lsdException w:name="Medium Shading 2 Accent 4" w:semiHidden="0" w:uiPriority="64" w:unhideWhenUsed="0"/>
+    <w:lsdException w:name="Medium List 1 Accent 4" w:semiHidden="0" w:uiPriority="65" w:unhideWhenUsed="0"/>
+    <w:lsdException w:name="Medium List 2 Accent 4" w:semiHidden="0" w:uiPriority="66" w:unhideWhenUsed="0"/>
+    <w:lsdException w:name="Medium Grid 1 Accent 4" w:semiHidden="0" w:uiPriority="67" w:unhideWhenUsed="0"/>
+    <w:lsdException w:name="Medium Grid 2 Accent 4" w:semiHidden="0" w:uiPriority="68" w:unhideWhenUsed="0"/>
+    <w:lsdException w:name="Medium Grid 3 Accent 4" w:semiHidden="0" w:uiPriority="69" w:unhideWhenUsed="0"/>
+    <w:lsdException w:name="Dark List Accent 4" w:semiHidden="0" w:uiPriority="70" w:unhideWhenUsed="0"/>
+    <w:lsdException w:name="Colorful Shading Accent 4" w:semiHidden="0" w:uiPriority="71" w:unhideWhenUsed="0"/>
+    <w:lsdException w:name="Colorful List Accent 4" w:semiHidden="0" w:uiPriority="72" w:unhideWhenUsed="0"/>
+    <w:lsdException w:name="Colorful Grid Accent 4" w:semiHidden="0" w:uiPriority="73" w:unhideWhenUsed="0"/>
+    <w:lsdException w:name="Light Shading Accent 5" w:semiHidden="0" w:uiPriority="60" w:unhideWhenUsed="0"/>
+    <w:lsdException w:name="Light List Accent 5" w:semiHidden="0" w:uiPriority="61" w:unhideWhenUsed="0"/>
+    <w:lsdException w:name="Light Grid Accent 5" w:semiHidden="0" w:uiPriority="62" w:unhideWhenUsed="0"/>
+    <w:lsdException w:name="Medium Shading 1 Accent 5" w:semiHidden="0" w:uiPriority="63" w:unhideWhenUsed="0"/>
+    <w:lsdException w:name="Medium Shading 2 Accent 5" w:semiHidden="0" w:uiPriority="64" w:unhideWhenUsed="0"/>
+    <w:lsdException w:name="Medium List 1 Accent 5" w:semiHidden="0" w:uiPriority="65" w:unhideWhenUsed="0"/>
+    <w:lsdException w:name="Medium List 2 Accent 5" w:semiHidden="0" w:uiPriority="66" w:unhideWhenUsed="0"/>
+    <w:lsdException w:name="Medium Grid 1 Accent 5" w:semiHidden="0" w:uiPriority="67" w:unhideWhenUsed="0"/>
+    <w:lsdException w:name="Medium Grid 2 Accent 5" w:semiHidden="0" w:uiPriority="68" w:unhideWhenUsed="0"/>
+    <w:lsdException w:name="Medium Grid 3 Accent 5" w:semiHidden="0" w:uiPriority="69" w:unhideWhenUsed="0"/>
+    <w:lsdException w:name="Dark List Accent 5" w:semiHidden="0" w:uiPriority="70" w:unhideWhenUsed="0"/>
+    <w:lsdException w:name="Colorful Shading Accent 5" w:semiHidden="0" w:uiPriority="71" w:unhideWhenUsed="0"/>
+    <w:lsdException w:name="Colorful List Accent 5" w:semiHidden="0" w:uiPriority="72" w:unhideWhenUsed="0"/>
+    <w:lsdException w:name="Colorful Grid Accent 5" w:semiHidden="0" w:uiPriority="73" w:unhideWhenUsed="0"/>
+    <w:lsdException w:name="Light Shading Accent 6" w:semiHidden="0" w:uiPriority="60" w:unhideWhenUsed="0"/>
+    <w:lsdException w:name="Light List Accent 6" w:semiHidden="0" w:uiPriority="61" w:unhideWhenUsed="0"/>
+    <w:lsdException w:name="Light Grid Accent 6" w:semiHidden="0" w:uiPriority="62" w:unhideWhenUsed="0"/>
+    <w:lsdException w:name="Medium Shading 1 Accent 6" w:semiHidden="0" w:uiPriority="63" w:unhideWhenUsed="0"/>
+    <w:lsdException w:name="Medium Shading 2 Accent 6" w:semiHidden="0" w:uiPriority="64" w:unhideWhenUsed="0"/>
+    <w:lsdException w:name="Medium List 1 Accent 6" w:semiHidden="0" w:uiPriority="65" w:unhideWhenUsed="0"/>
+    <w:lsdException w:name="Medium List 2 Accent 6" w:semiHidden="0" w:uiPriority="66" w:unhideWhenUsed="0"/>
+    <w:lsdException w:name="Medium Grid 1 Accent 6" w:semiHidden="0" w:uiPriority="67" w:unhideWhenUsed="0"/>
+    <w:lsdException w:name="Medium Grid 2 Accent 6" w:semiHidden="0" w:uiPriority="68" w:unhideWhenUsed="0"/>
+    <w:lsdException w:name="Medium Grid 3 Accent 6" w:semiHidden="0" w:uiPriority="69" w:unhideWhenUsed="0"/>
+    <w:lsdException w:name="Dark List Accent 6" w:semiHidden="0" w:uiPriority="70" w:unhideWhenUsed="0"/>
+    <w:lsdException w:name="Colorful Shading Accent 6" w:semiHidden="0" w:uiPriority="71" w:unhideWhenUsed="0"/>
+    <w:lsdException w:name="Colorful List Accent 6" w:semiHidden="0" w:uiPriority="72" w:unhideWhenUsed="0"/>
+    <w:lsdException w:name="Colorful Grid Accent 6" w:semiHidden="0" w:uiPriority="73" w:unhideWhenUsed="0"/>
+    <w:lsdException w:name="Subtle Emphasis" w:semiHidden="0" w:uiPriority="19" w:unhideWhenUsed="0" w:qFormat="1"/>
+    <w:lsdException w:name="Intense Emphasis" w:semiHidden="0" w:uiPriority="21" w:unhideWhenUsed="0" w:qFormat="1"/>
+    <w:lsdException w:name="Subtle Reference" w:semiHidden="0" w:uiPriority="31" w:unhideWhenUsed="0" w:qFormat="1"/>
+    <w:lsdException w:name="Intense Reference" w:semiHidden="0" w:uiPriority="32" w:unhideWhenUsed="0" w:qFormat="1"/>
+    <w:lsdException w:name="Book Title" w:semiHidden="0" w:uiPriority="33" w:unhideWhenUsed="0" w:qFormat="1"/>
+    <w:lsdException w:name="Bibliography" w:uiPriority="37"/>
+    <w:lsdException w:name="TOC Heading" w:uiPriority="39" w:qFormat="1"/>
+  </w:latentStyles>
+  <w:style w:type="paragraph" w:default="1" w:styleId="Normal">
+    <w:name w:val="Normal"/>
+    <w:qFormat/>
+  </w:style>
+  <w:style w:type="character" w:default="1" w:styleId="DefaultParagraphFont">
+    <w:name w:val="Default Paragraph Font"/>
+    <w:uiPriority w:val="1"/>
+    <w:semiHidden/>
+    <w:unhideWhenUsed/>
+  </w:style>
+  <w:style w:type="table" w:default="1" w:styleId="TableNormal">
+    <w:name w:val="Normal Table"/>
+    <w:uiPriority w:val="99"/>
+    <w:semiHidden/>
+    <w:unhideWhenUsed/>
+    <w:tblPr>
+      <w:tblInd w:w="0" w:type="dxa"/>
+      <w:tblCellMar>
+        <w:top w:w="0" w:type="dxa"/>
+        <w:left w:w="108" w:type="dxa"/>
+        <w:bottom w:w="0" w:type="dxa"/>
+        <w:right w:w="108" w:type="dxa"/>
+      </w:tblCellMar>
+    </w:tblPr>
+  </w:style>
+  <w:style w:type="numbering" w:default="1" w:styleId="NoList">
+    <w:name w:val="No List"/>
+    <w:uiPriority w:val="99"/>
+    <w:semiHidden/>
+    <w:unhideWhenUsed/>
+  </w:style>
+</w:styles>
+</file>
+
 <file path=word/theme/theme1.xml><?xml version="1.0" encoding="utf-8"?>
 <a:theme xmlns:a="http://schemas.openxmlformats.org/drawingml/2006/main" name="Office Theme">
   <a:themeElements>
@@ -12399,7 +13587,7 @@
     </a:clrScheme>
     <a:fontScheme name="Office">
       <a:majorFont>
-        <a:latin typeface="Calibri Light" panose="020F0302020204030204"/>
+        <a:latin typeface="Calibri Light"/>
         <a:ea typeface=""/>
         <a:cs typeface=""/>
         <a:font script="Jpan" typeface="游ゴシック Light"/>
@@ -12451,7 +13639,7 @@
         <a:font script="Tfng" typeface="Ebrima"/>
       </a:majorFont>
       <a:minorFont>
-        <a:latin typeface="Calibri" panose="020F0502020204030204"/>
+        <a:latin typeface="Calibri"/>
         <a:ea typeface=""/>
         <a:cs typeface=""/>
         <a:font script="Jpan" typeface="游明朝"/>
@@ -12645,7 +13833,7 @@
   <a:extraClrSchemeLst/>
   <a:extLst>
     <a:ext uri="{05A4C25C-085E-4340-85A3-A5531E510DB2}">
-      <thm15:themeFamily xmlns:thm15="http://schemas.microsoft.com/office/thememl/2012/main" name="Office Theme" id="{62F939B6-93AF-4DB8-9C6B-D6C7DFDC589F}" vid="{4A3C46E8-61CC-4603-A589-7422A47A8E4A}"/>
+      <thm15:themeFamily xmlns="" xmlns:thm15="http://schemas.microsoft.com/office/thememl/2012/main" name="Office Theme" id="{62F939B6-93AF-4DB8-9C6B-D6C7DFDC589F}" vid="{4A3C46E8-61CC-4603-A589-7422A47A8E4A}"/>
     </a:ext>
   </a:extLst>
 </a:theme>
@@ -12656,7 +13844,7 @@
 </file>
 
 <file path=customXml/itemProps1.xml><?xml version="1.0" encoding="utf-8"?>
-<ds:datastoreItem xmlns:ds="http://schemas.openxmlformats.org/officeDocument/2006/customXml" ds:itemID="{A1EDB094-EC87-4F41-A567-213ECD057582}">
+<ds:datastoreItem xmlns:ds="http://schemas.openxmlformats.org/officeDocument/2006/customXml" ds:itemID="{31B530B1-679F-4E52-AA83-DAD8AD18B120}">
   <ds:schemaRefs>
     <ds:schemaRef ds:uri="http://schemas.openxmlformats.org/officeDocument/2006/bibliography"/>
   </ds:schemaRefs>

</xml_diff>

<commit_message>
odraden dio do kraja
</commit_message>
<xml_diff>
--- a/Dokumentacija/BitSoftTechnologies_rev0.1.docx
+++ b/Dokumentacija/BitSoftTechnologies_rev0.1.docx
@@ -121,6 +121,7 @@
         <w:spacing w:line="360" w:lineRule="auto"/>
         <w:jc w:val="center"/>
       </w:pPr>
+      <w:proofErr w:type="spellStart"/>
       <w:r>
         <w:rPr>
           <w:rFonts w:ascii="Arial" w:eastAsia="Arial" w:hAnsi="Arial" w:cs="Arial"/>
@@ -129,6 +130,7 @@
         </w:rPr>
         <w:t>Dostavljaona</w:t>
       </w:r>
+      <w:proofErr w:type="spellEnd"/>
     </w:p>
     <w:p>
       <w:pPr>
@@ -141,7 +143,23 @@
           <w:rFonts w:ascii="Arial" w:eastAsia="Arial" w:hAnsi="Arial" w:cs="Arial"/>
           <w:sz w:val="32"/>
         </w:rPr>
-        <w:t xml:space="preserve">Dokumentacija, Rev. </w:t>
+        <w:t xml:space="preserve">Dokumentacija, </w:t>
+      </w:r>
+      <w:proofErr w:type="spellStart"/>
+      <w:r>
+        <w:rPr>
+          <w:rFonts w:ascii="Arial" w:eastAsia="Arial" w:hAnsi="Arial" w:cs="Arial"/>
+          <w:sz w:val="32"/>
+        </w:rPr>
+        <w:t>Rev</w:t>
+      </w:r>
+      <w:proofErr w:type="spellEnd"/>
+      <w:r>
+        <w:rPr>
+          <w:rFonts w:ascii="Arial" w:eastAsia="Arial" w:hAnsi="Arial" w:cs="Arial"/>
+          <w:sz w:val="32"/>
+        </w:rPr>
+        <w:t xml:space="preserve">. </w:t>
       </w:r>
       <w:r>
         <w:rPr>
@@ -214,6 +232,7 @@
         </w:rPr>
         <w:t xml:space="preserve">Grupa: </w:t>
       </w:r>
+      <w:proofErr w:type="spellStart"/>
       <w:r>
         <w:rPr>
           <w:rFonts w:ascii="Arial" w:eastAsia="Arial" w:hAnsi="Arial" w:cs="Arial"/>
@@ -221,6 +240,7 @@
         </w:rPr>
         <w:t>BitSoftTechnologies</w:t>
       </w:r>
+      <w:proofErr w:type="spellEnd"/>
     </w:p>
     <w:p>
       <w:pPr>
@@ -239,8 +259,17 @@
           <w:rFonts w:ascii="Arial" w:eastAsia="Arial" w:hAnsi="Arial" w:cs="Arial"/>
           <w:i/>
         </w:rPr>
-        <w:t>Luka Mrković</w:t>
-      </w:r>
+        <w:t xml:space="preserve">Luka </w:t>
+      </w:r>
+      <w:proofErr w:type="spellStart"/>
+      <w:r>
+        <w:rPr>
+          <w:rFonts w:ascii="Arial" w:eastAsia="Arial" w:hAnsi="Arial" w:cs="Arial"/>
+          <w:i/>
+        </w:rPr>
+        <w:t>Mrković</w:t>
+      </w:r>
+      <w:proofErr w:type="spellEnd"/>
     </w:p>
     <w:p>
       <w:pPr>
@@ -359,7 +388,23 @@
           <w:rFonts w:ascii="Arial" w:eastAsia="Arial" w:hAnsi="Arial" w:cs="Arial"/>
           <w:i/>
         </w:rPr>
-        <w:t xml:space="preserve">Hrvoje Nuić </w:t>
+        <w:t xml:space="preserve">Hrvoje </w:t>
+      </w:r>
+      <w:proofErr w:type="spellStart"/>
+      <w:r>
+        <w:rPr>
+          <w:rFonts w:ascii="Arial" w:eastAsia="Arial" w:hAnsi="Arial" w:cs="Arial"/>
+          <w:i/>
+        </w:rPr>
+        <w:t>Nuić</w:t>
+      </w:r>
+      <w:proofErr w:type="spellEnd"/>
+      <w:r>
+        <w:rPr>
+          <w:rFonts w:ascii="Arial" w:eastAsia="Arial" w:hAnsi="Arial" w:cs="Arial"/>
+          <w:i/>
+        </w:rPr>
+        <w:t xml:space="preserve"> </w:t>
       </w:r>
       <w:r>
         <w:rPr>
@@ -411,6 +456,7 @@
           <w:sz w:val="28"/>
           <w:u w:val="single"/>
         </w:rPr>
+        <w:lastRenderedPageBreak/>
         <w:t>Sadržaj</w:t>
       </w:r>
     </w:p>
@@ -2736,7 +2782,47 @@
           <w:color w:val="4472C4"/>
           <w:sz w:val="20"/>
         </w:rPr>
-        <w:t>Sadržaj bi se trebao automatski osvježavati prema tekstu (desni klik, „Update Field“) ako se bude držalo zadanih formata poglavlja.</w:t>
+        <w:t>Sadržaj bi se trebao automatski osvježavati prema tekstu (desni klik, „</w:t>
+      </w:r>
+      <w:proofErr w:type="spellStart"/>
+      <w:r>
+        <w:rPr>
+          <w:rFonts w:ascii="Arial" w:eastAsia="Arial" w:hAnsi="Arial" w:cs="Arial"/>
+          <w:i/>
+          <w:color w:val="4472C4"/>
+          <w:sz w:val="20"/>
+        </w:rPr>
+        <w:t>Update</w:t>
+      </w:r>
+      <w:proofErr w:type="spellEnd"/>
+      <w:r>
+        <w:rPr>
+          <w:rFonts w:ascii="Arial" w:eastAsia="Arial" w:hAnsi="Arial" w:cs="Arial"/>
+          <w:i/>
+          <w:color w:val="4472C4"/>
+          <w:sz w:val="20"/>
+        </w:rPr>
+        <w:t xml:space="preserve"> </w:t>
+      </w:r>
+      <w:proofErr w:type="spellStart"/>
+      <w:r>
+        <w:rPr>
+          <w:rFonts w:ascii="Arial" w:eastAsia="Arial" w:hAnsi="Arial" w:cs="Arial"/>
+          <w:i/>
+          <w:color w:val="4472C4"/>
+          <w:sz w:val="20"/>
+        </w:rPr>
+        <w:t>Field</w:t>
+      </w:r>
+      <w:proofErr w:type="spellEnd"/>
+      <w:r>
+        <w:rPr>
+          <w:rFonts w:ascii="Arial" w:eastAsia="Arial" w:hAnsi="Arial" w:cs="Arial"/>
+          <w:i/>
+          <w:color w:val="4472C4"/>
+          <w:sz w:val="20"/>
+        </w:rPr>
+        <w:t>“) ako se bude držalo zadanih formata poglavlja.</w:t>
       </w:r>
     </w:p>
     <w:p>
@@ -2768,6 +2854,7 @@
       <w:bookmarkStart w:id="1" w:name="_Toc431806045"/>
       <w:bookmarkEnd w:id="0"/>
       <w:r>
+        <w:lastRenderedPageBreak/>
         <w:t>Dnevnik promjena dokumentacije</w:t>
       </w:r>
       <w:bookmarkEnd w:id="1"/>
@@ -2809,12 +2896,21 @@
               <w:pStyle w:val="Normal1"/>
               <w:spacing w:line="360" w:lineRule="auto"/>
             </w:pPr>
+            <w:proofErr w:type="spellStart"/>
             <w:r>
               <w:rPr>
                 <w:rFonts w:ascii="Arial" w:eastAsia="Arial" w:hAnsi="Arial" w:cs="Arial"/>
                 <w:b/>
               </w:rPr>
-              <w:t>Rev.</w:t>
+              <w:t>Rev</w:t>
+            </w:r>
+            <w:proofErr w:type="spellEnd"/>
+            <w:r>
+              <w:rPr>
+                <w:rFonts w:ascii="Arial" w:eastAsia="Arial" w:hAnsi="Arial" w:cs="Arial"/>
+                <w:b/>
+              </w:rPr>
+              <w:t>.</w:t>
             </w:r>
           </w:p>
         </w:tc>
@@ -2956,12 +3052,14 @@
               <w:pStyle w:val="Normal1"/>
               <w:spacing w:line="360" w:lineRule="auto"/>
             </w:pPr>
+            <w:proofErr w:type="spellStart"/>
             <w:r>
               <w:rPr>
                 <w:rFonts w:ascii="Arial" w:eastAsia="Arial" w:hAnsi="Arial" w:cs="Arial"/>
               </w:rPr>
               <w:t>Mrković</w:t>
             </w:r>
+            <w:proofErr w:type="spellEnd"/>
           </w:p>
         </w:tc>
         <w:tc>
@@ -3036,11 +3134,19 @@
                 <w:rFonts w:ascii="Arial" w:eastAsia="Arial" w:hAnsi="Arial" w:cs="Arial"/>
               </w:rPr>
             </w:pPr>
+            <w:proofErr w:type="spellStart"/>
             <w:r>
               <w:rPr>
                 <w:rFonts w:ascii="Arial" w:eastAsia="Arial" w:hAnsi="Arial" w:cs="Arial"/>
               </w:rPr>
-              <w:t>Doadni dionici i njihovi funkcionalni zahtjevi</w:t>
+              <w:t>Doadni</w:t>
+            </w:r>
+            <w:proofErr w:type="spellEnd"/>
+            <w:r>
+              <w:rPr>
+                <w:rFonts w:ascii="Arial" w:eastAsia="Arial" w:hAnsi="Arial" w:cs="Arial"/>
+              </w:rPr>
+              <w:t xml:space="preserve"> dionici i njihovi funkcionalni zahtjevi</w:t>
             </w:r>
           </w:p>
         </w:tc>
@@ -3063,12 +3169,14 @@
                 <w:rFonts w:ascii="Arial" w:eastAsia="Arial" w:hAnsi="Arial" w:cs="Arial"/>
               </w:rPr>
             </w:pPr>
+            <w:proofErr w:type="spellStart"/>
             <w:r>
               <w:rPr>
                 <w:rFonts w:ascii="Arial" w:eastAsia="Arial" w:hAnsi="Arial" w:cs="Arial"/>
               </w:rPr>
               <w:t>Šterbić</w:t>
             </w:r>
+            <w:proofErr w:type="spellEnd"/>
           </w:p>
         </w:tc>
         <w:tc>
@@ -3187,6 +3295,7 @@
       </w:pPr>
       <w:bookmarkStart w:id="3" w:name="_Toc431806046"/>
       <w:r>
+        <w:lastRenderedPageBreak/>
         <w:t>Opis projektnog zadatka</w:t>
       </w:r>
       <w:bookmarkEnd w:id="3"/>
@@ -3502,6 +3611,7 @@
       </w:pPr>
       <w:bookmarkStart w:id="5" w:name="_Toc431806047"/>
       <w:r>
+        <w:lastRenderedPageBreak/>
         <w:t>Pojmovnik</w:t>
       </w:r>
       <w:bookmarkEnd w:id="5"/>
@@ -3565,6 +3675,7 @@
       </w:pPr>
       <w:bookmarkStart w:id="7" w:name="_Toc431806048"/>
       <w:r>
+        <w:lastRenderedPageBreak/>
         <w:t>Funkcionalni zahtjevi</w:t>
       </w:r>
       <w:bookmarkEnd w:id="7"/>
@@ -3749,6 +3860,7 @@
           <w:szCs w:val="28"/>
         </w:rPr>
       </w:pPr>
+      <w:proofErr w:type="spellStart"/>
       <w:r>
         <w:rPr>
           <w:rFonts w:ascii="Arial" w:hAnsi="Arial" w:cs="Arial"/>
@@ -3756,7 +3868,17 @@
           <w:sz w:val="28"/>
           <w:szCs w:val="28"/>
         </w:rPr>
-        <w:t>Aktori i njihovi funkcionalni zahtjevi:</w:t>
+        <w:t>Aktori</w:t>
+      </w:r>
+      <w:proofErr w:type="spellEnd"/>
+      <w:r>
+        <w:rPr>
+          <w:rFonts w:ascii="Arial" w:hAnsi="Arial" w:cs="Arial"/>
+          <w:b/>
+          <w:sz w:val="28"/>
+          <w:szCs w:val="28"/>
+        </w:rPr>
+        <w:t xml:space="preserve"> i njihovi funkcionalni zahtjevi:</w:t>
       </w:r>
     </w:p>
     <w:p>
@@ -4120,7 +4242,6 @@
           <w:rFonts w:ascii="Arial" w:hAnsi="Arial" w:cs="Arial"/>
           <w:szCs w:val="24"/>
         </w:rPr>
-        <w:lastRenderedPageBreak/>
         <w:t>Dispečer</w:t>
       </w:r>
       <w:r>
@@ -4150,6 +4271,7 @@
           <w:rFonts w:ascii="Arial" w:hAnsi="Arial" w:cs="Arial"/>
           <w:szCs w:val="24"/>
         </w:rPr>
+        <w:lastRenderedPageBreak/>
         <w:t>Korisnik čiji je zadatak rasporediti zaprimljene narudžbe slobodnim dostavljačima i odrediti redoslijed kojim će obaviti dostavu</w:t>
       </w:r>
     </w:p>
@@ -4597,7 +4719,6 @@
           <w:rFonts w:ascii="Arial" w:hAnsi="Arial" w:cs="Arial"/>
           <w:b/>
         </w:rPr>
-        <w:lastRenderedPageBreak/>
         <w:t>Opis obrazaca uporabe:</w:t>
       </w:r>
     </w:p>
@@ -4622,8 +4743,6 @@
           <w:b/>
         </w:rPr>
       </w:pPr>
-      <w:bookmarkStart w:id="9" w:name="_GoBack"/>
-      <w:bookmarkEnd w:id="9"/>
     </w:p>
     <w:p>
       <w:pPr>
@@ -4663,7 +4782,21 @@
         <w:rPr>
           <w:rFonts w:ascii="Arial" w:hAnsi="Arial" w:cs="Arial"/>
         </w:rPr>
-        <w:t xml:space="preserve"> (copy-paste)</w:t>
+        <w:t xml:space="preserve"> (</w:t>
+      </w:r>
+      <w:proofErr w:type="spellStart"/>
+      <w:r>
+        <w:rPr>
+          <w:rFonts w:ascii="Arial" w:hAnsi="Arial" w:cs="Arial"/>
+        </w:rPr>
+        <w:t>copy</w:t>
+      </w:r>
+      <w:proofErr w:type="spellEnd"/>
+      <w:r>
+        <w:rPr>
+          <w:rFonts w:ascii="Arial" w:hAnsi="Arial" w:cs="Arial"/>
+        </w:rPr>
+        <w:t>-paste)</w:t>
       </w:r>
     </w:p>
     <w:p>
@@ -5741,19 +5874,54 @@
         <w:rPr>
           <w:rFonts w:ascii="Arial" w:hAnsi="Arial" w:cs="Arial"/>
         </w:rPr>
+        <w:t>: Ostavi narudžbu</w:t>
+      </w:r>
+    </w:p>
+    <w:p>
+      <w:pPr>
+        <w:pStyle w:val="Normal1"/>
+        <w:spacing w:line="360" w:lineRule="auto"/>
+        <w:ind w:left="720"/>
+        <w:jc w:val="both"/>
+        <w:rPr>
+          <w:rFonts w:ascii="Arial" w:hAnsi="Arial" w:cs="Arial"/>
+        </w:rPr>
+      </w:pPr>
+    </w:p>
+    <w:p>
+      <w:pPr>
+        <w:pStyle w:val="Normal1"/>
+        <w:spacing w:line="360" w:lineRule="auto"/>
+        <w:ind w:left="720"/>
+        <w:jc w:val="both"/>
+        <w:rPr>
+          <w:rFonts w:ascii="Arial" w:hAnsi="Arial" w:cs="Arial"/>
+        </w:rPr>
+      </w:pPr>
+      <w:r>
+        <w:rPr>
+          <w:rFonts w:ascii="Arial" w:hAnsi="Arial" w:cs="Arial"/>
+        </w:rPr>
+        <w:tab/>
+      </w:r>
+      <w:r>
+        <w:rPr>
+          <w:rFonts w:ascii="Arial" w:hAnsi="Arial" w:cs="Arial"/>
+          <w:b/>
+        </w:rPr>
+        <w:t>Glavni sudionik</w:t>
+      </w:r>
+      <w:r>
+        <w:rPr>
+          <w:rFonts w:ascii="Arial" w:hAnsi="Arial" w:cs="Arial"/>
+        </w:rPr>
         <w:t xml:space="preserve">: </w:t>
       </w:r>
       <w:r>
         <w:rPr>
           <w:rFonts w:ascii="Arial" w:hAnsi="Arial" w:cs="Arial"/>
         </w:rPr>
-        <w:t>Ostavi</w:t>
-      </w:r>
-      <w:r>
-        <w:rPr>
-          <w:rFonts w:ascii="Arial" w:hAnsi="Arial" w:cs="Arial"/>
-        </w:rPr>
-        <w:t xml:space="preserve"> narudžbu</w:t>
+        <w:t>Dispečer</w:t>
       </w:r>
     </w:p>
     <w:p>
@@ -5766,6 +5934,25 @@
           <w:rFonts w:ascii="Arial" w:hAnsi="Arial" w:cs="Arial"/>
         </w:rPr>
       </w:pPr>
+      <w:r>
+        <w:rPr>
+          <w:rFonts w:ascii="Arial" w:hAnsi="Arial" w:cs="Arial"/>
+        </w:rPr>
+        <w:tab/>
+      </w:r>
+      <w:r>
+        <w:rPr>
+          <w:rFonts w:ascii="Arial" w:hAnsi="Arial" w:cs="Arial"/>
+          <w:b/>
+        </w:rPr>
+        <w:t>Cilj</w:t>
+      </w:r>
+      <w:r>
+        <w:rPr>
+          <w:rFonts w:ascii="Arial" w:hAnsi="Arial" w:cs="Arial"/>
+        </w:rPr>
+        <w:t>: Narudžba ostavljena</w:t>
+      </w:r>
     </w:p>
     <w:p>
       <w:pPr>
@@ -5788,7 +5975,7 @@
           <w:rFonts w:ascii="Arial" w:hAnsi="Arial" w:cs="Arial"/>
           <w:b/>
         </w:rPr>
-        <w:t>Glavni sudionik</w:t>
+        <w:t>Sudionici</w:t>
       </w:r>
       <w:r>
         <w:rPr>
@@ -5824,19 +6011,13 @@
           <w:rFonts w:ascii="Arial" w:hAnsi="Arial" w:cs="Arial"/>
           <w:b/>
         </w:rPr>
-        <w:t>Cilj</w:t>
-      </w:r>
-      <w:r>
-        <w:rPr>
-          <w:rFonts w:ascii="Arial" w:hAnsi="Arial" w:cs="Arial"/>
-        </w:rPr>
-        <w:t xml:space="preserve">: </w:t>
-      </w:r>
-      <w:r>
-        <w:rPr>
-          <w:rFonts w:ascii="Arial" w:hAnsi="Arial" w:cs="Arial"/>
-        </w:rPr>
-        <w:t>Narudžba ostavljena</w:t>
+        <w:t>Preduvjet</w:t>
+      </w:r>
+      <w:r>
+        <w:rPr>
+          <w:rFonts w:ascii="Arial" w:hAnsi="Arial" w:cs="Arial"/>
+        </w:rPr>
+        <w:t>: Narudžba uzeta</w:t>
       </w:r>
     </w:p>
     <w:p>
@@ -5860,91 +6041,13 @@
           <w:rFonts w:ascii="Arial" w:hAnsi="Arial" w:cs="Arial"/>
           <w:b/>
         </w:rPr>
-        <w:t>Sudionici</w:t>
-      </w:r>
-      <w:r>
-        <w:rPr>
-          <w:rFonts w:ascii="Arial" w:hAnsi="Arial" w:cs="Arial"/>
-        </w:rPr>
-        <w:t xml:space="preserve">: </w:t>
-      </w:r>
-      <w:r>
-        <w:rPr>
-          <w:rFonts w:ascii="Arial" w:hAnsi="Arial" w:cs="Arial"/>
-        </w:rPr>
-        <w:t>Dispečer</w:t>
-      </w:r>
-    </w:p>
-    <w:p>
-      <w:pPr>
-        <w:pStyle w:val="Normal1"/>
-        <w:spacing w:line="360" w:lineRule="auto"/>
-        <w:ind w:left="720"/>
-        <w:jc w:val="both"/>
-        <w:rPr>
-          <w:rFonts w:ascii="Arial" w:hAnsi="Arial" w:cs="Arial"/>
-        </w:rPr>
-      </w:pPr>
-      <w:r>
-        <w:rPr>
-          <w:rFonts w:ascii="Arial" w:hAnsi="Arial" w:cs="Arial"/>
-        </w:rPr>
-        <w:tab/>
-      </w:r>
-      <w:r>
-        <w:rPr>
-          <w:rFonts w:ascii="Arial" w:hAnsi="Arial" w:cs="Arial"/>
-          <w:b/>
-        </w:rPr>
-        <w:t>Preduvjet</w:t>
-      </w:r>
-      <w:r>
-        <w:rPr>
-          <w:rFonts w:ascii="Arial" w:hAnsi="Arial" w:cs="Arial"/>
-        </w:rPr>
-        <w:t xml:space="preserve">: Narudžba </w:t>
-      </w:r>
-      <w:r>
-        <w:rPr>
-          <w:rFonts w:ascii="Arial" w:hAnsi="Arial" w:cs="Arial"/>
-        </w:rPr>
-        <w:t>uzeta</w:t>
-      </w:r>
-    </w:p>
-    <w:p>
-      <w:pPr>
-        <w:pStyle w:val="Normal1"/>
-        <w:spacing w:line="360" w:lineRule="auto"/>
-        <w:ind w:left="720"/>
-        <w:jc w:val="both"/>
-        <w:rPr>
-          <w:rFonts w:ascii="Arial" w:hAnsi="Arial" w:cs="Arial"/>
-        </w:rPr>
-      </w:pPr>
-      <w:r>
-        <w:rPr>
-          <w:rFonts w:ascii="Arial" w:hAnsi="Arial" w:cs="Arial"/>
-        </w:rPr>
-        <w:tab/>
-      </w:r>
-      <w:r>
-        <w:rPr>
-          <w:rFonts w:ascii="Arial" w:hAnsi="Arial" w:cs="Arial"/>
-          <w:b/>
-        </w:rPr>
         <w:t>Rezultat</w:t>
       </w:r>
       <w:r>
         <w:rPr>
           <w:rFonts w:ascii="Arial" w:hAnsi="Arial" w:cs="Arial"/>
         </w:rPr>
-        <w:t xml:space="preserve">: </w:t>
-      </w:r>
-      <w:r>
-        <w:rPr>
-          <w:rFonts w:ascii="Arial" w:hAnsi="Arial" w:cs="Arial"/>
-        </w:rPr>
-        <w:t>Dostavljač ostavio narudžbu</w:t>
+        <w:t>: Dostavljač ostavio narudžbu</w:t>
       </w:r>
     </w:p>
     <w:p>
@@ -6084,13 +6187,90 @@
         <w:rPr>
           <w:rFonts w:ascii="Arial" w:hAnsi="Arial" w:cs="Arial"/>
         </w:rPr>
+        <w:t>: Idi na novu lokaciju</w:t>
+      </w:r>
+    </w:p>
+    <w:p>
+      <w:pPr>
+        <w:pStyle w:val="Normal1"/>
+        <w:spacing w:line="360" w:lineRule="auto"/>
+        <w:ind w:left="720"/>
+        <w:jc w:val="both"/>
+        <w:rPr>
+          <w:rFonts w:ascii="Arial" w:hAnsi="Arial" w:cs="Arial"/>
+        </w:rPr>
+      </w:pPr>
+    </w:p>
+    <w:p>
+      <w:pPr>
+        <w:pStyle w:val="Normal1"/>
+        <w:spacing w:line="360" w:lineRule="auto"/>
+        <w:ind w:left="720"/>
+        <w:jc w:val="both"/>
+        <w:rPr>
+          <w:rFonts w:ascii="Arial" w:hAnsi="Arial" w:cs="Arial"/>
+        </w:rPr>
+      </w:pPr>
+      <w:r>
+        <w:rPr>
+          <w:rFonts w:ascii="Arial" w:hAnsi="Arial" w:cs="Arial"/>
+        </w:rPr>
+        <w:tab/>
+      </w:r>
+      <w:r>
+        <w:rPr>
+          <w:rFonts w:ascii="Arial" w:hAnsi="Arial" w:cs="Arial"/>
+          <w:b/>
+        </w:rPr>
+        <w:t>Glavni sudionik</w:t>
+      </w:r>
+      <w:r>
+        <w:rPr>
+          <w:rFonts w:ascii="Arial" w:hAnsi="Arial" w:cs="Arial"/>
+        </w:rPr>
+        <w:t>: Dispečer</w:t>
+      </w:r>
+      <w:r>
+        <w:rPr>
+          <w:rFonts w:ascii="Arial" w:hAnsi="Arial" w:cs="Arial"/>
+        </w:rPr>
+        <w:tab/>
+      </w:r>
+    </w:p>
+    <w:p>
+      <w:pPr>
+        <w:pStyle w:val="Normal1"/>
+        <w:spacing w:line="360" w:lineRule="auto"/>
+        <w:ind w:left="720"/>
+        <w:jc w:val="both"/>
+        <w:rPr>
+          <w:rFonts w:ascii="Arial" w:hAnsi="Arial" w:cs="Arial"/>
+        </w:rPr>
+      </w:pPr>
+      <w:r>
+        <w:rPr>
+          <w:rFonts w:ascii="Arial" w:hAnsi="Arial" w:cs="Arial"/>
+        </w:rPr>
+        <w:tab/>
+      </w:r>
+      <w:r>
+        <w:rPr>
+          <w:rFonts w:ascii="Arial" w:hAnsi="Arial" w:cs="Arial"/>
+          <w:b/>
+        </w:rPr>
+        <w:t>Cilj</w:t>
+      </w:r>
+      <w:r>
+        <w:rPr>
+          <w:rFonts w:ascii="Arial" w:hAnsi="Arial" w:cs="Arial"/>
+        </w:rPr>
         <w:t>:</w:t>
       </w:r>
       <w:r>
         <w:rPr>
           <w:rFonts w:ascii="Arial" w:hAnsi="Arial" w:cs="Arial"/>
         </w:rPr>
-        <w:t xml:space="preserve"> Idi na novu lokaciju</w:t>
+        <w:t xml:space="preserve"> Dostavljač dolazi na novu lokaciju</w:t>
       </w:r>
     </w:p>
     <w:p>
@@ -6103,17 +6283,6 @@
           <w:rFonts w:ascii="Arial" w:hAnsi="Arial" w:cs="Arial"/>
         </w:rPr>
       </w:pPr>
-    </w:p>
-    <w:p>
-      <w:pPr>
-        <w:pStyle w:val="Normal1"/>
-        <w:spacing w:line="360" w:lineRule="auto"/>
-        <w:ind w:left="720"/>
-        <w:jc w:val="both"/>
-        <w:rPr>
-          <w:rFonts w:ascii="Arial" w:hAnsi="Arial" w:cs="Arial"/>
-        </w:rPr>
-      </w:pPr>
       <w:r>
         <w:rPr>
           <w:rFonts w:ascii="Arial" w:hAnsi="Arial" w:cs="Arial"/>
@@ -6125,97 +6294,13 @@
           <w:rFonts w:ascii="Arial" w:hAnsi="Arial" w:cs="Arial"/>
           <w:b/>
         </w:rPr>
-        <w:t>Glavni sudionik</w:t>
-      </w:r>
-      <w:r>
-        <w:rPr>
-          <w:rFonts w:ascii="Arial" w:hAnsi="Arial" w:cs="Arial"/>
-        </w:rPr>
-        <w:t>:</w:t>
-      </w:r>
-      <w:r>
-        <w:rPr>
-          <w:rFonts w:ascii="Arial" w:hAnsi="Arial" w:cs="Arial"/>
-        </w:rPr>
-        <w:t xml:space="preserve"> Dispečer</w:t>
-      </w:r>
-      <w:r>
-        <w:rPr>
-          <w:rFonts w:ascii="Arial" w:hAnsi="Arial" w:cs="Arial"/>
-        </w:rPr>
-        <w:tab/>
-      </w:r>
-    </w:p>
-    <w:p>
-      <w:pPr>
-        <w:pStyle w:val="Normal1"/>
-        <w:spacing w:line="360" w:lineRule="auto"/>
-        <w:ind w:left="720"/>
-        <w:jc w:val="both"/>
-        <w:rPr>
-          <w:rFonts w:ascii="Arial" w:hAnsi="Arial" w:cs="Arial"/>
-        </w:rPr>
-      </w:pPr>
-      <w:r>
-        <w:rPr>
-          <w:rFonts w:ascii="Arial" w:hAnsi="Arial" w:cs="Arial"/>
-        </w:rPr>
-        <w:tab/>
-      </w:r>
-      <w:r>
-        <w:rPr>
-          <w:rFonts w:ascii="Arial" w:hAnsi="Arial" w:cs="Arial"/>
-          <w:b/>
-        </w:rPr>
-        <w:t>Cilj</w:t>
-      </w:r>
-      <w:r>
-        <w:rPr>
-          <w:rFonts w:ascii="Arial" w:hAnsi="Arial" w:cs="Arial"/>
-        </w:rPr>
-        <w:t>:</w:t>
-      </w:r>
-      <w:r>
-        <w:rPr>
-          <w:rFonts w:ascii="Arial" w:hAnsi="Arial" w:cs="Arial"/>
-        </w:rPr>
-        <w:t xml:space="preserve"> Dostavljač dolazi na novu lokaciju</w:t>
-      </w:r>
-    </w:p>
-    <w:p>
-      <w:pPr>
-        <w:pStyle w:val="Normal1"/>
-        <w:spacing w:line="360" w:lineRule="auto"/>
-        <w:ind w:left="720"/>
-        <w:jc w:val="both"/>
-        <w:rPr>
-          <w:rFonts w:ascii="Arial" w:hAnsi="Arial" w:cs="Arial"/>
-        </w:rPr>
-      </w:pPr>
-      <w:r>
-        <w:rPr>
-          <w:rFonts w:ascii="Arial" w:hAnsi="Arial" w:cs="Arial"/>
-        </w:rPr>
-        <w:tab/>
-      </w:r>
-      <w:r>
-        <w:rPr>
-          <w:rFonts w:ascii="Arial" w:hAnsi="Arial" w:cs="Arial"/>
-          <w:b/>
-        </w:rPr>
         <w:t>Sudionici</w:t>
       </w:r>
       <w:r>
         <w:rPr>
           <w:rFonts w:ascii="Arial" w:hAnsi="Arial" w:cs="Arial"/>
         </w:rPr>
-        <w:t>:</w:t>
-      </w:r>
-      <w:r>
-        <w:rPr>
-          <w:rFonts w:ascii="Arial" w:hAnsi="Arial" w:cs="Arial"/>
-        </w:rPr>
-        <w:t xml:space="preserve"> Dostavljač</w:t>
+        <w:t>: Dostavljač</w:t>
       </w:r>
       <w:r>
         <w:rPr>
@@ -6369,8 +6454,7 @@
         <w:rPr>
           <w:rFonts w:ascii="Arial" w:hAnsi="Arial" w:cs="Arial"/>
         </w:rPr>
-        <w:lastRenderedPageBreak/>
-        <w:t>Dispečer upisuje lokaciju gdje šalje dostavljača.</w:t>
+        <w:t>Dispečer odabire slobodnog dostavljača.</w:t>
       </w:r>
     </w:p>
     <w:p>
@@ -6390,7 +6474,7 @@
         <w:rPr>
           <w:rFonts w:ascii="Arial" w:hAnsi="Arial" w:cs="Arial"/>
         </w:rPr>
-        <w:t>Dispečer potvrđuje upisano.</w:t>
+        <w:t>Dispečer upisuje lokaciju gdje šalje dostavljača.</w:t>
       </w:r>
     </w:p>
     <w:p>
@@ -6410,7 +6494,8 @@
         <w:rPr>
           <w:rFonts w:ascii="Arial" w:hAnsi="Arial" w:cs="Arial"/>
         </w:rPr>
-        <w:t>U bazu podataka se sprema lokacija i šalje dostavljaču.</w:t>
+        <w:lastRenderedPageBreak/>
+        <w:t>Dispečer potvrđuje upisano.</w:t>
       </w:r>
     </w:p>
     <w:p>
@@ -6430,6 +6515,26 @@
         <w:rPr>
           <w:rFonts w:ascii="Arial" w:hAnsi="Arial" w:cs="Arial"/>
         </w:rPr>
+        <w:t>U bazu podataka se sprema lokacija i šalje dostavljaču.</w:t>
+      </w:r>
+    </w:p>
+    <w:p>
+      <w:pPr>
+        <w:pStyle w:val="Normal1"/>
+        <w:numPr>
+          <w:ilvl w:val="0"/>
+          <w:numId w:val="17"/>
+        </w:numPr>
+        <w:spacing w:line="360" w:lineRule="auto"/>
+        <w:jc w:val="both"/>
+        <w:rPr>
+          <w:rFonts w:ascii="Arial" w:hAnsi="Arial" w:cs="Arial"/>
+        </w:rPr>
+      </w:pPr>
+      <w:r>
+        <w:rPr>
+          <w:rFonts w:ascii="Arial" w:hAnsi="Arial" w:cs="Arial"/>
+        </w:rPr>
         <w:t>Dostavljač dolazi na određenu lokaciju.</w:t>
       </w:r>
     </w:p>
@@ -6437,11 +6542,61 @@
       <w:pPr>
         <w:pStyle w:val="Normal1"/>
         <w:spacing w:line="360" w:lineRule="auto"/>
-        <w:jc w:val="both"/>
-        <w:rPr>
-          <w:rFonts w:ascii="Arial" w:hAnsi="Arial" w:cs="Arial"/>
-        </w:rPr>
-      </w:pPr>
+        <w:ind w:left="1440"/>
+        <w:jc w:val="both"/>
+        <w:rPr>
+          <w:rFonts w:ascii="Arial" w:hAnsi="Arial" w:cs="Arial"/>
+        </w:rPr>
+      </w:pPr>
+      <w:r>
+        <w:rPr>
+          <w:rFonts w:ascii="Arial" w:hAnsi="Arial" w:cs="Arial"/>
+          <w:b/>
+        </w:rPr>
+        <w:t>Mogući scenarij</w:t>
+      </w:r>
+      <w:r>
+        <w:rPr>
+          <w:rFonts w:ascii="Arial" w:hAnsi="Arial" w:cs="Arial"/>
+        </w:rPr>
+        <w:t>:</w:t>
+      </w:r>
+    </w:p>
+    <w:p>
+      <w:pPr>
+        <w:pStyle w:val="Normal1"/>
+        <w:numPr>
+          <w:ilvl w:val="0"/>
+          <w:numId w:val="19"/>
+        </w:numPr>
+        <w:spacing w:line="360" w:lineRule="auto"/>
+        <w:jc w:val="both"/>
+        <w:rPr>
+          <w:rFonts w:ascii="Arial" w:hAnsi="Arial" w:cs="Arial"/>
+        </w:rPr>
+      </w:pPr>
+      <w:r>
+        <w:rPr>
+          <w:rFonts w:ascii="Arial" w:hAnsi="Arial" w:cs="Arial"/>
+        </w:rPr>
+        <w:t>Dostavljač doživio prometnu nesreću.</w:t>
+      </w:r>
+    </w:p>
+    <w:p>
+      <w:pPr>
+        <w:pStyle w:val="Normal1"/>
+        <w:spacing w:line="360" w:lineRule="auto"/>
+        <w:jc w:val="both"/>
+        <w:rPr>
+          <w:rFonts w:ascii="Arial" w:hAnsi="Arial" w:cs="Arial"/>
+        </w:rPr>
+      </w:pPr>
+      <w:r>
+        <w:rPr>
+          <w:rFonts w:ascii="Arial" w:hAnsi="Arial" w:cs="Arial"/>
+        </w:rPr>
+        <w:t>//* moguće da je ovo viška</w:t>
+      </w:r>
     </w:p>
     <w:p>
       <w:pPr>
@@ -6473,6 +6628,12 @@
         </w:rPr>
         <w:t>:</w:t>
       </w:r>
+      <w:r>
+        <w:rPr>
+          <w:rFonts w:ascii="Arial" w:hAnsi="Arial" w:cs="Arial"/>
+        </w:rPr>
+        <w:t xml:space="preserve"> Dodjela zadatka</w:t>
+      </w:r>
     </w:p>
     <w:p>
       <w:pPr>
@@ -6512,13 +6673,7 @@
         <w:rPr>
           <w:rFonts w:ascii="Arial" w:hAnsi="Arial" w:cs="Arial"/>
         </w:rPr>
-        <w:t>:</w:t>
-      </w:r>
-      <w:r>
-        <w:rPr>
-          <w:rFonts w:ascii="Arial" w:hAnsi="Arial" w:cs="Arial"/>
-        </w:rPr>
-        <w:t xml:space="preserve"> Dispečer</w:t>
+        <w:t>: Dispečer</w:t>
       </w:r>
     </w:p>
     <w:p>
@@ -6548,13 +6703,7 @@
         <w:rPr>
           <w:rFonts w:ascii="Arial" w:hAnsi="Arial" w:cs="Arial"/>
         </w:rPr>
-        <w:t>:</w:t>
-      </w:r>
-      <w:r>
-        <w:rPr>
-          <w:rFonts w:ascii="Arial" w:hAnsi="Arial" w:cs="Arial"/>
-        </w:rPr>
-        <w:t xml:space="preserve"> Dodjeljivanje zadatka dostavljaču</w:t>
+        <w:t>: Dodjeljivanje zadatka dostavljaču</w:t>
       </w:r>
       <w:r>
         <w:rPr>
@@ -6590,13 +6739,7 @@
         <w:rPr>
           <w:rFonts w:ascii="Arial" w:hAnsi="Arial" w:cs="Arial"/>
         </w:rPr>
-        <w:t>:</w:t>
-      </w:r>
-      <w:r>
-        <w:rPr>
-          <w:rFonts w:ascii="Arial" w:hAnsi="Arial" w:cs="Arial"/>
-        </w:rPr>
-        <w:t xml:space="preserve"> Baza podataka</w:t>
+        <w:t>: Baza podataka</w:t>
       </w:r>
     </w:p>
     <w:p>
@@ -6626,13 +6769,7 @@
         <w:rPr>
           <w:rFonts w:ascii="Arial" w:hAnsi="Arial" w:cs="Arial"/>
         </w:rPr>
-        <w:t>:</w:t>
-      </w:r>
-      <w:r>
-        <w:rPr>
-          <w:rFonts w:ascii="Arial" w:hAnsi="Arial" w:cs="Arial"/>
-        </w:rPr>
-        <w:t xml:space="preserve"> nema</w:t>
+        <w:t>: nema</w:t>
       </w:r>
     </w:p>
     <w:p>
@@ -6662,13 +6799,7 @@
         <w:rPr>
           <w:rFonts w:ascii="Arial" w:hAnsi="Arial" w:cs="Arial"/>
         </w:rPr>
-        <w:t>:</w:t>
-      </w:r>
-      <w:r>
-        <w:rPr>
-          <w:rFonts w:ascii="Arial" w:hAnsi="Arial" w:cs="Arial"/>
-        </w:rPr>
-        <w:t xml:space="preserve"> Dostavljač dobio zadatak.</w:t>
+        <w:t>: Dostavljač dobio zadatak.</w:t>
       </w:r>
     </w:p>
     <w:p>
@@ -6805,6 +6936,32 @@
       <w:pPr>
         <w:pStyle w:val="Normal1"/>
         <w:spacing w:line="360" w:lineRule="auto"/>
+        <w:jc w:val="both"/>
+        <w:rPr>
+          <w:rFonts w:ascii="Arial" w:hAnsi="Arial" w:cs="Arial"/>
+        </w:rPr>
+      </w:pPr>
+      <w:r>
+        <w:rPr>
+          <w:rFonts w:ascii="Arial" w:hAnsi="Arial" w:cs="Arial"/>
+        </w:rPr>
+        <w:t>*//</w:t>
+      </w:r>
+    </w:p>
+    <w:p>
+      <w:pPr>
+        <w:pStyle w:val="Normal1"/>
+        <w:spacing w:line="360" w:lineRule="auto"/>
+        <w:jc w:val="both"/>
+        <w:rPr>
+          <w:rFonts w:ascii="Arial" w:hAnsi="Arial" w:cs="Arial"/>
+        </w:rPr>
+      </w:pPr>
+    </w:p>
+    <w:p>
+      <w:pPr>
+        <w:pStyle w:val="Normal1"/>
+        <w:spacing w:line="360" w:lineRule="auto"/>
         <w:ind w:left="720"/>
         <w:jc w:val="both"/>
         <w:rPr>
@@ -6831,9 +6988,394 @@
       <w:r>
         <w:rPr>
           <w:rFonts w:ascii="Arial" w:hAnsi="Arial" w:cs="Arial"/>
+          <w:b/>
+        </w:rPr>
+        <w:t>UC</w:t>
+      </w:r>
+      <w:r>
+        <w:rPr>
+          <w:rFonts w:ascii="Arial" w:hAnsi="Arial" w:cs="Arial"/>
+          <w:b/>
+        </w:rPr>
+        <w:t>6</w:t>
+      </w:r>
+      <w:r>
+        <w:rPr>
+          <w:rFonts w:ascii="Arial" w:hAnsi="Arial" w:cs="Arial"/>
+        </w:rPr>
+        <w:t>: Neraspoređene narudžbe</w:t>
+      </w:r>
+    </w:p>
+    <w:p>
+      <w:pPr>
+        <w:pStyle w:val="Normal1"/>
+        <w:spacing w:line="360" w:lineRule="auto"/>
+        <w:ind w:left="720"/>
+        <w:jc w:val="both"/>
+        <w:rPr>
+          <w:rFonts w:ascii="Arial" w:hAnsi="Arial" w:cs="Arial"/>
+        </w:rPr>
+      </w:pPr>
+    </w:p>
+    <w:p>
+      <w:pPr>
+        <w:pStyle w:val="Normal1"/>
+        <w:spacing w:line="360" w:lineRule="auto"/>
+        <w:ind w:left="720"/>
+        <w:jc w:val="both"/>
+        <w:rPr>
+          <w:rFonts w:ascii="Arial" w:hAnsi="Arial" w:cs="Arial"/>
+        </w:rPr>
+      </w:pPr>
+      <w:r>
+        <w:rPr>
+          <w:rFonts w:ascii="Arial" w:hAnsi="Arial" w:cs="Arial"/>
         </w:rPr>
         <w:tab/>
       </w:r>
+      <w:r>
+        <w:rPr>
+          <w:rFonts w:ascii="Arial" w:hAnsi="Arial" w:cs="Arial"/>
+          <w:b/>
+        </w:rPr>
+        <w:t>Glavni sudionik</w:t>
+      </w:r>
+      <w:r>
+        <w:rPr>
+          <w:rFonts w:ascii="Arial" w:hAnsi="Arial" w:cs="Arial"/>
+        </w:rPr>
+        <w:t>: Dispečer</w:t>
+      </w:r>
+    </w:p>
+    <w:p>
+      <w:pPr>
+        <w:pStyle w:val="Normal1"/>
+        <w:spacing w:line="360" w:lineRule="auto"/>
+        <w:ind w:left="1440"/>
+        <w:jc w:val="both"/>
+        <w:rPr>
+          <w:rFonts w:ascii="Arial" w:hAnsi="Arial" w:cs="Arial"/>
+        </w:rPr>
+      </w:pPr>
+      <w:r>
+        <w:rPr>
+          <w:rFonts w:ascii="Arial" w:hAnsi="Arial" w:cs="Arial"/>
+          <w:b/>
+        </w:rPr>
+        <w:t>Cilj</w:t>
+      </w:r>
+      <w:r>
+        <w:rPr>
+          <w:rFonts w:ascii="Arial" w:hAnsi="Arial" w:cs="Arial"/>
+        </w:rPr>
+        <w:t xml:space="preserve">: Prikazivanje </w:t>
+      </w:r>
+      <w:r>
+        <w:rPr>
+          <w:rFonts w:ascii="Arial" w:hAnsi="Arial" w:cs="Arial"/>
+        </w:rPr>
+        <w:t>neraspoređenih</w:t>
+      </w:r>
+      <w:r>
+        <w:rPr>
+          <w:rFonts w:ascii="Arial" w:hAnsi="Arial" w:cs="Arial"/>
+        </w:rPr>
+        <w:t xml:space="preserve"> narudžbi</w:t>
+      </w:r>
+      <w:r>
+        <w:rPr>
+          <w:rFonts w:ascii="Arial" w:hAnsi="Arial" w:cs="Arial"/>
+        </w:rPr>
+        <w:t xml:space="preserve">, </w:t>
+      </w:r>
+      <w:r>
+        <w:rPr>
+          <w:rFonts w:ascii="Arial" w:hAnsi="Arial" w:cs="Arial"/>
+        </w:rPr>
+        <w:t>trenutne pozicije dostavljača</w:t>
+      </w:r>
+      <w:r>
+        <w:rPr>
+          <w:rFonts w:ascii="Arial" w:hAnsi="Arial" w:cs="Arial"/>
+        </w:rPr>
+        <w:t xml:space="preserve"> i</w:t>
+      </w:r>
+      <w:r>
+        <w:rPr>
+          <w:rFonts w:ascii="Arial" w:hAnsi="Arial" w:cs="Arial"/>
+        </w:rPr>
+        <w:t xml:space="preserve"> njihove buduće rute.</w:t>
+      </w:r>
+      <w:r>
+        <w:rPr>
+          <w:rFonts w:ascii="Arial" w:hAnsi="Arial" w:cs="Arial"/>
+        </w:rPr>
+        <w:t xml:space="preserve">  </w:t>
+      </w:r>
+      <w:r>
+        <w:rPr>
+          <w:rFonts w:ascii="Arial" w:hAnsi="Arial" w:cs="Arial"/>
+        </w:rPr>
+        <w:t xml:space="preserve">           </w:t>
+      </w:r>
+    </w:p>
+    <w:p>
+      <w:pPr>
+        <w:pStyle w:val="Normal1"/>
+        <w:spacing w:line="360" w:lineRule="auto"/>
+        <w:ind w:left="720"/>
+        <w:jc w:val="both"/>
+        <w:rPr>
+          <w:rFonts w:ascii="Arial" w:hAnsi="Arial" w:cs="Arial"/>
+        </w:rPr>
+      </w:pPr>
+      <w:r>
+        <w:rPr>
+          <w:rFonts w:ascii="Arial" w:hAnsi="Arial" w:cs="Arial"/>
+        </w:rPr>
+        <w:tab/>
+      </w:r>
+      <w:r>
+        <w:rPr>
+          <w:rFonts w:ascii="Arial" w:hAnsi="Arial" w:cs="Arial"/>
+          <w:b/>
+        </w:rPr>
+        <w:t>Sudionici</w:t>
+      </w:r>
+      <w:r>
+        <w:rPr>
+          <w:rFonts w:ascii="Arial" w:hAnsi="Arial" w:cs="Arial"/>
+        </w:rPr>
+        <w:t>: Baza podataka</w:t>
+      </w:r>
+    </w:p>
+    <w:p>
+      <w:pPr>
+        <w:pStyle w:val="Normal1"/>
+        <w:spacing w:line="360" w:lineRule="auto"/>
+        <w:ind w:left="720"/>
+        <w:jc w:val="both"/>
+        <w:rPr>
+          <w:rFonts w:ascii="Arial" w:hAnsi="Arial" w:cs="Arial"/>
+        </w:rPr>
+      </w:pPr>
+      <w:r>
+        <w:rPr>
+          <w:rFonts w:ascii="Arial" w:hAnsi="Arial" w:cs="Arial"/>
+        </w:rPr>
+        <w:tab/>
+      </w:r>
+      <w:r>
+        <w:rPr>
+          <w:rFonts w:ascii="Arial" w:hAnsi="Arial" w:cs="Arial"/>
+          <w:b/>
+        </w:rPr>
+        <w:t>Preduvjet</w:t>
+      </w:r>
+      <w:r>
+        <w:rPr>
+          <w:rFonts w:ascii="Arial" w:hAnsi="Arial" w:cs="Arial"/>
+        </w:rPr>
+        <w:t>: Nema</w:t>
+      </w:r>
+    </w:p>
+    <w:p>
+      <w:pPr>
+        <w:pStyle w:val="Normal1"/>
+        <w:spacing w:line="360" w:lineRule="auto"/>
+        <w:ind w:left="1440"/>
+        <w:jc w:val="both"/>
+        <w:rPr>
+          <w:rFonts w:ascii="Arial" w:hAnsi="Arial" w:cs="Arial"/>
+        </w:rPr>
+      </w:pPr>
+      <w:r>
+        <w:rPr>
+          <w:rFonts w:ascii="Arial" w:hAnsi="Arial" w:cs="Arial"/>
+          <w:b/>
+        </w:rPr>
+        <w:t>Rezultat</w:t>
+      </w:r>
+      <w:r>
+        <w:rPr>
+          <w:rFonts w:ascii="Arial" w:hAnsi="Arial" w:cs="Arial"/>
+        </w:rPr>
+        <w:t xml:space="preserve">: Dispečeru  prikazane </w:t>
+      </w:r>
+      <w:r>
+        <w:rPr>
+          <w:rFonts w:ascii="Arial" w:hAnsi="Arial" w:cs="Arial"/>
+        </w:rPr>
+        <w:t>neraspoređene</w:t>
+      </w:r>
+      <w:r>
+        <w:rPr>
+          <w:rFonts w:ascii="Arial" w:hAnsi="Arial" w:cs="Arial"/>
+        </w:rPr>
+        <w:t xml:space="preserve"> narudžbe</w:t>
+      </w:r>
+      <w:r>
+        <w:rPr>
+          <w:rFonts w:ascii="Arial" w:hAnsi="Arial" w:cs="Arial"/>
+        </w:rPr>
+        <w:t xml:space="preserve">, </w:t>
+      </w:r>
+      <w:r>
+        <w:rPr>
+          <w:rFonts w:ascii="Arial" w:hAnsi="Arial" w:cs="Arial"/>
+        </w:rPr>
+        <w:t xml:space="preserve">pozicije dostavljača </w:t>
+      </w:r>
+      <w:r>
+        <w:rPr>
+          <w:rFonts w:ascii="Arial" w:hAnsi="Arial" w:cs="Arial"/>
+        </w:rPr>
+        <w:t>i njihove buduće rute.</w:t>
+      </w:r>
+    </w:p>
+    <w:p>
+      <w:pPr>
+        <w:pStyle w:val="Normal1"/>
+        <w:spacing w:line="360" w:lineRule="auto"/>
+        <w:ind w:left="720"/>
+        <w:jc w:val="both"/>
+        <w:rPr>
+          <w:rFonts w:ascii="Arial" w:hAnsi="Arial" w:cs="Arial"/>
+        </w:rPr>
+      </w:pPr>
+      <w:r>
+        <w:rPr>
+          <w:rFonts w:ascii="Arial" w:hAnsi="Arial" w:cs="Arial"/>
+        </w:rPr>
+        <w:tab/>
+      </w:r>
+      <w:r>
+        <w:rPr>
+          <w:rFonts w:ascii="Arial" w:hAnsi="Arial" w:cs="Arial"/>
+          <w:b/>
+        </w:rPr>
+        <w:t>Željeni scenarij</w:t>
+      </w:r>
+      <w:r>
+        <w:rPr>
+          <w:rFonts w:ascii="Arial" w:hAnsi="Arial" w:cs="Arial"/>
+        </w:rPr>
+        <w:t>:</w:t>
+      </w:r>
+    </w:p>
+    <w:p>
+      <w:pPr>
+        <w:pStyle w:val="Normal1"/>
+        <w:numPr>
+          <w:ilvl w:val="0"/>
+          <w:numId w:val="20"/>
+        </w:numPr>
+        <w:spacing w:line="360" w:lineRule="auto"/>
+        <w:jc w:val="both"/>
+        <w:rPr>
+          <w:rFonts w:ascii="Arial" w:hAnsi="Arial" w:cs="Arial"/>
+        </w:rPr>
+      </w:pPr>
+      <w:r>
+        <w:rPr>
+          <w:rFonts w:ascii="Arial" w:hAnsi="Arial" w:cs="Arial"/>
+        </w:rPr>
+        <w:t>Dispečer odabire opciju prikaza neraspoređenih narudžbi.</w:t>
+      </w:r>
+    </w:p>
+    <w:p>
+      <w:pPr>
+        <w:pStyle w:val="Normal1"/>
+        <w:numPr>
+          <w:ilvl w:val="0"/>
+          <w:numId w:val="20"/>
+        </w:numPr>
+        <w:spacing w:line="360" w:lineRule="auto"/>
+        <w:jc w:val="both"/>
+        <w:rPr>
+          <w:rFonts w:ascii="Arial" w:hAnsi="Arial" w:cs="Arial"/>
+        </w:rPr>
+      </w:pPr>
+      <w:r>
+        <w:rPr>
+          <w:rFonts w:ascii="Arial" w:hAnsi="Arial" w:cs="Arial"/>
+        </w:rPr>
+        <w:lastRenderedPageBreak/>
+        <w:t xml:space="preserve"> </w:t>
+      </w:r>
+      <w:r>
+        <w:rPr>
+          <w:rFonts w:ascii="Arial" w:hAnsi="Arial" w:cs="Arial"/>
+        </w:rPr>
+        <w:t>Iz baze podataka, dispečeru se prikazuje karta sa neraspoređenim narudžbama, trenutnim pozicijama dostavljača i njihovim budućim rutama.</w:t>
+      </w:r>
+    </w:p>
+    <w:p>
+      <w:pPr>
+        <w:pStyle w:val="Normal1"/>
+        <w:spacing w:line="360" w:lineRule="auto"/>
+        <w:jc w:val="both"/>
+        <w:rPr>
+          <w:rFonts w:ascii="Arial" w:hAnsi="Arial" w:cs="Arial"/>
+        </w:rPr>
+      </w:pPr>
+      <w:bookmarkStart w:id="9" w:name="_GoBack"/>
+      <w:bookmarkEnd w:id="9"/>
+    </w:p>
+    <w:p>
+      <w:pPr>
+        <w:pStyle w:val="Normal1"/>
+        <w:spacing w:line="360" w:lineRule="auto"/>
+        <w:ind w:left="720"/>
+        <w:jc w:val="both"/>
+        <w:rPr>
+          <w:rFonts w:ascii="Arial" w:hAnsi="Arial" w:cs="Arial"/>
+        </w:rPr>
+      </w:pPr>
+    </w:p>
+    <w:p>
+      <w:pPr>
+        <w:pStyle w:val="Normal1"/>
+        <w:spacing w:line="360" w:lineRule="auto"/>
+        <w:ind w:left="720"/>
+        <w:jc w:val="both"/>
+        <w:rPr>
+          <w:rFonts w:ascii="Arial" w:hAnsi="Arial" w:cs="Arial"/>
+        </w:rPr>
+      </w:pPr>
+      <w:r>
+        <w:rPr>
+          <w:rFonts w:ascii="Arial" w:hAnsi="Arial" w:cs="Arial"/>
+        </w:rPr>
+        <w:tab/>
+      </w:r>
+    </w:p>
+    <w:p>
+      <w:pPr>
+        <w:pStyle w:val="Normal1"/>
+        <w:spacing w:line="360" w:lineRule="auto"/>
+        <w:ind w:left="720"/>
+        <w:jc w:val="both"/>
+        <w:rPr>
+          <w:rFonts w:ascii="Arial" w:hAnsi="Arial" w:cs="Arial"/>
+        </w:rPr>
+      </w:pPr>
+      <w:r>
+        <w:rPr>
+          <w:rFonts w:ascii="Arial" w:hAnsi="Arial" w:cs="Arial"/>
+        </w:rPr>
+        <w:tab/>
+      </w:r>
+    </w:p>
+    <w:p>
+      <w:pPr>
+        <w:pStyle w:val="Normal1"/>
+        <w:spacing w:line="360" w:lineRule="auto"/>
+        <w:jc w:val="both"/>
+        <w:rPr>
+          <w:rFonts w:ascii="Arial" w:hAnsi="Arial" w:cs="Arial"/>
+        </w:rPr>
+      </w:pPr>
     </w:p>
     <w:p>
       <w:pPr>
@@ -6915,6 +7457,7 @@
       </w:pPr>
       <w:bookmarkStart w:id="10" w:name="_Toc431806049"/>
       <w:r>
+        <w:lastRenderedPageBreak/>
         <w:t>Ostali zahtjevi</w:t>
       </w:r>
       <w:bookmarkEnd w:id="10"/>
@@ -6959,7 +7502,47 @@
           <w:color w:val="4472C4"/>
           <w:sz w:val="20"/>
         </w:rPr>
-        <w:t>Pod mjerama i zahtjevima na kvalitetu sustava misli se na nekoliko aspekata: neosjetljivost na pogreške, (is)koristivost, pouzdanost, performanse, (p)održivost.</w:t>
+        <w:t>Pod mjerama i zahtjevima na kvalitetu sustava misli se na nekoliko aspekata: neosjetljivost na pogreške, (</w:t>
+      </w:r>
+      <w:proofErr w:type="spellStart"/>
+      <w:r>
+        <w:rPr>
+          <w:rFonts w:ascii="Arial" w:eastAsia="Arial" w:hAnsi="Arial" w:cs="Arial"/>
+          <w:i/>
+          <w:color w:val="4472C4"/>
+          <w:sz w:val="20"/>
+        </w:rPr>
+        <w:t>is</w:t>
+      </w:r>
+      <w:proofErr w:type="spellEnd"/>
+      <w:r>
+        <w:rPr>
+          <w:rFonts w:ascii="Arial" w:eastAsia="Arial" w:hAnsi="Arial" w:cs="Arial"/>
+          <w:i/>
+          <w:color w:val="4472C4"/>
+          <w:sz w:val="20"/>
+        </w:rPr>
+        <w:t>)</w:t>
+      </w:r>
+      <w:proofErr w:type="spellStart"/>
+      <w:r>
+        <w:rPr>
+          <w:rFonts w:ascii="Arial" w:eastAsia="Arial" w:hAnsi="Arial" w:cs="Arial"/>
+          <w:i/>
+          <w:color w:val="4472C4"/>
+          <w:sz w:val="20"/>
+        </w:rPr>
+        <w:t>koristivost</w:t>
+      </w:r>
+      <w:proofErr w:type="spellEnd"/>
+      <w:r>
+        <w:rPr>
+          <w:rFonts w:ascii="Arial" w:eastAsia="Arial" w:hAnsi="Arial" w:cs="Arial"/>
+          <w:i/>
+          <w:color w:val="4472C4"/>
+          <w:sz w:val="20"/>
+        </w:rPr>
+        <w:t>, pouzdanost, performanse, (p)održivost.</w:t>
       </w:r>
     </w:p>
     <w:p>
@@ -7027,6 +7610,7 @@
       </w:pPr>
       <w:bookmarkStart w:id="12" w:name="_Toc431806050"/>
       <w:r>
+        <w:lastRenderedPageBreak/>
         <w:t>Arhitektura i dizajn sustava</w:t>
       </w:r>
       <w:bookmarkEnd w:id="12"/>
@@ -7096,7 +7680,27 @@
           <w:color w:val="4472C4"/>
           <w:sz w:val="20"/>
         </w:rPr>
-        <w:t>U svakoj stavci navedenoj u nastavku potrebno je dati tekstovni opis. te ilustrirati odgovarajućim UML dijagramima. Projektna grupa odlučuje gdje i koje sve dijagrame treba prikazati u pojedinim stavkama, ali cijela točka 6. Arhitektura i dizajn sustava, mora sadržavati barem po jedan:</w:t>
+        <w:t xml:space="preserve">U svakoj stavci navedenoj u nastavku potrebno je dati </w:t>
+      </w:r>
+      <w:proofErr w:type="spellStart"/>
+      <w:r>
+        <w:rPr>
+          <w:rFonts w:ascii="Arial" w:eastAsia="Arial" w:hAnsi="Arial" w:cs="Arial"/>
+          <w:i/>
+          <w:color w:val="4472C4"/>
+          <w:sz w:val="20"/>
+        </w:rPr>
+        <w:t>tekstovni</w:t>
+      </w:r>
+      <w:proofErr w:type="spellEnd"/>
+      <w:r>
+        <w:rPr>
+          <w:rFonts w:ascii="Arial" w:eastAsia="Arial" w:hAnsi="Arial" w:cs="Arial"/>
+          <w:i/>
+          <w:color w:val="4472C4"/>
+          <w:sz w:val="20"/>
+        </w:rPr>
+        <w:t xml:space="preserve"> opis. te ilustrirati odgovarajućim UML dijagramima. Projektna grupa odlučuje gdje i koje sve dijagrame treba prikazati u pojedinim stavkama, ali cijela točka 6. Arhitektura i dizajn sustava, mora sadržavati barem po jedan:</w:t>
       </w:r>
     </w:p>
     <w:p>
@@ -7250,8 +7854,9 @@
           <w:color w:val="4472C4"/>
           <w:sz w:val="20"/>
         </w:rPr>
-        <w:t>Za crtanje UML dijagrama preporuka je koristiti alat Astah Community</w:t>
-      </w:r>
+        <w:t xml:space="preserve">Za crtanje UML dijagrama preporuka je koristiti alat </w:t>
+      </w:r>
+      <w:proofErr w:type="spellStart"/>
       <w:r>
         <w:rPr>
           <w:rFonts w:ascii="Arial" w:eastAsia="Arial" w:hAnsi="Arial" w:cs="Arial"/>
@@ -7259,6 +7864,36 @@
           <w:color w:val="4472C4"/>
           <w:sz w:val="20"/>
         </w:rPr>
+        <w:t>Astah</w:t>
+      </w:r>
+      <w:proofErr w:type="spellEnd"/>
+      <w:r>
+        <w:rPr>
+          <w:rFonts w:ascii="Arial" w:eastAsia="Arial" w:hAnsi="Arial" w:cs="Arial"/>
+          <w:i/>
+          <w:color w:val="4472C4"/>
+          <w:sz w:val="20"/>
+        </w:rPr>
+        <w:t xml:space="preserve"> </w:t>
+      </w:r>
+      <w:proofErr w:type="spellStart"/>
+      <w:r>
+        <w:rPr>
+          <w:rFonts w:ascii="Arial" w:eastAsia="Arial" w:hAnsi="Arial" w:cs="Arial"/>
+          <w:i/>
+          <w:color w:val="4472C4"/>
+          <w:sz w:val="20"/>
+        </w:rPr>
+        <w:t>Community</w:t>
+      </w:r>
+      <w:proofErr w:type="spellEnd"/>
+      <w:r>
+        <w:rPr>
+          <w:rFonts w:ascii="Arial" w:eastAsia="Arial" w:hAnsi="Arial" w:cs="Arial"/>
+          <w:i/>
+          <w:color w:val="4472C4"/>
+          <w:sz w:val="20"/>
+        </w:rPr>
         <w:t>.</w:t>
       </w:r>
     </w:p>
@@ -7277,7 +7912,27 @@
           <w:color w:val="4472C4"/>
           <w:sz w:val="20"/>
         </w:rPr>
-        <w:t>Preporuča se da ovo poglavlje podijelite po sljedećim potpoglavljima:</w:t>
+        <w:t xml:space="preserve">Preporuča se da ovo poglavlje podijelite po sljedećim </w:t>
+      </w:r>
+      <w:proofErr w:type="spellStart"/>
+      <w:r>
+        <w:rPr>
+          <w:rFonts w:ascii="Arial" w:eastAsia="Arial" w:hAnsi="Arial" w:cs="Arial"/>
+          <w:i/>
+          <w:color w:val="4472C4"/>
+          <w:sz w:val="20"/>
+        </w:rPr>
+        <w:t>potpoglavljima</w:t>
+      </w:r>
+      <w:proofErr w:type="spellEnd"/>
+      <w:r>
+        <w:rPr>
+          <w:rFonts w:ascii="Arial" w:eastAsia="Arial" w:hAnsi="Arial" w:cs="Arial"/>
+          <w:i/>
+          <w:color w:val="4472C4"/>
+          <w:sz w:val="20"/>
+        </w:rPr>
+        <w:t>:</w:t>
       </w:r>
     </w:p>
     <w:p>
@@ -7404,6 +8059,7 @@
       </w:pPr>
       <w:bookmarkStart w:id="14" w:name="_Toc431806051"/>
       <w:r>
+        <w:lastRenderedPageBreak/>
         <w:t>Svrha, opći prioriteti i skica sustava</w:t>
       </w:r>
       <w:bookmarkEnd w:id="14"/>
@@ -7439,6 +8095,7 @@
           <w:color w:val="4472C4"/>
         </w:rPr>
       </w:pPr>
+      <w:proofErr w:type="spellStart"/>
       <w:r>
         <w:rPr>
           <w:rFonts w:ascii="Arial" w:eastAsia="Arial" w:hAnsi="Arial" w:cs="Arial"/>
@@ -7446,7 +8103,17 @@
           <w:color w:val="4472C4"/>
           <w:sz w:val="20"/>
         </w:rPr>
-        <w:t xml:space="preserve">Potpoglavlje treba sadržavati sljedeće: </w:t>
+        <w:t>Potpoglavlje</w:t>
+      </w:r>
+      <w:proofErr w:type="spellEnd"/>
+      <w:r>
+        <w:rPr>
+          <w:rFonts w:ascii="Arial" w:eastAsia="Arial" w:hAnsi="Arial" w:cs="Arial"/>
+          <w:i/>
+          <w:color w:val="4472C4"/>
+          <w:sz w:val="20"/>
+        </w:rPr>
+        <w:t xml:space="preserve"> treba sadržavati sljedeće: </w:t>
       </w:r>
     </w:p>
     <w:p>
@@ -7511,6 +8178,7 @@
       </w:pPr>
       <w:bookmarkStart w:id="16" w:name="_Toc431806052"/>
       <w:r>
+        <w:lastRenderedPageBreak/>
         <w:t>Dijagram razreda s opisom</w:t>
       </w:r>
       <w:bookmarkEnd w:id="16"/>
@@ -7530,6 +8198,7 @@
           <w:color w:val="4472C4"/>
         </w:rPr>
       </w:pPr>
+      <w:proofErr w:type="spellStart"/>
       <w:r>
         <w:rPr>
           <w:rFonts w:ascii="Arial" w:eastAsia="Arial" w:hAnsi="Arial" w:cs="Arial"/>
@@ -7537,18 +8206,9 @@
           <w:color w:val="4472C4"/>
           <w:sz w:val="20"/>
         </w:rPr>
-        <w:t xml:space="preserve">Potpoglavlje treba sadržavati dijagram razreda, jedan ili više njih, s opisima šta koji razred znači. Ono što je potrebno imati u dokumentaciji prilikom prve predaje je: svi razredi specifični za vaš projekt, nazivi metoda i vrste pristupa metodama (npr. javni, zaštićeni), nazive atributa razreda, veze i odnosi  između razreda, okviri (forme) grafičkog sučelja specifične za pojedini programski jezik, ako su vam poznate. </w:t>
-      </w:r>
-    </w:p>
-    <w:p>
-      <w:pPr>
-        <w:pStyle w:val="Normal1"/>
-        <w:spacing w:line="360" w:lineRule="auto"/>
-        <w:jc w:val="both"/>
-        <w:rPr>
-          <w:color w:val="4472C4"/>
-        </w:rPr>
-      </w:pPr>
+        <w:t>Potpoglavlje</w:t>
+      </w:r>
+      <w:proofErr w:type="spellEnd"/>
       <w:r>
         <w:rPr>
           <w:rFonts w:ascii="Arial" w:eastAsia="Arial" w:hAnsi="Arial" w:cs="Arial"/>
@@ -7556,7 +8216,86 @@
           <w:color w:val="4472C4"/>
           <w:sz w:val="20"/>
         </w:rPr>
-        <w:t xml:space="preserve">Primjer onoga što nije potrebno imati u dokumentaciji prilikom druge predaje su: tipovi parametara metoda razreda (npr. boolean, int), događaji (npr. klikovi miša). </w:t>
+        <w:t xml:space="preserve"> treba sadržavati dijagram razreda, jedan ili više njih, s opisima šta koji razred znači. Ono što je potrebno imati u dokumentaciji prilikom prve predaje je: svi razredi specifični za vaš projekt, nazivi metoda i vrste pristupa metodama (npr. javni, zaštićeni), nazive atributa razreda, veze i odnosi  između razreda, okviri (forme) grafičkog sučelja specifične za pojedini programski jezik, ako su vam poznate. </w:t>
+      </w:r>
+    </w:p>
+    <w:p>
+      <w:pPr>
+        <w:pStyle w:val="Normal1"/>
+        <w:spacing w:line="360" w:lineRule="auto"/>
+        <w:jc w:val="both"/>
+        <w:rPr>
+          <w:color w:val="4472C4"/>
+        </w:rPr>
+      </w:pPr>
+      <w:r>
+        <w:rPr>
+          <w:rFonts w:ascii="Arial" w:eastAsia="Arial" w:hAnsi="Arial" w:cs="Arial"/>
+          <w:i/>
+          <w:color w:val="4472C4"/>
+          <w:sz w:val="20"/>
+        </w:rPr>
+        <w:t xml:space="preserve">Primjer onoga što nije potrebno imati u dokumentaciji prilikom druge predaje su: tipovi parametara metoda razreda (npr. </w:t>
+      </w:r>
+      <w:proofErr w:type="spellStart"/>
+      <w:r>
+        <w:rPr>
+          <w:rFonts w:ascii="Arial" w:eastAsia="Arial" w:hAnsi="Arial" w:cs="Arial"/>
+          <w:i/>
+          <w:color w:val="4472C4"/>
+          <w:sz w:val="20"/>
+        </w:rPr>
+        <w:t>boolean</w:t>
+      </w:r>
+      <w:proofErr w:type="spellEnd"/>
+      <w:r>
+        <w:rPr>
+          <w:rFonts w:ascii="Arial" w:eastAsia="Arial" w:hAnsi="Arial" w:cs="Arial"/>
+          <w:i/>
+          <w:color w:val="4472C4"/>
+          <w:sz w:val="20"/>
+        </w:rPr>
+        <w:t xml:space="preserve">, </w:t>
+      </w:r>
+      <w:proofErr w:type="spellStart"/>
+      <w:r>
+        <w:rPr>
+          <w:rFonts w:ascii="Arial" w:eastAsia="Arial" w:hAnsi="Arial" w:cs="Arial"/>
+          <w:i/>
+          <w:color w:val="4472C4"/>
+          <w:sz w:val="20"/>
+        </w:rPr>
+        <w:t>int</w:t>
+      </w:r>
+      <w:proofErr w:type="spellEnd"/>
+      <w:r>
+        <w:rPr>
+          <w:rFonts w:ascii="Arial" w:eastAsia="Arial" w:hAnsi="Arial" w:cs="Arial"/>
+          <w:i/>
+          <w:color w:val="4472C4"/>
+          <w:sz w:val="20"/>
+        </w:rPr>
+        <w:t xml:space="preserve">), događaji (npr. </w:t>
+      </w:r>
+      <w:proofErr w:type="spellStart"/>
+      <w:r>
+        <w:rPr>
+          <w:rFonts w:ascii="Arial" w:eastAsia="Arial" w:hAnsi="Arial" w:cs="Arial"/>
+          <w:i/>
+          <w:color w:val="4472C4"/>
+          <w:sz w:val="20"/>
+        </w:rPr>
+        <w:t>klikovi</w:t>
+      </w:r>
+      <w:proofErr w:type="spellEnd"/>
+      <w:r>
+        <w:rPr>
+          <w:rFonts w:ascii="Arial" w:eastAsia="Arial" w:hAnsi="Arial" w:cs="Arial"/>
+          <w:i/>
+          <w:color w:val="4472C4"/>
+          <w:sz w:val="20"/>
+        </w:rPr>
+        <w:t xml:space="preserve"> miša). </w:t>
       </w:r>
     </w:p>
     <w:p>
@@ -7628,6 +8367,7 @@
       </w:pPr>
       <w:bookmarkStart w:id="18" w:name="_Toc431806053"/>
       <w:r>
+        <w:lastRenderedPageBreak/>
         <w:t>Dijagram objekata</w:t>
       </w:r>
       <w:bookmarkEnd w:id="18"/>
@@ -7677,6 +8417,7 @@
       </w:pPr>
       <w:bookmarkStart w:id="20" w:name="_Toc431806054"/>
       <w:r>
+        <w:lastRenderedPageBreak/>
         <w:t>Ostali UML dijagrami</w:t>
       </w:r>
       <w:bookmarkEnd w:id="20"/>
@@ -7721,7 +8462,47 @@
           <w:color w:val="4472C4"/>
           <w:sz w:val="20"/>
         </w:rPr>
-        <w:t>U ovom potpoglavlju potrebno je uvrstiti dodatna četiri dijagrama koji prikazuju arhitekturu sustava i to: komunikacijski dijagram, dijagram stanja, dijagam aktivnosti i dijagram komponenti. Potrebno je dati barem po jedan primjerak svakog od dijagrama. Potrebno je da svaki od dijagrama prikazuje (jedan) bitan dio funkcionalnosti sustava. Dijagram komponenti treba prikazivati sve komponente sustava. Prema potrebi, ovdje se mogu dodati i neki dodatni sekvencijski dijagrami za objekte.</w:t>
+        <w:t xml:space="preserve">U ovom </w:t>
+      </w:r>
+      <w:proofErr w:type="spellStart"/>
+      <w:r>
+        <w:rPr>
+          <w:rFonts w:ascii="Arial" w:eastAsia="Arial" w:hAnsi="Arial" w:cs="Arial"/>
+          <w:i/>
+          <w:color w:val="4472C4"/>
+          <w:sz w:val="20"/>
+        </w:rPr>
+        <w:t>potpoglavlju</w:t>
+      </w:r>
+      <w:proofErr w:type="spellEnd"/>
+      <w:r>
+        <w:rPr>
+          <w:rFonts w:ascii="Arial" w:eastAsia="Arial" w:hAnsi="Arial" w:cs="Arial"/>
+          <w:i/>
+          <w:color w:val="4472C4"/>
+          <w:sz w:val="20"/>
+        </w:rPr>
+        <w:t xml:space="preserve"> potrebno je uvrstiti dodatna četiri dijagrama koji prikazuju arhitekturu sustava i to: komunikacijski dijagram, dijagram stanja, </w:t>
+      </w:r>
+      <w:proofErr w:type="spellStart"/>
+      <w:r>
+        <w:rPr>
+          <w:rFonts w:ascii="Arial" w:eastAsia="Arial" w:hAnsi="Arial" w:cs="Arial"/>
+          <w:i/>
+          <w:color w:val="4472C4"/>
+          <w:sz w:val="20"/>
+        </w:rPr>
+        <w:t>dijagam</w:t>
+      </w:r>
+      <w:proofErr w:type="spellEnd"/>
+      <w:r>
+        <w:rPr>
+          <w:rFonts w:ascii="Arial" w:eastAsia="Arial" w:hAnsi="Arial" w:cs="Arial"/>
+          <w:i/>
+          <w:color w:val="4472C4"/>
+          <w:sz w:val="20"/>
+        </w:rPr>
+        <w:t xml:space="preserve"> aktivnosti i dijagram komponenti. Potrebno je dati barem po jedan primjerak svakog od dijagrama. Potrebno je da svaki od dijagrama prikazuje (jedan) bitan dio funkcionalnosti sustava. Dijagram komponenti treba prikazivati sve komponente sustava. Prema potrebi, ovdje se mogu dodati i neki dodatni sekvencijski dijagrami za objekte.</w:t>
       </w:r>
     </w:p>
     <w:p>
@@ -7769,6 +8550,7 @@
       </w:pPr>
       <w:bookmarkStart w:id="22" w:name="_Toc431806055"/>
       <w:r>
+        <w:lastRenderedPageBreak/>
         <w:t>Implementacija i korisničko sučelje</w:t>
       </w:r>
       <w:bookmarkEnd w:id="22"/>
@@ -7816,7 +8598,27 @@
           <w:color w:val="4472C4"/>
           <w:sz w:val="20"/>
         </w:rPr>
-        <w:t>dati dijagram razmještaja (deployment dijagram)</w:t>
+        <w:t>dati dijagram razmještaja (</w:t>
+      </w:r>
+      <w:proofErr w:type="spellStart"/>
+      <w:r>
+        <w:rPr>
+          <w:rFonts w:ascii="Arial" w:eastAsia="Arial" w:hAnsi="Arial" w:cs="Arial"/>
+          <w:i/>
+          <w:color w:val="4472C4"/>
+          <w:sz w:val="20"/>
+        </w:rPr>
+        <w:t>deployment</w:t>
+      </w:r>
+      <w:proofErr w:type="spellEnd"/>
+      <w:r>
+        <w:rPr>
+          <w:rFonts w:ascii="Arial" w:eastAsia="Arial" w:hAnsi="Arial" w:cs="Arial"/>
+          <w:i/>
+          <w:color w:val="4472C4"/>
+          <w:sz w:val="20"/>
+        </w:rPr>
+        <w:t xml:space="preserve"> dijagram)</w:t>
       </w:r>
     </w:p>
     <w:p>
@@ -7995,6 +8797,7 @@
       </w:pPr>
       <w:bookmarkStart w:id="26" w:name="_Toc431806057"/>
       <w:r>
+        <w:lastRenderedPageBreak/>
         <w:t>Korištene tehnologije i alati</w:t>
       </w:r>
       <w:bookmarkEnd w:id="26"/>
@@ -8045,6 +8848,7 @@
       <w:bookmarkStart w:id="28" w:name="_Toc431806058"/>
       <w:bookmarkEnd w:id="27"/>
       <w:r>
+        <w:lastRenderedPageBreak/>
         <w:t>Isječak programskog koda vezan za temeljnu funkcionalnost sustava</w:t>
       </w:r>
       <w:bookmarkEnd w:id="28"/>
@@ -8102,6 +8906,7 @@
       <w:bookmarkStart w:id="30" w:name="_Toc431806059"/>
       <w:bookmarkEnd w:id="29"/>
       <w:r>
+        <w:lastRenderedPageBreak/>
         <w:t>Ispitivanje programskog rješenja</w:t>
       </w:r>
       <w:bookmarkEnd w:id="30"/>
@@ -8218,6 +9023,7 @@
       <w:bookmarkStart w:id="32" w:name="_Toc431806060"/>
       <w:bookmarkEnd w:id="31"/>
       <w:r>
+        <w:lastRenderedPageBreak/>
         <w:t>Upute za instalaciju</w:t>
       </w:r>
       <w:bookmarkEnd w:id="32"/>
@@ -8265,6 +9071,7 @@
       <w:bookmarkStart w:id="34" w:name="_Toc431806061"/>
       <w:bookmarkEnd w:id="33"/>
       <w:r>
+        <w:lastRenderedPageBreak/>
         <w:t>Korisničke upute</w:t>
       </w:r>
       <w:bookmarkEnd w:id="34"/>
@@ -8345,6 +9152,7 @@
       </w:pPr>
       <w:bookmarkStart w:id="36" w:name="_Toc431806062"/>
       <w:r>
+        <w:lastRenderedPageBreak/>
         <w:t>Zaključak</w:t>
       </w:r>
       <w:r>
@@ -8529,6 +9337,7 @@
       </w:pPr>
       <w:bookmarkStart w:id="38" w:name="_Toc431806063"/>
       <w:r>
+        <w:lastRenderedPageBreak/>
         <w:t>Popis literature</w:t>
       </w:r>
       <w:bookmarkEnd w:id="38"/>
@@ -8629,7 +9438,77 @@
         <w:rPr>
           <w:rFonts w:ascii="Arial" w:eastAsia="Arial" w:hAnsi="Arial" w:cs="Arial"/>
         </w:rPr>
-        <w:t>I. Sommerville, „Software engineering“, 8th ed, Addison Wesley, 2007.</w:t>
+        <w:t xml:space="preserve">I. </w:t>
+      </w:r>
+      <w:proofErr w:type="spellStart"/>
+      <w:r>
+        <w:rPr>
+          <w:rFonts w:ascii="Arial" w:eastAsia="Arial" w:hAnsi="Arial" w:cs="Arial"/>
+        </w:rPr>
+        <w:t>Sommerville</w:t>
+      </w:r>
+      <w:proofErr w:type="spellEnd"/>
+      <w:r>
+        <w:rPr>
+          <w:rFonts w:ascii="Arial" w:eastAsia="Arial" w:hAnsi="Arial" w:cs="Arial"/>
+        </w:rPr>
+        <w:t xml:space="preserve">, „Software </w:t>
+      </w:r>
+      <w:proofErr w:type="spellStart"/>
+      <w:r>
+        <w:rPr>
+          <w:rFonts w:ascii="Arial" w:eastAsia="Arial" w:hAnsi="Arial" w:cs="Arial"/>
+        </w:rPr>
+        <w:t>engineering</w:t>
+      </w:r>
+      <w:proofErr w:type="spellEnd"/>
+      <w:r>
+        <w:rPr>
+          <w:rFonts w:ascii="Arial" w:eastAsia="Arial" w:hAnsi="Arial" w:cs="Arial"/>
+        </w:rPr>
+        <w:t xml:space="preserve">“, 8th </w:t>
+      </w:r>
+      <w:proofErr w:type="spellStart"/>
+      <w:r>
+        <w:rPr>
+          <w:rFonts w:ascii="Arial" w:eastAsia="Arial" w:hAnsi="Arial" w:cs="Arial"/>
+        </w:rPr>
+        <w:t>ed</w:t>
+      </w:r>
+      <w:proofErr w:type="spellEnd"/>
+      <w:r>
+        <w:rPr>
+          <w:rFonts w:ascii="Arial" w:eastAsia="Arial" w:hAnsi="Arial" w:cs="Arial"/>
+        </w:rPr>
+        <w:t xml:space="preserve">, </w:t>
+      </w:r>
+      <w:proofErr w:type="spellStart"/>
+      <w:r>
+        <w:rPr>
+          <w:rFonts w:ascii="Arial" w:eastAsia="Arial" w:hAnsi="Arial" w:cs="Arial"/>
+        </w:rPr>
+        <w:t>Addison</w:t>
+      </w:r>
+      <w:proofErr w:type="spellEnd"/>
+      <w:r>
+        <w:rPr>
+          <w:rFonts w:ascii="Arial" w:eastAsia="Arial" w:hAnsi="Arial" w:cs="Arial"/>
+        </w:rPr>
+        <w:t xml:space="preserve"> </w:t>
+      </w:r>
+      <w:proofErr w:type="spellStart"/>
+      <w:r>
+        <w:rPr>
+          <w:rFonts w:ascii="Arial" w:eastAsia="Arial" w:hAnsi="Arial" w:cs="Arial"/>
+        </w:rPr>
+        <w:t>Wesley</w:t>
+      </w:r>
+      <w:proofErr w:type="spellEnd"/>
+      <w:r>
+        <w:rPr>
+          <w:rFonts w:ascii="Arial" w:eastAsia="Arial" w:hAnsi="Arial" w:cs="Arial"/>
+        </w:rPr>
+        <w:t>, 2007.</w:t>
       </w:r>
     </w:p>
     <w:p>
@@ -8642,11 +9521,89 @@
         <w:spacing w:line="360" w:lineRule="auto"/>
         <w:ind w:left="357" w:hanging="356"/>
       </w:pPr>
-      <w:r>
-        <w:rPr>
-          <w:rFonts w:ascii="Arial" w:eastAsia="Arial" w:hAnsi="Arial" w:cs="Arial"/>
-        </w:rPr>
-        <w:t>T.C.Lethbridge, R.Langaniere, „Object-Oriented Software Engineering“, 2nd ed. McGraw-Hill, 2005.</w:t>
+      <w:proofErr w:type="spellStart"/>
+      <w:r>
+        <w:rPr>
+          <w:rFonts w:ascii="Arial" w:eastAsia="Arial" w:hAnsi="Arial" w:cs="Arial"/>
+        </w:rPr>
+        <w:t>T.C.Lethbridge</w:t>
+      </w:r>
+      <w:proofErr w:type="spellEnd"/>
+      <w:r>
+        <w:rPr>
+          <w:rFonts w:ascii="Arial" w:eastAsia="Arial" w:hAnsi="Arial" w:cs="Arial"/>
+        </w:rPr>
+        <w:t xml:space="preserve">, </w:t>
+      </w:r>
+      <w:proofErr w:type="spellStart"/>
+      <w:r>
+        <w:rPr>
+          <w:rFonts w:ascii="Arial" w:eastAsia="Arial" w:hAnsi="Arial" w:cs="Arial"/>
+        </w:rPr>
+        <w:t>R.Langaniere</w:t>
+      </w:r>
+      <w:proofErr w:type="spellEnd"/>
+      <w:r>
+        <w:rPr>
+          <w:rFonts w:ascii="Arial" w:eastAsia="Arial" w:hAnsi="Arial" w:cs="Arial"/>
+        </w:rPr>
+        <w:t>, „</w:t>
+      </w:r>
+      <w:proofErr w:type="spellStart"/>
+      <w:r>
+        <w:rPr>
+          <w:rFonts w:ascii="Arial" w:eastAsia="Arial" w:hAnsi="Arial" w:cs="Arial"/>
+        </w:rPr>
+        <w:t>Object-Oriented</w:t>
+      </w:r>
+      <w:proofErr w:type="spellEnd"/>
+      <w:r>
+        <w:rPr>
+          <w:rFonts w:ascii="Arial" w:eastAsia="Arial" w:hAnsi="Arial" w:cs="Arial"/>
+        </w:rPr>
+        <w:t xml:space="preserve"> Software </w:t>
+      </w:r>
+      <w:proofErr w:type="spellStart"/>
+      <w:r>
+        <w:rPr>
+          <w:rFonts w:ascii="Arial" w:eastAsia="Arial" w:hAnsi="Arial" w:cs="Arial"/>
+        </w:rPr>
+        <w:t>Engineering</w:t>
+      </w:r>
+      <w:proofErr w:type="spellEnd"/>
+      <w:r>
+        <w:rPr>
+          <w:rFonts w:ascii="Arial" w:eastAsia="Arial" w:hAnsi="Arial" w:cs="Arial"/>
+        </w:rPr>
+        <w:t xml:space="preserve">“, 2nd </w:t>
+      </w:r>
+      <w:proofErr w:type="spellStart"/>
+      <w:r>
+        <w:rPr>
+          <w:rFonts w:ascii="Arial" w:eastAsia="Arial" w:hAnsi="Arial" w:cs="Arial"/>
+        </w:rPr>
+        <w:t>ed</w:t>
+      </w:r>
+      <w:proofErr w:type="spellEnd"/>
+      <w:r>
+        <w:rPr>
+          <w:rFonts w:ascii="Arial" w:eastAsia="Arial" w:hAnsi="Arial" w:cs="Arial"/>
+        </w:rPr>
+        <w:t xml:space="preserve">. </w:t>
+      </w:r>
+      <w:proofErr w:type="spellStart"/>
+      <w:r>
+        <w:rPr>
+          <w:rFonts w:ascii="Arial" w:eastAsia="Arial" w:hAnsi="Arial" w:cs="Arial"/>
+        </w:rPr>
+        <w:t>McGraw-Hill</w:t>
+      </w:r>
+      <w:proofErr w:type="spellEnd"/>
+      <w:r>
+        <w:rPr>
+          <w:rFonts w:ascii="Arial" w:eastAsia="Arial" w:hAnsi="Arial" w:cs="Arial"/>
+        </w:rPr>
+        <w:t>, 2005.</w:t>
       </w:r>
     </w:p>
     <w:p>
@@ -8663,7 +9620,35 @@
         <w:rPr>
           <w:rFonts w:ascii="Arial" w:eastAsia="Arial" w:hAnsi="Arial" w:cs="Arial"/>
         </w:rPr>
-        <w:t xml:space="preserve">Software engineering ,Rutgers University, </w:t>
+        <w:t xml:space="preserve">Software </w:t>
+      </w:r>
+      <w:proofErr w:type="spellStart"/>
+      <w:r>
+        <w:rPr>
+          <w:rFonts w:ascii="Arial" w:eastAsia="Arial" w:hAnsi="Arial" w:cs="Arial"/>
+        </w:rPr>
+        <w:t>engineering</w:t>
+      </w:r>
+      <w:proofErr w:type="spellEnd"/>
+      <w:r>
+        <w:rPr>
+          <w:rFonts w:ascii="Arial" w:eastAsia="Arial" w:hAnsi="Arial" w:cs="Arial"/>
+        </w:rPr>
+        <w:t xml:space="preserve"> ,</w:t>
+      </w:r>
+      <w:proofErr w:type="spellStart"/>
+      <w:r>
+        <w:rPr>
+          <w:rFonts w:ascii="Arial" w:eastAsia="Arial" w:hAnsi="Arial" w:cs="Arial"/>
+        </w:rPr>
+        <w:t>Rutgers</w:t>
+      </w:r>
+      <w:proofErr w:type="spellEnd"/>
+      <w:r>
+        <w:rPr>
+          <w:rFonts w:ascii="Arial" w:eastAsia="Arial" w:hAnsi="Arial" w:cs="Arial"/>
+        </w:rPr>
+        <w:t xml:space="preserve"> University, </w:t>
       </w:r>
       <w:hyperlink r:id="rId12">
         <w:r>
@@ -8691,7 +9676,119 @@
         <w:rPr>
           <w:rFonts w:ascii="Arial" w:eastAsia="Arial" w:hAnsi="Arial" w:cs="Arial"/>
         </w:rPr>
-        <w:t xml:space="preserve">I. Marsic, „Software engineering book“, Department of Electrical and Computer Engineering, Rutgers University, </w:t>
+        <w:t xml:space="preserve">I. </w:t>
+      </w:r>
+      <w:proofErr w:type="spellStart"/>
+      <w:r>
+        <w:rPr>
+          <w:rFonts w:ascii="Arial" w:eastAsia="Arial" w:hAnsi="Arial" w:cs="Arial"/>
+        </w:rPr>
+        <w:t>Marsic</w:t>
+      </w:r>
+      <w:proofErr w:type="spellEnd"/>
+      <w:r>
+        <w:rPr>
+          <w:rFonts w:ascii="Arial" w:eastAsia="Arial" w:hAnsi="Arial" w:cs="Arial"/>
+        </w:rPr>
+        <w:t xml:space="preserve">, „Software </w:t>
+      </w:r>
+      <w:proofErr w:type="spellStart"/>
+      <w:r>
+        <w:rPr>
+          <w:rFonts w:ascii="Arial" w:eastAsia="Arial" w:hAnsi="Arial" w:cs="Arial"/>
+        </w:rPr>
+        <w:t>engineering</w:t>
+      </w:r>
+      <w:proofErr w:type="spellEnd"/>
+      <w:r>
+        <w:rPr>
+          <w:rFonts w:ascii="Arial" w:eastAsia="Arial" w:hAnsi="Arial" w:cs="Arial"/>
+        </w:rPr>
+        <w:t xml:space="preserve"> </w:t>
+      </w:r>
+      <w:proofErr w:type="spellStart"/>
+      <w:r>
+        <w:rPr>
+          <w:rFonts w:ascii="Arial" w:eastAsia="Arial" w:hAnsi="Arial" w:cs="Arial"/>
+        </w:rPr>
+        <w:t>book</w:t>
+      </w:r>
+      <w:proofErr w:type="spellEnd"/>
+      <w:r>
+        <w:rPr>
+          <w:rFonts w:ascii="Arial" w:eastAsia="Arial" w:hAnsi="Arial" w:cs="Arial"/>
+        </w:rPr>
+        <w:t xml:space="preserve">“, Department </w:t>
+      </w:r>
+      <w:proofErr w:type="spellStart"/>
+      <w:r>
+        <w:rPr>
+          <w:rFonts w:ascii="Arial" w:eastAsia="Arial" w:hAnsi="Arial" w:cs="Arial"/>
+        </w:rPr>
+        <w:t>of</w:t>
+      </w:r>
+      <w:proofErr w:type="spellEnd"/>
+      <w:r>
+        <w:rPr>
+          <w:rFonts w:ascii="Arial" w:eastAsia="Arial" w:hAnsi="Arial" w:cs="Arial"/>
+        </w:rPr>
+        <w:t xml:space="preserve"> </w:t>
+      </w:r>
+      <w:proofErr w:type="spellStart"/>
+      <w:r>
+        <w:rPr>
+          <w:rFonts w:ascii="Arial" w:eastAsia="Arial" w:hAnsi="Arial" w:cs="Arial"/>
+        </w:rPr>
+        <w:t>Electrical</w:t>
+      </w:r>
+      <w:proofErr w:type="spellEnd"/>
+      <w:r>
+        <w:rPr>
+          <w:rFonts w:ascii="Arial" w:eastAsia="Arial" w:hAnsi="Arial" w:cs="Arial"/>
+        </w:rPr>
+        <w:t xml:space="preserve"> </w:t>
+      </w:r>
+      <w:proofErr w:type="spellStart"/>
+      <w:r>
+        <w:rPr>
+          <w:rFonts w:ascii="Arial" w:eastAsia="Arial" w:hAnsi="Arial" w:cs="Arial"/>
+        </w:rPr>
+        <w:t>and</w:t>
+      </w:r>
+      <w:proofErr w:type="spellEnd"/>
+      <w:r>
+        <w:rPr>
+          <w:rFonts w:ascii="Arial" w:eastAsia="Arial" w:hAnsi="Arial" w:cs="Arial"/>
+        </w:rPr>
+        <w:t xml:space="preserve"> Computer </w:t>
+      </w:r>
+      <w:proofErr w:type="spellStart"/>
+      <w:r>
+        <w:rPr>
+          <w:rFonts w:ascii="Arial" w:eastAsia="Arial" w:hAnsi="Arial" w:cs="Arial"/>
+        </w:rPr>
+        <w:t>Engineering</w:t>
+      </w:r>
+      <w:proofErr w:type="spellEnd"/>
+      <w:r>
+        <w:rPr>
+          <w:rFonts w:ascii="Arial" w:eastAsia="Arial" w:hAnsi="Arial" w:cs="Arial"/>
+        </w:rPr>
+        <w:t xml:space="preserve">, </w:t>
+      </w:r>
+      <w:proofErr w:type="spellStart"/>
+      <w:r>
+        <w:rPr>
+          <w:rFonts w:ascii="Arial" w:eastAsia="Arial" w:hAnsi="Arial" w:cs="Arial"/>
+        </w:rPr>
+        <w:t>Rutgers</w:t>
+      </w:r>
+      <w:proofErr w:type="spellEnd"/>
+      <w:r>
+        <w:rPr>
+          <w:rFonts w:ascii="Arial" w:eastAsia="Arial" w:hAnsi="Arial" w:cs="Arial"/>
+        </w:rPr>
+        <w:t xml:space="preserve"> University, </w:t>
       </w:r>
       <w:hyperlink r:id="rId14">
         <w:r>
@@ -8715,11 +9812,33 @@
         <w:spacing w:line="360" w:lineRule="auto"/>
         <w:ind w:left="357" w:hanging="356"/>
       </w:pPr>
-      <w:r>
-        <w:rPr>
-          <w:rFonts w:ascii="Arial" w:eastAsia="Arial" w:hAnsi="Arial" w:cs="Arial"/>
-        </w:rPr>
-        <w:t xml:space="preserve">Concepts:  Requirements, </w:t>
+      <w:proofErr w:type="spellStart"/>
+      <w:r>
+        <w:rPr>
+          <w:rFonts w:ascii="Arial" w:eastAsia="Arial" w:hAnsi="Arial" w:cs="Arial"/>
+        </w:rPr>
+        <w:t>Concepts</w:t>
+      </w:r>
+      <w:proofErr w:type="spellEnd"/>
+      <w:r>
+        <w:rPr>
+          <w:rFonts w:ascii="Arial" w:eastAsia="Arial" w:hAnsi="Arial" w:cs="Arial"/>
+        </w:rPr>
+        <w:t xml:space="preserve">:  </w:t>
+      </w:r>
+      <w:proofErr w:type="spellStart"/>
+      <w:r>
+        <w:rPr>
+          <w:rFonts w:ascii="Arial" w:eastAsia="Arial" w:hAnsi="Arial" w:cs="Arial"/>
+        </w:rPr>
+        <w:t>Requirements</w:t>
+      </w:r>
+      <w:proofErr w:type="spellEnd"/>
+      <w:r>
+        <w:rPr>
+          <w:rFonts w:ascii="Arial" w:eastAsia="Arial" w:hAnsi="Arial" w:cs="Arial"/>
+        </w:rPr>
+        <w:t xml:space="preserve">, </w:t>
       </w:r>
       <w:hyperlink r:id="rId16">
         <w:r>
@@ -8747,7 +9866,49 @@
         <w:rPr>
           <w:rFonts w:ascii="Arial" w:eastAsia="Arial" w:hAnsi="Arial" w:cs="Arial"/>
         </w:rPr>
-        <w:t xml:space="preserve">UML 2 Class Diagram Guidelines, </w:t>
+        <w:t xml:space="preserve">UML 2 </w:t>
+      </w:r>
+      <w:proofErr w:type="spellStart"/>
+      <w:r>
+        <w:rPr>
+          <w:rFonts w:ascii="Arial" w:eastAsia="Arial" w:hAnsi="Arial" w:cs="Arial"/>
+        </w:rPr>
+        <w:t>Class</w:t>
+      </w:r>
+      <w:proofErr w:type="spellEnd"/>
+      <w:r>
+        <w:rPr>
+          <w:rFonts w:ascii="Arial" w:eastAsia="Arial" w:hAnsi="Arial" w:cs="Arial"/>
+        </w:rPr>
+        <w:t xml:space="preserve"> </w:t>
+      </w:r>
+      <w:proofErr w:type="spellStart"/>
+      <w:r>
+        <w:rPr>
+          <w:rFonts w:ascii="Arial" w:eastAsia="Arial" w:hAnsi="Arial" w:cs="Arial"/>
+        </w:rPr>
+        <w:t>Diagram</w:t>
+      </w:r>
+      <w:proofErr w:type="spellEnd"/>
+      <w:r>
+        <w:rPr>
+          <w:rFonts w:ascii="Arial" w:eastAsia="Arial" w:hAnsi="Arial" w:cs="Arial"/>
+        </w:rPr>
+        <w:t xml:space="preserve"> </w:t>
+      </w:r>
+      <w:proofErr w:type="spellStart"/>
+      <w:r>
+        <w:rPr>
+          <w:rFonts w:ascii="Arial" w:eastAsia="Arial" w:hAnsi="Arial" w:cs="Arial"/>
+        </w:rPr>
+        <w:t>Guidelines</w:t>
+      </w:r>
+      <w:proofErr w:type="spellEnd"/>
+      <w:r>
+        <w:rPr>
+          <w:rFonts w:ascii="Arial" w:eastAsia="Arial" w:hAnsi="Arial" w:cs="Arial"/>
+        </w:rPr>
+        <w:t xml:space="preserve">, </w:t>
       </w:r>
       <w:hyperlink r:id="rId18">
         <w:r>
@@ -8771,11 +9932,103 @@
         <w:spacing w:line="360" w:lineRule="auto"/>
         <w:ind w:left="357" w:hanging="356"/>
       </w:pPr>
-      <w:r>
-        <w:rPr>
-          <w:rFonts w:ascii="Arial" w:eastAsia="Arial" w:hAnsi="Arial" w:cs="Arial"/>
-        </w:rPr>
-        <w:t xml:space="preserve">Domain Class Diagram Modeling Standards and Guidelines, </w:t>
+      <w:proofErr w:type="spellStart"/>
+      <w:r>
+        <w:rPr>
+          <w:rFonts w:ascii="Arial" w:eastAsia="Arial" w:hAnsi="Arial" w:cs="Arial"/>
+        </w:rPr>
+        <w:t>Domain</w:t>
+      </w:r>
+      <w:proofErr w:type="spellEnd"/>
+      <w:r>
+        <w:rPr>
+          <w:rFonts w:ascii="Arial" w:eastAsia="Arial" w:hAnsi="Arial" w:cs="Arial"/>
+        </w:rPr>
+        <w:t xml:space="preserve"> </w:t>
+      </w:r>
+      <w:proofErr w:type="spellStart"/>
+      <w:r>
+        <w:rPr>
+          <w:rFonts w:ascii="Arial" w:eastAsia="Arial" w:hAnsi="Arial" w:cs="Arial"/>
+        </w:rPr>
+        <w:t>Class</w:t>
+      </w:r>
+      <w:proofErr w:type="spellEnd"/>
+      <w:r>
+        <w:rPr>
+          <w:rFonts w:ascii="Arial" w:eastAsia="Arial" w:hAnsi="Arial" w:cs="Arial"/>
+        </w:rPr>
+        <w:t xml:space="preserve"> </w:t>
+      </w:r>
+      <w:proofErr w:type="spellStart"/>
+      <w:r>
+        <w:rPr>
+          <w:rFonts w:ascii="Arial" w:eastAsia="Arial" w:hAnsi="Arial" w:cs="Arial"/>
+        </w:rPr>
+        <w:t>Diagram</w:t>
+      </w:r>
+      <w:proofErr w:type="spellEnd"/>
+      <w:r>
+        <w:rPr>
+          <w:rFonts w:ascii="Arial" w:eastAsia="Arial" w:hAnsi="Arial" w:cs="Arial"/>
+        </w:rPr>
+        <w:t xml:space="preserve"> </w:t>
+      </w:r>
+      <w:proofErr w:type="spellStart"/>
+      <w:r>
+        <w:rPr>
+          <w:rFonts w:ascii="Arial" w:eastAsia="Arial" w:hAnsi="Arial" w:cs="Arial"/>
+        </w:rPr>
+        <w:t>Modeling</w:t>
+      </w:r>
+      <w:proofErr w:type="spellEnd"/>
+      <w:r>
+        <w:rPr>
+          <w:rFonts w:ascii="Arial" w:eastAsia="Arial" w:hAnsi="Arial" w:cs="Arial"/>
+        </w:rPr>
+        <w:t xml:space="preserve"> </w:t>
+      </w:r>
+      <w:proofErr w:type="spellStart"/>
+      <w:r>
+        <w:rPr>
+          <w:rFonts w:ascii="Arial" w:eastAsia="Arial" w:hAnsi="Arial" w:cs="Arial"/>
+        </w:rPr>
+        <w:t>Standards</w:t>
+      </w:r>
+      <w:proofErr w:type="spellEnd"/>
+      <w:r>
+        <w:rPr>
+          <w:rFonts w:ascii="Arial" w:eastAsia="Arial" w:hAnsi="Arial" w:cs="Arial"/>
+        </w:rPr>
+        <w:t xml:space="preserve"> </w:t>
+      </w:r>
+      <w:proofErr w:type="spellStart"/>
+      <w:r>
+        <w:rPr>
+          <w:rFonts w:ascii="Arial" w:eastAsia="Arial" w:hAnsi="Arial" w:cs="Arial"/>
+        </w:rPr>
+        <w:t>and</w:t>
+      </w:r>
+      <w:proofErr w:type="spellEnd"/>
+      <w:r>
+        <w:rPr>
+          <w:rFonts w:ascii="Arial" w:eastAsia="Arial" w:hAnsi="Arial" w:cs="Arial"/>
+        </w:rPr>
+        <w:t xml:space="preserve"> </w:t>
+      </w:r>
+      <w:proofErr w:type="spellStart"/>
+      <w:r>
+        <w:rPr>
+          <w:rFonts w:ascii="Arial" w:eastAsia="Arial" w:hAnsi="Arial" w:cs="Arial"/>
+        </w:rPr>
+        <w:t>Guidelines</w:t>
+      </w:r>
+      <w:proofErr w:type="spellEnd"/>
+      <w:r>
+        <w:rPr>
+          <w:rFonts w:ascii="Arial" w:eastAsia="Arial" w:hAnsi="Arial" w:cs="Arial"/>
+        </w:rPr>
+        <w:t xml:space="preserve">, </w:t>
       </w:r>
       <w:hyperlink r:id="rId20">
         <w:r>
@@ -8801,6 +10054,7 @@
       </w:pPr>
       <w:bookmarkStart w:id="39" w:name="h.3j2qqm3" w:colFirst="0" w:colLast="0"/>
       <w:bookmarkEnd w:id="39"/>
+      <w:proofErr w:type="spellStart"/>
       <w:r>
         <w:rPr>
           <w:rFonts w:ascii="Arial" w:eastAsia="Arial" w:hAnsi="Arial" w:cs="Arial"/>
@@ -8811,7 +10065,28 @@
         <w:rPr>
           <w:rFonts w:ascii="Arial" w:eastAsia="Arial" w:hAnsi="Arial" w:cs="Arial"/>
         </w:rPr>
-        <w:t xml:space="preserve">stah Community, </w:t>
+        <w:t>stah</w:t>
+      </w:r>
+      <w:proofErr w:type="spellEnd"/>
+      <w:r>
+        <w:rPr>
+          <w:rFonts w:ascii="Arial" w:eastAsia="Arial" w:hAnsi="Arial" w:cs="Arial"/>
+        </w:rPr>
+        <w:t xml:space="preserve"> </w:t>
+      </w:r>
+      <w:proofErr w:type="spellStart"/>
+      <w:r>
+        <w:rPr>
+          <w:rFonts w:ascii="Arial" w:eastAsia="Arial" w:hAnsi="Arial" w:cs="Arial"/>
+        </w:rPr>
+        <w:t>Community</w:t>
+      </w:r>
+      <w:proofErr w:type="spellEnd"/>
+      <w:r>
+        <w:rPr>
+          <w:rFonts w:ascii="Arial" w:eastAsia="Arial" w:hAnsi="Arial" w:cs="Arial"/>
+        </w:rPr>
+        <w:t xml:space="preserve">, </w:t>
       </w:r>
       <w:hyperlink r:id="rId22" w:history="1">
         <w:r>
@@ -8932,6 +10207,7 @@
       </w:pPr>
       <w:bookmarkStart w:id="41" w:name="_Toc431806065"/>
       <w:r>
+        <w:lastRenderedPageBreak/>
         <w:t>Dodatak B: Dnevnik sastajanja</w:t>
       </w:r>
       <w:bookmarkEnd w:id="41"/>
@@ -9111,13 +10387,23 @@
         </w:rPr>
         <w:t xml:space="preserve">dijagram pregleda promjena nad datotekama projekta. Potrebno je u </w:t>
       </w:r>
+      <w:proofErr w:type="spellStart"/>
       <w:r>
         <w:rPr>
           <w:rFonts w:ascii="Arial" w:eastAsia="Arial" w:hAnsi="Arial" w:cs="Arial"/>
           <w:color w:val="4472C4"/>
           <w:sz w:val="20"/>
         </w:rPr>
-        <w:t xml:space="preserve">BitBucket </w:t>
+        <w:t>BitBucket</w:t>
+      </w:r>
+      <w:proofErr w:type="spellEnd"/>
+      <w:r>
+        <w:rPr>
+          <w:rFonts w:ascii="Arial" w:eastAsia="Arial" w:hAnsi="Arial" w:cs="Arial"/>
+          <w:color w:val="4472C4"/>
+          <w:sz w:val="20"/>
+        </w:rPr>
+        <w:t xml:space="preserve"> </w:t>
       </w:r>
       <w:r>
         <w:rPr>
@@ -9128,6 +10414,7 @@
         </w:rPr>
         <w:t xml:space="preserve">sučelju instalirati dodatak </w:t>
       </w:r>
+      <w:proofErr w:type="spellStart"/>
       <w:r>
         <w:rPr>
           <w:rFonts w:ascii="Arial" w:eastAsia="Arial" w:hAnsi="Arial" w:cs="Arial"/>
@@ -9136,6 +10423,7 @@
         </w:rPr>
         <w:t>AwesomeGraph</w:t>
       </w:r>
+      <w:proofErr w:type="spellEnd"/>
       <w:r>
         <w:rPr>
           <w:rFonts w:ascii="Arial" w:eastAsia="Arial" w:hAnsi="Arial" w:cs="Arial"/>
@@ -9163,13 +10451,23 @@
         </w:rPr>
         <w:t>'</w:t>
       </w:r>
+      <w:proofErr w:type="spellStart"/>
       <w:r>
         <w:rPr>
           <w:rFonts w:ascii="Arial" w:eastAsia="Arial" w:hAnsi="Arial" w:cs="Arial"/>
           <w:color w:val="4472C4"/>
           <w:sz w:val="20"/>
         </w:rPr>
-        <w:t xml:space="preserve">commit' </w:t>
+        <w:t>commit</w:t>
+      </w:r>
+      <w:proofErr w:type="spellEnd"/>
+      <w:r>
+        <w:rPr>
+          <w:rFonts w:ascii="Arial" w:eastAsia="Arial" w:hAnsi="Arial" w:cs="Arial"/>
+          <w:color w:val="4472C4"/>
+          <w:sz w:val="20"/>
+        </w:rPr>
+        <w:t xml:space="preserve">' </w:t>
       </w:r>
       <w:r>
         <w:rPr>
@@ -9216,14 +10514,14 @@
         <w:tblLook w:val="04A0" w:firstRow="1" w:lastRow="0" w:firstColumn="1" w:lastColumn="0" w:noHBand="0" w:noVBand="1"/>
       </w:tblPr>
       <w:tblGrid>
-        <w:gridCol w:w="1663"/>
-        <w:gridCol w:w="1090"/>
-        <w:gridCol w:w="1089"/>
-        <w:gridCol w:w="1089"/>
-        <w:gridCol w:w="1089"/>
-        <w:gridCol w:w="1089"/>
-        <w:gridCol w:w="1089"/>
-        <w:gridCol w:w="1089"/>
+        <w:gridCol w:w="1664"/>
+        <w:gridCol w:w="1059"/>
+        <w:gridCol w:w="1058"/>
+        <w:gridCol w:w="1058"/>
+        <w:gridCol w:w="1058"/>
+        <w:gridCol w:w="1058"/>
+        <w:gridCol w:w="1058"/>
+        <w:gridCol w:w="1058"/>
       </w:tblGrid>
       <w:tr>
         <w:tc>
@@ -12933,6 +14231,7 @@
       </w:pPr>
       <w:bookmarkStart w:id="43" w:name="_Toc431806067"/>
       <w:r>
+        <w:lastRenderedPageBreak/>
         <w:t>Dodatak D: Plan rada / Pregled rada i stanje ostvarenja</w:t>
       </w:r>
       <w:bookmarkEnd w:id="43"/>
@@ -12989,7 +14288,47 @@
           <w:color w:val="4472C4"/>
           <w:sz w:val="20"/>
         </w:rPr>
-        <w:t>(u rev. 1) koji je plan rada za rev. 2,</w:t>
+        <w:t xml:space="preserve">(u </w:t>
+      </w:r>
+      <w:proofErr w:type="spellStart"/>
+      <w:r>
+        <w:rPr>
+          <w:rFonts w:ascii="Arial" w:hAnsi="Arial" w:cs="Arial"/>
+          <w:i/>
+          <w:color w:val="4472C4"/>
+          <w:sz w:val="20"/>
+        </w:rPr>
+        <w:t>rev</w:t>
+      </w:r>
+      <w:proofErr w:type="spellEnd"/>
+      <w:r>
+        <w:rPr>
+          <w:rFonts w:ascii="Arial" w:hAnsi="Arial" w:cs="Arial"/>
+          <w:i/>
+          <w:color w:val="4472C4"/>
+          <w:sz w:val="20"/>
+        </w:rPr>
+        <w:t xml:space="preserve">. 1) koji je plan rada za </w:t>
+      </w:r>
+      <w:proofErr w:type="spellStart"/>
+      <w:r>
+        <w:rPr>
+          <w:rFonts w:ascii="Arial" w:hAnsi="Arial" w:cs="Arial"/>
+          <w:i/>
+          <w:color w:val="4472C4"/>
+          <w:sz w:val="20"/>
+        </w:rPr>
+        <w:t>rev</w:t>
+      </w:r>
+      <w:proofErr w:type="spellEnd"/>
+      <w:r>
+        <w:rPr>
+          <w:rFonts w:ascii="Arial" w:hAnsi="Arial" w:cs="Arial"/>
+          <w:i/>
+          <w:color w:val="4472C4"/>
+          <w:sz w:val="20"/>
+        </w:rPr>
+        <w:t>. 2,</w:t>
       </w:r>
     </w:p>
     <w:p>
@@ -13012,7 +14351,27 @@
           <w:color w:val="4472C4"/>
           <w:sz w:val="20"/>
         </w:rPr>
-        <w:t>(u rev. 2) koji je status implementacije u odnosu na postavljene ciljeve, procjenu vremena dovršetka projekta (ako zadatak nije u potpunosti ispunjen), koje bi bile smjernice za daljnji rad kad bi se nastavilo s projektom te u čemu bi se sastojale buduće nadogradnje.</w:t>
+        <w:t xml:space="preserve">(u </w:t>
+      </w:r>
+      <w:proofErr w:type="spellStart"/>
+      <w:r>
+        <w:rPr>
+          <w:rFonts w:ascii="Arial" w:eastAsia="Arial" w:hAnsi="Arial" w:cs="Arial"/>
+          <w:i/>
+          <w:color w:val="4472C4"/>
+          <w:sz w:val="20"/>
+        </w:rPr>
+        <w:t>rev</w:t>
+      </w:r>
+      <w:proofErr w:type="spellEnd"/>
+      <w:r>
+        <w:rPr>
+          <w:rFonts w:ascii="Arial" w:eastAsia="Arial" w:hAnsi="Arial" w:cs="Arial"/>
+          <w:i/>
+          <w:color w:val="4472C4"/>
+          <w:sz w:val="20"/>
+        </w:rPr>
+        <w:t>. 2) koji je status implementacije u odnosu na postavljene ciljeve, procjenu vremena dovršetka projekta (ako zadatak nije u potpunosti ispunjen), koje bi bile smjernice za daljnji rad kad bi se nastavilo s projektom te u čemu bi se sastojale buduće nadogradnje.</w:t>
       </w:r>
     </w:p>
     <w:p>
@@ -13067,6 +14426,7 @@
         <w:tab w:val="right" w:pos="9072"/>
       </w:tabs>
     </w:pPr>
+    <w:proofErr w:type="spellStart"/>
     <w:r>
       <w:rPr>
         <w:rFonts w:ascii="Arial" w:eastAsia="Arial" w:hAnsi="Arial" w:cs="Arial"/>
@@ -13075,6 +14435,7 @@
       </w:rPr>
       <w:t>BitSoftTechnologies</w:t>
     </w:r>
+    <w:proofErr w:type="spellEnd"/>
     <w:r>
       <w:rPr>
         <w:rFonts w:ascii="Arial" w:eastAsia="Arial" w:hAnsi="Arial" w:cs="Arial"/>
@@ -13168,7 +14529,7 @@
         <w:noProof/>
         <w:sz w:val="20"/>
       </w:rPr>
-      <w:t>17. listopada 2018.</w:t>
+      <w:t>19. listopada 2018.</w:t>
     </w:r>
     <w:r>
       <w:rPr>
@@ -13693,6 +15054,95 @@
     </w:lvl>
   </w:abstractNum>
   <w:abstractNum w:abstractNumId="3" w15:restartNumberingAfterBreak="0">
+    <w:nsid w:val="0BE867EA"/>
+    <w:multiLevelType w:val="hybridMultilevel"/>
+    <w:tmpl w:val="111234A6"/>
+    <w:lvl w:ilvl="0" w:tplc="7F9E3EF8">
+      <w:start w:val="1"/>
+      <w:numFmt w:val="decimal"/>
+      <w:lvlText w:val="%1."/>
+      <w:lvlJc w:val="left"/>
+      <w:pPr>
+        <w:ind w:left="2520" w:hanging="360"/>
+      </w:pPr>
+      <w:rPr>
+        <w:rFonts w:hint="default"/>
+      </w:rPr>
+    </w:lvl>
+    <w:lvl w:ilvl="1" w:tplc="041A0019" w:tentative="1">
+      <w:start w:val="1"/>
+      <w:numFmt w:val="lowerLetter"/>
+      <w:lvlText w:val="%2."/>
+      <w:lvlJc w:val="left"/>
+      <w:pPr>
+        <w:ind w:left="3240" w:hanging="360"/>
+      </w:pPr>
+    </w:lvl>
+    <w:lvl w:ilvl="2" w:tplc="041A001B" w:tentative="1">
+      <w:start w:val="1"/>
+      <w:numFmt w:val="lowerRoman"/>
+      <w:lvlText w:val="%3."/>
+      <w:lvlJc w:val="right"/>
+      <w:pPr>
+        <w:ind w:left="3960" w:hanging="180"/>
+      </w:pPr>
+    </w:lvl>
+    <w:lvl w:ilvl="3" w:tplc="041A000F" w:tentative="1">
+      <w:start w:val="1"/>
+      <w:numFmt w:val="decimal"/>
+      <w:lvlText w:val="%4."/>
+      <w:lvlJc w:val="left"/>
+      <w:pPr>
+        <w:ind w:left="4680" w:hanging="360"/>
+      </w:pPr>
+    </w:lvl>
+    <w:lvl w:ilvl="4" w:tplc="041A0019" w:tentative="1">
+      <w:start w:val="1"/>
+      <w:numFmt w:val="lowerLetter"/>
+      <w:lvlText w:val="%5."/>
+      <w:lvlJc w:val="left"/>
+      <w:pPr>
+        <w:ind w:left="5400" w:hanging="360"/>
+      </w:pPr>
+    </w:lvl>
+    <w:lvl w:ilvl="5" w:tplc="041A001B" w:tentative="1">
+      <w:start w:val="1"/>
+      <w:numFmt w:val="lowerRoman"/>
+      <w:lvlText w:val="%6."/>
+      <w:lvlJc w:val="right"/>
+      <w:pPr>
+        <w:ind w:left="6120" w:hanging="180"/>
+      </w:pPr>
+    </w:lvl>
+    <w:lvl w:ilvl="6" w:tplc="041A000F" w:tentative="1">
+      <w:start w:val="1"/>
+      <w:numFmt w:val="decimal"/>
+      <w:lvlText w:val="%7."/>
+      <w:lvlJc w:val="left"/>
+      <w:pPr>
+        <w:ind w:left="6840" w:hanging="360"/>
+      </w:pPr>
+    </w:lvl>
+    <w:lvl w:ilvl="7" w:tplc="041A0019" w:tentative="1">
+      <w:start w:val="1"/>
+      <w:numFmt w:val="lowerLetter"/>
+      <w:lvlText w:val="%8."/>
+      <w:lvlJc w:val="left"/>
+      <w:pPr>
+        <w:ind w:left="7560" w:hanging="360"/>
+      </w:pPr>
+    </w:lvl>
+    <w:lvl w:ilvl="8" w:tplc="041A001B" w:tentative="1">
+      <w:start w:val="1"/>
+      <w:numFmt w:val="lowerRoman"/>
+      <w:lvlText w:val="%9."/>
+      <w:lvlJc w:val="right"/>
+      <w:pPr>
+        <w:ind w:left="8280" w:hanging="180"/>
+      </w:pPr>
+    </w:lvl>
+  </w:abstractNum>
+  <w:abstractNum w:abstractNumId="4" w15:restartNumberingAfterBreak="0">
     <w:nsid w:val="0D5C2C23"/>
     <w:multiLevelType w:val="hybridMultilevel"/>
     <w:tmpl w:val="3CDC0DC2"/>
@@ -13781,7 +15231,97 @@
       </w:pPr>
     </w:lvl>
   </w:abstractNum>
-  <w:abstractNum w:abstractNumId="4" w15:restartNumberingAfterBreak="0">
+  <w:abstractNum w:abstractNumId="5" w15:restartNumberingAfterBreak="0">
+    <w:nsid w:val="19FB6591"/>
+    <w:multiLevelType w:val="hybridMultilevel"/>
+    <w:tmpl w:val="710AEE64"/>
+    <w:lvl w:ilvl="0" w:tplc="9EC6BFB0">
+      <w:start w:val="1"/>
+      <w:numFmt w:val="decimal"/>
+      <w:lvlText w:val="%1."/>
+      <w:lvlJc w:val="left"/>
+      <w:pPr>
+        <w:ind w:left="1080" w:hanging="360"/>
+      </w:pPr>
+      <w:rPr>
+        <w:rFonts w:hint="default"/>
+        <w:b/>
+      </w:rPr>
+    </w:lvl>
+    <w:lvl w:ilvl="1" w:tplc="041A0019" w:tentative="1">
+      <w:start w:val="1"/>
+      <w:numFmt w:val="lowerLetter"/>
+      <w:lvlText w:val="%2."/>
+      <w:lvlJc w:val="left"/>
+      <w:pPr>
+        <w:ind w:left="1800" w:hanging="360"/>
+      </w:pPr>
+    </w:lvl>
+    <w:lvl w:ilvl="2" w:tplc="041A001B" w:tentative="1">
+      <w:start w:val="1"/>
+      <w:numFmt w:val="lowerRoman"/>
+      <w:lvlText w:val="%3."/>
+      <w:lvlJc w:val="right"/>
+      <w:pPr>
+        <w:ind w:left="2520" w:hanging="180"/>
+      </w:pPr>
+    </w:lvl>
+    <w:lvl w:ilvl="3" w:tplc="041A000F" w:tentative="1">
+      <w:start w:val="1"/>
+      <w:numFmt w:val="decimal"/>
+      <w:lvlText w:val="%4."/>
+      <w:lvlJc w:val="left"/>
+      <w:pPr>
+        <w:ind w:left="3240" w:hanging="360"/>
+      </w:pPr>
+    </w:lvl>
+    <w:lvl w:ilvl="4" w:tplc="041A0019" w:tentative="1">
+      <w:start w:val="1"/>
+      <w:numFmt w:val="lowerLetter"/>
+      <w:lvlText w:val="%5."/>
+      <w:lvlJc w:val="left"/>
+      <w:pPr>
+        <w:ind w:left="3960" w:hanging="360"/>
+      </w:pPr>
+    </w:lvl>
+    <w:lvl w:ilvl="5" w:tplc="041A001B" w:tentative="1">
+      <w:start w:val="1"/>
+      <w:numFmt w:val="lowerRoman"/>
+      <w:lvlText w:val="%6."/>
+      <w:lvlJc w:val="right"/>
+      <w:pPr>
+        <w:ind w:left="4680" w:hanging="180"/>
+      </w:pPr>
+    </w:lvl>
+    <w:lvl w:ilvl="6" w:tplc="041A000F" w:tentative="1">
+      <w:start w:val="1"/>
+      <w:numFmt w:val="decimal"/>
+      <w:lvlText w:val="%7."/>
+      <w:lvlJc w:val="left"/>
+      <w:pPr>
+        <w:ind w:left="5400" w:hanging="360"/>
+      </w:pPr>
+    </w:lvl>
+    <w:lvl w:ilvl="7" w:tplc="041A0019" w:tentative="1">
+      <w:start w:val="1"/>
+      <w:numFmt w:val="lowerLetter"/>
+      <w:lvlText w:val="%8."/>
+      <w:lvlJc w:val="left"/>
+      <w:pPr>
+        <w:ind w:left="6120" w:hanging="360"/>
+      </w:pPr>
+    </w:lvl>
+    <w:lvl w:ilvl="8" w:tplc="041A001B" w:tentative="1">
+      <w:start w:val="1"/>
+      <w:numFmt w:val="lowerRoman"/>
+      <w:lvlText w:val="%9."/>
+      <w:lvlJc w:val="right"/>
+      <w:pPr>
+        <w:ind w:left="6840" w:hanging="180"/>
+      </w:pPr>
+    </w:lvl>
+  </w:abstractNum>
+  <w:abstractNum w:abstractNumId="6" w15:restartNumberingAfterBreak="0">
     <w:nsid w:val="22A55490"/>
     <w:multiLevelType w:val="hybridMultilevel"/>
     <w:tmpl w:val="90467644"/>
@@ -13894,7 +15434,7 @@
       </w:rPr>
     </w:lvl>
   </w:abstractNum>
-  <w:abstractNum w:abstractNumId="5" w15:restartNumberingAfterBreak="0">
+  <w:abstractNum w:abstractNumId="7" w15:restartNumberingAfterBreak="0">
     <w:nsid w:val="26E85F49"/>
     <w:multiLevelType w:val="hybridMultilevel"/>
     <w:tmpl w:val="68C0FD44"/>
@@ -13983,7 +15523,7 @@
       </w:pPr>
     </w:lvl>
   </w:abstractNum>
-  <w:abstractNum w:abstractNumId="6" w15:restartNumberingAfterBreak="0">
+  <w:abstractNum w:abstractNumId="8" w15:restartNumberingAfterBreak="0">
     <w:nsid w:val="27E81904"/>
     <w:multiLevelType w:val="hybridMultilevel"/>
     <w:tmpl w:val="A290E744"/>
@@ -14096,7 +15636,7 @@
       </w:rPr>
     </w:lvl>
   </w:abstractNum>
-  <w:abstractNum w:abstractNumId="7" w15:restartNumberingAfterBreak="0">
+  <w:abstractNum w:abstractNumId="9" w15:restartNumberingAfterBreak="0">
     <w:nsid w:val="29EE5B8A"/>
     <w:multiLevelType w:val="hybridMultilevel"/>
     <w:tmpl w:val="EB48B916"/>
@@ -14185,7 +15725,7 @@
       </w:pPr>
     </w:lvl>
   </w:abstractNum>
-  <w:abstractNum w:abstractNumId="8" w15:restartNumberingAfterBreak="0">
+  <w:abstractNum w:abstractNumId="10" w15:restartNumberingAfterBreak="0">
     <w:nsid w:val="30D47DA3"/>
     <w:multiLevelType w:val="hybridMultilevel"/>
     <w:tmpl w:val="97A62C64"/>
@@ -14275,7 +15815,7 @@
       </w:pPr>
     </w:lvl>
   </w:abstractNum>
-  <w:abstractNum w:abstractNumId="9" w15:restartNumberingAfterBreak="0">
+  <w:abstractNum w:abstractNumId="11" w15:restartNumberingAfterBreak="0">
     <w:nsid w:val="3E405F03"/>
     <w:multiLevelType w:val="multilevel"/>
     <w:tmpl w:val="6B1C7624"/>
@@ -14397,7 +15937,7 @@
       </w:rPr>
     </w:lvl>
   </w:abstractNum>
-  <w:abstractNum w:abstractNumId="10" w15:restartNumberingAfterBreak="0">
+  <w:abstractNum w:abstractNumId="12" w15:restartNumberingAfterBreak="0">
     <w:nsid w:val="4BBF25D4"/>
     <w:multiLevelType w:val="hybridMultilevel"/>
     <w:tmpl w:val="97A62C64"/>
@@ -14487,7 +16027,96 @@
       </w:pPr>
     </w:lvl>
   </w:abstractNum>
-  <w:abstractNum w:abstractNumId="11" w15:restartNumberingAfterBreak="0">
+  <w:abstractNum w:abstractNumId="13" w15:restartNumberingAfterBreak="0">
+    <w:nsid w:val="53482C7D"/>
+    <w:multiLevelType w:val="hybridMultilevel"/>
+    <w:tmpl w:val="5B80AA14"/>
+    <w:lvl w:ilvl="0" w:tplc="011AAE68">
+      <w:start w:val="1"/>
+      <w:numFmt w:val="decimal"/>
+      <w:lvlText w:val="%1."/>
+      <w:lvlJc w:val="left"/>
+      <w:pPr>
+        <w:ind w:left="2520" w:hanging="360"/>
+      </w:pPr>
+      <w:rPr>
+        <w:rFonts w:hint="default"/>
+      </w:rPr>
+    </w:lvl>
+    <w:lvl w:ilvl="1" w:tplc="041A0019" w:tentative="1">
+      <w:start w:val="1"/>
+      <w:numFmt w:val="lowerLetter"/>
+      <w:lvlText w:val="%2."/>
+      <w:lvlJc w:val="left"/>
+      <w:pPr>
+        <w:ind w:left="3240" w:hanging="360"/>
+      </w:pPr>
+    </w:lvl>
+    <w:lvl w:ilvl="2" w:tplc="041A001B" w:tentative="1">
+      <w:start w:val="1"/>
+      <w:numFmt w:val="lowerRoman"/>
+      <w:lvlText w:val="%3."/>
+      <w:lvlJc w:val="right"/>
+      <w:pPr>
+        <w:ind w:left="3960" w:hanging="180"/>
+      </w:pPr>
+    </w:lvl>
+    <w:lvl w:ilvl="3" w:tplc="041A000F" w:tentative="1">
+      <w:start w:val="1"/>
+      <w:numFmt w:val="decimal"/>
+      <w:lvlText w:val="%4."/>
+      <w:lvlJc w:val="left"/>
+      <w:pPr>
+        <w:ind w:left="4680" w:hanging="360"/>
+      </w:pPr>
+    </w:lvl>
+    <w:lvl w:ilvl="4" w:tplc="041A0019" w:tentative="1">
+      <w:start w:val="1"/>
+      <w:numFmt w:val="lowerLetter"/>
+      <w:lvlText w:val="%5."/>
+      <w:lvlJc w:val="left"/>
+      <w:pPr>
+        <w:ind w:left="5400" w:hanging="360"/>
+      </w:pPr>
+    </w:lvl>
+    <w:lvl w:ilvl="5" w:tplc="041A001B" w:tentative="1">
+      <w:start w:val="1"/>
+      <w:numFmt w:val="lowerRoman"/>
+      <w:lvlText w:val="%6."/>
+      <w:lvlJc w:val="right"/>
+      <w:pPr>
+        <w:ind w:left="6120" w:hanging="180"/>
+      </w:pPr>
+    </w:lvl>
+    <w:lvl w:ilvl="6" w:tplc="041A000F" w:tentative="1">
+      <w:start w:val="1"/>
+      <w:numFmt w:val="decimal"/>
+      <w:lvlText w:val="%7."/>
+      <w:lvlJc w:val="left"/>
+      <w:pPr>
+        <w:ind w:left="6840" w:hanging="360"/>
+      </w:pPr>
+    </w:lvl>
+    <w:lvl w:ilvl="7" w:tplc="041A0019" w:tentative="1">
+      <w:start w:val="1"/>
+      <w:numFmt w:val="lowerLetter"/>
+      <w:lvlText w:val="%8."/>
+      <w:lvlJc w:val="left"/>
+      <w:pPr>
+        <w:ind w:left="7560" w:hanging="360"/>
+      </w:pPr>
+    </w:lvl>
+    <w:lvl w:ilvl="8" w:tplc="041A001B" w:tentative="1">
+      <w:start w:val="1"/>
+      <w:numFmt w:val="lowerRoman"/>
+      <w:lvlText w:val="%9."/>
+      <w:lvlJc w:val="right"/>
+      <w:pPr>
+        <w:ind w:left="8280" w:hanging="180"/>
+      </w:pPr>
+    </w:lvl>
+  </w:abstractNum>
+  <w:abstractNum w:abstractNumId="14" w15:restartNumberingAfterBreak="0">
     <w:nsid w:val="57A34F60"/>
     <w:multiLevelType w:val="multilevel"/>
     <w:tmpl w:val="D1FC2BCA"/>
@@ -14600,7 +16229,7 @@
       </w:rPr>
     </w:lvl>
   </w:abstractNum>
-  <w:abstractNum w:abstractNumId="12" w15:restartNumberingAfterBreak="0">
+  <w:abstractNum w:abstractNumId="15" w15:restartNumberingAfterBreak="0">
     <w:nsid w:val="5C7F3D41"/>
     <w:multiLevelType w:val="hybridMultilevel"/>
     <w:tmpl w:val="2CEE1730"/>
@@ -14713,7 +16342,7 @@
       </w:rPr>
     </w:lvl>
   </w:abstractNum>
-  <w:abstractNum w:abstractNumId="13" w15:restartNumberingAfterBreak="0">
+  <w:abstractNum w:abstractNumId="16" w15:restartNumberingAfterBreak="0">
     <w:nsid w:val="691762BA"/>
     <w:multiLevelType w:val="multilevel"/>
     <w:tmpl w:val="D1FC2BCA"/>
@@ -14826,7 +16455,7 @@
       </w:rPr>
     </w:lvl>
   </w:abstractNum>
-  <w:abstractNum w:abstractNumId="14" w15:restartNumberingAfterBreak="0">
+  <w:abstractNum w:abstractNumId="17" w15:restartNumberingAfterBreak="0">
     <w:nsid w:val="692F77D1"/>
     <w:multiLevelType w:val="hybridMultilevel"/>
     <w:tmpl w:val="CED4290E"/>
@@ -14939,7 +16568,7 @@
       </w:rPr>
     </w:lvl>
   </w:abstractNum>
-  <w:abstractNum w:abstractNumId="15" w15:restartNumberingAfterBreak="0">
+  <w:abstractNum w:abstractNumId="18" w15:restartNumberingAfterBreak="0">
     <w:nsid w:val="6BA972FD"/>
     <w:multiLevelType w:val="hybridMultilevel"/>
     <w:tmpl w:val="5B265730"/>
@@ -15052,7 +16681,7 @@
       </w:rPr>
     </w:lvl>
   </w:abstractNum>
-  <w:abstractNum w:abstractNumId="16" w15:restartNumberingAfterBreak="0">
+  <w:abstractNum w:abstractNumId="19" w15:restartNumberingAfterBreak="0">
     <w:nsid w:val="718963DC"/>
     <w:multiLevelType w:val="hybridMultilevel"/>
     <w:tmpl w:val="9FBA3A74"/>
@@ -15142,7 +16771,96 @@
       </w:pPr>
     </w:lvl>
   </w:abstractNum>
-  <w:abstractNum w:abstractNumId="17" w15:restartNumberingAfterBreak="0">
+  <w:abstractNum w:abstractNumId="20" w15:restartNumberingAfterBreak="0">
+    <w:nsid w:val="79546CCE"/>
+    <w:multiLevelType w:val="hybridMultilevel"/>
+    <w:tmpl w:val="CD2EF9FA"/>
+    <w:lvl w:ilvl="0" w:tplc="A78E7D28">
+      <w:start w:val="1"/>
+      <w:numFmt w:val="decimal"/>
+      <w:lvlText w:val="%1."/>
+      <w:lvlJc w:val="left"/>
+      <w:pPr>
+        <w:ind w:left="2520" w:hanging="360"/>
+      </w:pPr>
+      <w:rPr>
+        <w:rFonts w:hint="default"/>
+      </w:rPr>
+    </w:lvl>
+    <w:lvl w:ilvl="1" w:tplc="041A0019" w:tentative="1">
+      <w:start w:val="1"/>
+      <w:numFmt w:val="lowerLetter"/>
+      <w:lvlText w:val="%2."/>
+      <w:lvlJc w:val="left"/>
+      <w:pPr>
+        <w:ind w:left="3240" w:hanging="360"/>
+      </w:pPr>
+    </w:lvl>
+    <w:lvl w:ilvl="2" w:tplc="041A001B" w:tentative="1">
+      <w:start w:val="1"/>
+      <w:numFmt w:val="lowerRoman"/>
+      <w:lvlText w:val="%3."/>
+      <w:lvlJc w:val="right"/>
+      <w:pPr>
+        <w:ind w:left="3960" w:hanging="180"/>
+      </w:pPr>
+    </w:lvl>
+    <w:lvl w:ilvl="3" w:tplc="041A000F" w:tentative="1">
+      <w:start w:val="1"/>
+      <w:numFmt w:val="decimal"/>
+      <w:lvlText w:val="%4."/>
+      <w:lvlJc w:val="left"/>
+      <w:pPr>
+        <w:ind w:left="4680" w:hanging="360"/>
+      </w:pPr>
+    </w:lvl>
+    <w:lvl w:ilvl="4" w:tplc="041A0019" w:tentative="1">
+      <w:start w:val="1"/>
+      <w:numFmt w:val="lowerLetter"/>
+      <w:lvlText w:val="%5."/>
+      <w:lvlJc w:val="left"/>
+      <w:pPr>
+        <w:ind w:left="5400" w:hanging="360"/>
+      </w:pPr>
+    </w:lvl>
+    <w:lvl w:ilvl="5" w:tplc="041A001B" w:tentative="1">
+      <w:start w:val="1"/>
+      <w:numFmt w:val="lowerRoman"/>
+      <w:lvlText w:val="%6."/>
+      <w:lvlJc w:val="right"/>
+      <w:pPr>
+        <w:ind w:left="6120" w:hanging="180"/>
+      </w:pPr>
+    </w:lvl>
+    <w:lvl w:ilvl="6" w:tplc="041A000F" w:tentative="1">
+      <w:start w:val="1"/>
+      <w:numFmt w:val="decimal"/>
+      <w:lvlText w:val="%7."/>
+      <w:lvlJc w:val="left"/>
+      <w:pPr>
+        <w:ind w:left="6840" w:hanging="360"/>
+      </w:pPr>
+    </w:lvl>
+    <w:lvl w:ilvl="7" w:tplc="041A0019" w:tentative="1">
+      <w:start w:val="1"/>
+      <w:numFmt w:val="lowerLetter"/>
+      <w:lvlText w:val="%8."/>
+      <w:lvlJc w:val="left"/>
+      <w:pPr>
+        <w:ind w:left="7560" w:hanging="360"/>
+      </w:pPr>
+    </w:lvl>
+    <w:lvl w:ilvl="8" w:tplc="041A001B" w:tentative="1">
+      <w:start w:val="1"/>
+      <w:numFmt w:val="lowerRoman"/>
+      <w:lvlText w:val="%9."/>
+      <w:lvlJc w:val="right"/>
+      <w:pPr>
+        <w:ind w:left="8280" w:hanging="180"/>
+      </w:pPr>
+    </w:lvl>
+  </w:abstractNum>
+  <w:abstractNum w:abstractNumId="21" w15:restartNumberingAfterBreak="0">
     <w:nsid w:val="7B5406C5"/>
     <w:multiLevelType w:val="hybridMultilevel"/>
     <w:tmpl w:val="A3D6C07C"/>
@@ -15259,55 +16977,67 @@
     <w:abstractNumId w:val="0"/>
   </w:num>
   <w:num w:numId="2">
-    <w:abstractNumId w:val="9"/>
+    <w:abstractNumId w:val="11"/>
   </w:num>
   <w:num w:numId="3">
-    <w:abstractNumId w:val="11"/>
+    <w:abstractNumId w:val="14"/>
   </w:num>
   <w:num w:numId="4">
-    <w:abstractNumId w:val="13"/>
+    <w:abstractNumId w:val="16"/>
   </w:num>
   <w:num w:numId="5">
     <w:abstractNumId w:val="2"/>
   </w:num>
   <w:num w:numId="6">
+    <w:abstractNumId w:val="8"/>
+  </w:num>
+  <w:num w:numId="7">
+    <w:abstractNumId w:val="18"/>
+  </w:num>
+  <w:num w:numId="8">
+    <w:abstractNumId w:val="17"/>
+  </w:num>
+  <w:num w:numId="9">
+    <w:abstractNumId w:val="15"/>
+  </w:num>
+  <w:num w:numId="10">
     <w:abstractNumId w:val="6"/>
   </w:num>
-  <w:num w:numId="7">
-    <w:abstractNumId w:val="15"/>
-  </w:num>
-  <w:num w:numId="8">
-    <w:abstractNumId w:val="14"/>
-  </w:num>
-  <w:num w:numId="9">
-    <w:abstractNumId w:val="12"/>
-  </w:num>
-  <w:num w:numId="10">
-    <w:abstractNumId w:val="4"/>
-  </w:num>
   <w:num w:numId="11">
-    <w:abstractNumId w:val="17"/>
+    <w:abstractNumId w:val="21"/>
   </w:num>
   <w:num w:numId="12">
     <w:abstractNumId w:val="1"/>
   </w:num>
   <w:num w:numId="13">
+    <w:abstractNumId w:val="9"/>
+  </w:num>
+  <w:num w:numId="14">
+    <w:abstractNumId w:val="4"/>
+  </w:num>
+  <w:num w:numId="15">
+    <w:abstractNumId w:val="10"/>
+  </w:num>
+  <w:num w:numId="16">
+    <w:abstractNumId w:val="12"/>
+  </w:num>
+  <w:num w:numId="17">
     <w:abstractNumId w:val="7"/>
   </w:num>
-  <w:num w:numId="14">
+  <w:num w:numId="18">
+    <w:abstractNumId w:val="19"/>
+  </w:num>
+  <w:num w:numId="19">
     <w:abstractNumId w:val="3"/>
   </w:num>
-  <w:num w:numId="15">
-    <w:abstractNumId w:val="8"/>
+  <w:num w:numId="20">
+    <w:abstractNumId w:val="13"/>
   </w:num>
-  <w:num w:numId="16">
-    <w:abstractNumId w:val="10"/>
-  </w:num>
-  <w:num w:numId="17">
+  <w:num w:numId="21">
     <w:abstractNumId w:val="5"/>
   </w:num>
-  <w:num w:numId="18">
-    <w:abstractNumId w:val="16"/>
+  <w:num w:numId="22">
+    <w:abstractNumId w:val="20"/>
   </w:num>
 </w:numbering>
 </file>
@@ -15478,7 +17208,7 @@
     <w:lsdException w:name="Table Web 2" w:semiHidden="1" w:unhideWhenUsed="1"/>
     <w:lsdException w:name="Table Web 3" w:semiHidden="1" w:unhideWhenUsed="1"/>
     <w:lsdException w:name="Balloon Text" w:semiHidden="1" w:unhideWhenUsed="1"/>
-    <w:lsdException w:name="Table Grid" w:semiHidden="1" w:uiPriority="59" w:unhideWhenUsed="1"/>
+    <w:lsdException w:name="Table Grid" w:uiPriority="59"/>
     <w:lsdException w:name="Table Theme" w:semiHidden="1" w:unhideWhenUsed="1"/>
     <w:lsdException w:name="Placeholder Text" w:semiHidden="1"/>
     <w:lsdException w:name="No Spacing" w:uiPriority="1" w:qFormat="1"/>
@@ -16941,7 +18671,7 @@
 </file>
 
 <file path=customXml/itemProps1.xml><?xml version="1.0" encoding="utf-8"?>
-<ds:datastoreItem xmlns:ds="http://schemas.openxmlformats.org/officeDocument/2006/customXml" ds:itemID="{0D60170E-AC1E-467B-A66A-38E9D712CFC4}">
+<ds:datastoreItem xmlns:ds="http://schemas.openxmlformats.org/officeDocument/2006/customXml" ds:itemID="{8FFA61F5-D406-4F99-B52A-1AAB3A4FE3C8}">
   <ds:schemaRefs>
     <ds:schemaRef ds:uri="http://schemas.openxmlformats.org/officeDocument/2006/bibliography"/>
   </ds:schemaRefs>

</xml_diff>